<commit_message>
update from office computer
</commit_message>
<xml_diff>
--- a/IDE.docx
+++ b/IDE.docx
@@ -1,6 +1,6 @@
 
 <file path=word/document.xml><?xml version="1.0" encoding="utf-8"?>
-<w:document xmlns:wpc="http://schemas.microsoft.com/office/word/2010/wordprocessingCanvas" xmlns:cx="http://schemas.microsoft.com/office/drawing/2014/chartex" xmlns:cx1="http://schemas.microsoft.com/office/drawing/2015/9/8/chartex" xmlns:cx2="http://schemas.microsoft.com/office/drawing/2015/10/21/chartex" xmlns:cx3="http://schemas.microsoft.com/office/drawing/2016/5/9/chartex" xmlns:cx4="http://schemas.microsoft.com/office/drawing/2016/5/10/chartex" xmlns:cx5="http://schemas.microsoft.com/office/drawing/2016/5/11/chartex" xmlns:cx6="http://schemas.microsoft.com/office/drawing/2016/5/12/chartex" xmlns:cx7="http://schemas.microsoft.com/office/drawing/2016/5/13/chartex" xmlns:cx8="http://schemas.microsoft.com/office/drawing/2016/5/14/chartex" xmlns:mc="http://schemas.openxmlformats.org/markup-compatibility/2006" xmlns:aink="http://schemas.microsoft.com/office/drawing/2016/ink" xmlns:am3d="http://schemas.microsoft.com/office/drawing/2017/model3d" xmlns:o="urn:schemas-microsoft-com:office:office" xmlns:r="http://schemas.openxmlformats.org/officeDocument/2006/relationships" xmlns:m="http://schemas.openxmlformats.org/officeDocument/2006/math" xmlns:v="urn:schemas-microsoft-com:vml" xmlns:wp14="http://schemas.microsoft.com/office/word/2010/wordprocessingDrawing" xmlns:wp="http://schemas.openxmlformats.org/drawingml/2006/wordprocessingDrawing" xmlns:w10="urn:schemas-microsoft-com:office:word" xmlns:w="http://schemas.openxmlformats.org/wordprocessingml/2006/main" xmlns:w14="http://schemas.microsoft.com/office/word/2010/wordml" xmlns:w15="http://schemas.microsoft.com/office/word/2012/wordml" xmlns:w16cex="http://schemas.microsoft.com/office/word/2018/wordml/cex" xmlns:w16cid="http://schemas.microsoft.com/office/word/2016/wordml/cid" xmlns:w16="http://schemas.microsoft.com/office/word/2018/wordml" xmlns:w16se="http://schemas.microsoft.com/office/word/2015/wordml/symex" xmlns:wpg="http://schemas.microsoft.com/office/word/2010/wordprocessingGroup" xmlns:wpi="http://schemas.microsoft.com/office/word/2010/wordprocessingInk" xmlns:wne="http://schemas.microsoft.com/office/word/2006/wordml" xmlns:wps="http://schemas.microsoft.com/office/word/2010/wordprocessingShape" mc:Ignorable="w14 w15 w16se w16cid w16 w16cex wp14">
+<w:document xmlns:wpc="http://schemas.microsoft.com/office/word/2010/wordprocessingCanvas" xmlns:cx="http://schemas.microsoft.com/office/drawing/2014/chartex" xmlns:cx1="http://schemas.microsoft.com/office/drawing/2015/9/8/chartex" xmlns:cx2="http://schemas.microsoft.com/office/drawing/2015/10/21/chartex" xmlns:cx3="http://schemas.microsoft.com/office/drawing/2016/5/9/chartex" xmlns:cx4="http://schemas.microsoft.com/office/drawing/2016/5/10/chartex" xmlns:cx5="http://schemas.microsoft.com/office/drawing/2016/5/11/chartex" xmlns:cx6="http://schemas.microsoft.com/office/drawing/2016/5/12/chartex" xmlns:cx7="http://schemas.microsoft.com/office/drawing/2016/5/13/chartex" xmlns:cx8="http://schemas.microsoft.com/office/drawing/2016/5/14/chartex" xmlns:mc="http://schemas.openxmlformats.org/markup-compatibility/2006" xmlns:aink="http://schemas.microsoft.com/office/drawing/2016/ink" xmlns:am3d="http://schemas.microsoft.com/office/drawing/2017/model3d" xmlns:o="urn:schemas-microsoft-com:office:office" xmlns:r="http://schemas.openxmlformats.org/officeDocument/2006/relationships" xmlns:m="http://schemas.openxmlformats.org/officeDocument/2006/math" xmlns:v="urn:schemas-microsoft-com:vml" xmlns:wp14="http://schemas.microsoft.com/office/word/2010/wordprocessingDrawing" xmlns:wp="http://schemas.openxmlformats.org/drawingml/2006/wordprocessingDrawing" xmlns:w10="urn:schemas-microsoft-com:office:word" xmlns:w="http://schemas.openxmlformats.org/wordprocessingml/2006/main" xmlns:w14="http://schemas.microsoft.com/office/word/2010/wordml" xmlns:w15="http://schemas.microsoft.com/office/word/2012/wordml" xmlns:w16cex="http://schemas.microsoft.com/office/word/2018/wordml/cex" xmlns:w16cid="http://schemas.microsoft.com/office/word/2016/wordml/cid" xmlns:w16="http://schemas.microsoft.com/office/word/2018/wordml" xmlns:w16sdtdh="http://schemas.microsoft.com/office/word/2020/wordml/sdtdatahash" xmlns:w16se="http://schemas.microsoft.com/office/word/2015/wordml/symex" xmlns:wpg="http://schemas.microsoft.com/office/word/2010/wordprocessingGroup" xmlns:wpi="http://schemas.microsoft.com/office/word/2010/wordprocessingInk" xmlns:wne="http://schemas.microsoft.com/office/word/2006/wordml" xmlns:wps="http://schemas.microsoft.com/office/word/2010/wordprocessingShape" mc:Ignorable="w14 w15 w16se w16cid w16 w16cex w16sdtdh wp14">
   <w:body>
     <w:sdt>
       <w:sdtPr>
@@ -464,29 +464,71 @@
           <w:lang w:eastAsia="zh-TW"/>
         </w:rPr>
         <w:tab/>
-        <w:t xml:space="preserve">&lt;ESC&gt; </w:t>
-      </w:r>
-      <w:proofErr w:type="gramStart"/>
+        <w:t>&lt;ESC&gt;   :q!</w:t>
+      </w:r>
       <w:r>
         <w:rPr>
           <w:rFonts w:hint="eastAsia"/>
           <w:lang w:eastAsia="zh-TW"/>
         </w:rPr>
-        <w:t xml:space="preserve">  :q</w:t>
-      </w:r>
-      <w:proofErr w:type="gramEnd"/>
+        <w:tab/>
+        <w:t>&lt;</w:t>
+      </w:r>
       <w:r>
         <w:rPr>
           <w:rFonts w:hint="eastAsia"/>
           <w:lang w:eastAsia="zh-TW"/>
         </w:rPr>
-        <w:t>!</w:t>
+        <w:t>回車</w:t>
       </w:r>
       <w:r>
         <w:rPr>
           <w:rFonts w:hint="eastAsia"/>
           <w:lang w:eastAsia="zh-TW"/>
         </w:rPr>
+        <w:t>&gt;</w:t>
+      </w:r>
+    </w:p>
+    <w:p>
+      <w:pPr>
+        <w:rPr>
+          <w:lang w:eastAsia="zh-TW"/>
+        </w:rPr>
+      </w:pPr>
+      <w:r>
+        <w:rPr>
+          <w:rFonts w:hint="eastAsia"/>
+          <w:lang w:eastAsia="zh-TW"/>
+        </w:rPr>
+        <w:t xml:space="preserve">     </w:t>
+      </w:r>
+      <w:r>
+        <w:rPr>
+          <w:rFonts w:hint="eastAsia"/>
+          <w:lang w:eastAsia="zh-TW"/>
+        </w:rPr>
+        <w:t>或者輸入以下命令保存所有修改︰</w:t>
+      </w:r>
+    </w:p>
+    <w:p>
+      <w:pPr>
+        <w:rPr>
+          <w:lang w:eastAsia="zh-TW"/>
+        </w:rPr>
+      </w:pPr>
+      <w:r>
+        <w:rPr>
+          <w:rFonts w:hint="eastAsia"/>
+          <w:lang w:eastAsia="zh-TW"/>
+        </w:rPr>
+        <w:tab/>
+        <w:t>&lt;ESC&gt;   :wq</w:t>
+      </w:r>
+      <w:r>
+        <w:rPr>
+          <w:rFonts w:hint="eastAsia"/>
+          <w:lang w:eastAsia="zh-TW"/>
+        </w:rPr>
         <w:tab/>
         <w:t>&lt;</w:t>
       </w:r>
@@ -516,152 +558,63 @@
           <w:rFonts w:hint="eastAsia"/>
           <w:lang w:eastAsia="zh-TW"/>
         </w:rPr>
-        <w:t xml:space="preserve">     </w:t>
+        <w:t xml:space="preserve">4. </w:t>
       </w:r>
       <w:r>
         <w:rPr>
           <w:rFonts w:hint="eastAsia"/>
           <w:lang w:eastAsia="zh-TW"/>
         </w:rPr>
-        <w:t>或者輸入以下命令保存所有修改︰</w:t>
-      </w:r>
-    </w:p>
-    <w:p>
-      <w:pPr>
-        <w:rPr>
+        <w:t>在正常模式下刪除光標所在位置的字符，請按︰</w:t>
+      </w:r>
+      <w:r>
+        <w:rPr>
+          <w:rFonts w:hint="eastAsia"/>
           <w:lang w:eastAsia="zh-TW"/>
         </w:rPr>
-      </w:pPr>
-      <w:r>
-        <w:rPr>
-          <w:rFonts w:hint="eastAsia"/>
+        <w:t xml:space="preserve"> x</w:t>
+      </w:r>
+    </w:p>
+    <w:p>
+      <w:pPr>
+        <w:rPr>
           <w:lang w:eastAsia="zh-TW"/>
         </w:rPr>
-        <w:tab/>
-        <w:t>&lt;ESC&gt;   :</w:t>
-      </w:r>
-      <w:proofErr w:type="spellStart"/>
+      </w:pPr>
       <w:r>
         <w:rPr>
           <w:rFonts w:hint="eastAsia"/>
           <w:lang w:eastAsia="zh-TW"/>
         </w:rPr>
-        <w:t>wq</w:t>
-      </w:r>
-      <w:proofErr w:type="spellEnd"/>
+        <w:t xml:space="preserve">5. </w:t>
+      </w:r>
       <w:r>
         <w:rPr>
           <w:rFonts w:hint="eastAsia"/>
           <w:lang w:eastAsia="zh-TW"/>
         </w:rPr>
-        <w:tab/>
-        <w:t>&lt;</w:t>
-      </w:r>
+        <w:t>在正常模式下要在光標所在位置開始插入文本，請按︰</w:t>
+      </w:r>
+    </w:p>
+    <w:p>
       <w:r>
         <w:rPr>
           <w:rFonts w:hint="eastAsia"/>
           <w:lang w:eastAsia="zh-TW"/>
         </w:rPr>
-        <w:t>回車</w:t>
-      </w:r>
-      <w:r>
-        <w:rPr>
-          <w:rFonts w:hint="eastAsia"/>
-          <w:lang w:eastAsia="zh-TW"/>
-        </w:rPr>
-        <w:t>&gt;</w:t>
-      </w:r>
-    </w:p>
-    <w:p>
-      <w:pPr>
-        <w:rPr>
-          <w:lang w:eastAsia="zh-TW"/>
-        </w:rPr>
-      </w:pPr>
-      <w:r>
-        <w:rPr>
-          <w:rFonts w:hint="eastAsia"/>
-          <w:lang w:eastAsia="zh-TW"/>
-        </w:rPr>
-        <w:t xml:space="preserve">4. </w:t>
-      </w:r>
-      <w:r>
-        <w:rPr>
-          <w:rFonts w:hint="eastAsia"/>
-          <w:lang w:eastAsia="zh-TW"/>
-        </w:rPr>
-        <w:t>在正常模式下刪除光標所在位置的字符，請按︰</w:t>
-      </w:r>
-      <w:r>
-        <w:rPr>
-          <w:rFonts w:hint="eastAsia"/>
-          <w:lang w:eastAsia="zh-TW"/>
-        </w:rPr>
-        <w:t xml:space="preserve"> x</w:t>
-      </w:r>
-    </w:p>
-    <w:p>
-      <w:pPr>
-        <w:rPr>
-          <w:lang w:eastAsia="zh-TW"/>
-        </w:rPr>
-      </w:pPr>
-      <w:r>
-        <w:rPr>
-          <w:rFonts w:hint="eastAsia"/>
-          <w:lang w:eastAsia="zh-TW"/>
-        </w:rPr>
-        <w:t xml:space="preserve">5. </w:t>
-      </w:r>
-      <w:r>
-        <w:rPr>
-          <w:rFonts w:hint="eastAsia"/>
-          <w:lang w:eastAsia="zh-TW"/>
-        </w:rPr>
-        <w:t>在正常模式下要在光標所在位置開始插入文本，請按︰</w:t>
-      </w:r>
-    </w:p>
-    <w:p>
-      <w:r>
-        <w:rPr>
-          <w:rFonts w:hint="eastAsia"/>
-          <w:lang w:eastAsia="zh-TW"/>
-        </w:rPr>
-        <w:tab/>
-      </w:r>
-      <w:proofErr w:type="spellStart"/>
-      <w:r>
-        <w:rPr>
-          <w:rFonts w:hint="eastAsia"/>
-        </w:rPr>
-        <w:t>i</w:t>
-      </w:r>
-      <w:proofErr w:type="spellEnd"/>
-      <w:r>
-        <w:rPr>
-          <w:rFonts w:hint="eastAsia"/>
-        </w:rPr>
-        <w:t xml:space="preserve">     </w:t>
-      </w:r>
-      <w:r>
-        <w:rPr>
-          <w:rFonts w:hint="eastAsia"/>
-        </w:rPr>
-        <w:t>輸</w:t>
-      </w:r>
-      <w:proofErr w:type="gramStart"/>
-      <w:r>
-        <w:rPr>
-          <w:rFonts w:hint="eastAsia"/>
-        </w:rPr>
-        <w:t>入必要</w:t>
-      </w:r>
-      <w:proofErr w:type="gramEnd"/>
-      <w:r>
-        <w:rPr>
-          <w:rFonts w:hint="eastAsia"/>
-        </w:rPr>
-        <w:t>文本</w:t>
+        <w:tab/>
+      </w:r>
+      <w:r>
+        <w:rPr>
+          <w:rFonts w:hint="eastAsia"/>
+        </w:rPr>
+        <w:t xml:space="preserve">i     </w:t>
+      </w:r>
+      <w:r>
+        <w:rPr>
+          <w:rFonts w:hint="eastAsia"/>
+        </w:rPr>
+        <w:t>輸入必要文本</w:t>
       </w:r>
       <w:r>
         <w:rPr>
@@ -674,15 +627,7 @@
     <w:p/>
     <w:p>
       <w:r>
-        <w:t xml:space="preserve">how to solve the slow access of </w:t>
-      </w:r>
-      <w:proofErr w:type="spellStart"/>
-      <w:r>
-        <w:t>github</w:t>
-      </w:r>
-      <w:proofErr w:type="spellEnd"/>
-      <w:r>
-        <w:t>?</w:t>
+        <w:t>how to solve the slow access of github?</w:t>
       </w:r>
     </w:p>
     <w:p>
@@ -697,31 +642,7 @@
     </w:p>
     <w:p>
       <w:r>
-        <w:t>$</w:t>
-      </w:r>
-      <w:proofErr w:type="spellStart"/>
-      <w:r>
-        <w:t>sudo</w:t>
-      </w:r>
-      <w:proofErr w:type="spellEnd"/>
-      <w:r>
-        <w:t xml:space="preserve"> </w:t>
-      </w:r>
-      <w:proofErr w:type="spellStart"/>
-      <w:r>
-        <w:t>gedit</w:t>
-      </w:r>
-      <w:proofErr w:type="spellEnd"/>
-      <w:r>
-        <w:t xml:space="preserve"> /</w:t>
-      </w:r>
-      <w:proofErr w:type="spellStart"/>
-      <w:r>
-        <w:t>etc</w:t>
-      </w:r>
-      <w:proofErr w:type="spellEnd"/>
-      <w:r>
-        <w:t>/hosts</w:t>
+        <w:t>$sudo gedit /etc/hosts</w:t>
       </w:r>
     </w:p>
     <w:p>
@@ -750,65 +671,7 @@
         <w:rPr>
           <w:lang w:val="fr-FR"/>
         </w:rPr>
-        <w:t xml:space="preserve">$ </w:t>
-      </w:r>
-      <w:proofErr w:type="spellStart"/>
-      <w:r>
-        <w:rPr>
-          <w:lang w:val="fr-FR"/>
-        </w:rPr>
-        <w:t>sudo</w:t>
-      </w:r>
-      <w:proofErr w:type="spellEnd"/>
-      <w:r>
-        <w:rPr>
-          <w:lang w:val="fr-FR"/>
-        </w:rPr>
-        <w:t xml:space="preserve"> /</w:t>
-      </w:r>
-      <w:proofErr w:type="spellStart"/>
-      <w:r>
-        <w:rPr>
-          <w:lang w:val="fr-FR"/>
-        </w:rPr>
-        <w:t>etc</w:t>
-      </w:r>
-      <w:proofErr w:type="spellEnd"/>
-      <w:r>
-        <w:rPr>
-          <w:lang w:val="fr-FR"/>
-        </w:rPr>
-        <w:t>/</w:t>
-      </w:r>
-      <w:proofErr w:type="spellStart"/>
-      <w:proofErr w:type="gramStart"/>
-      <w:r>
-        <w:rPr>
-          <w:lang w:val="fr-FR"/>
-        </w:rPr>
-        <w:t>init.d</w:t>
-      </w:r>
-      <w:proofErr w:type="spellEnd"/>
-      <w:proofErr w:type="gramEnd"/>
-      <w:r>
-        <w:rPr>
-          <w:lang w:val="fr-FR"/>
-        </w:rPr>
-        <w:t>/</w:t>
-      </w:r>
-      <w:proofErr w:type="spellStart"/>
-      <w:r>
-        <w:rPr>
-          <w:lang w:val="fr-FR"/>
-        </w:rPr>
-        <w:t>nscd</w:t>
-      </w:r>
-      <w:proofErr w:type="spellEnd"/>
-      <w:r>
-        <w:rPr>
-          <w:lang w:val="fr-FR"/>
-        </w:rPr>
-        <w:t xml:space="preserve"> restart</w:t>
+        <w:t>$ sudo /etc/init.d/nscd restart</w:t>
       </w:r>
     </w:p>
     <w:p>
@@ -858,20 +721,8 @@
         </w:r>
       </w:hyperlink>
     </w:p>
-    <w:p>
-      <w:pPr>
-        <w:rPr>
-          <w:rFonts w:hint="eastAsia"/>
-        </w:rPr>
-      </w:pPr>
-    </w:p>
-    <w:p>
-      <w:pPr>
-        <w:rPr>
-          <w:rFonts w:hint="eastAsia"/>
-        </w:rPr>
-      </w:pPr>
-    </w:p>
+    <w:p/>
+    <w:p/>
     <w:p>
       <w:pPr>
         <w:pStyle w:val="a8"/>
@@ -961,21 +812,7 @@
         <w:rPr>
           <w:rFonts w:hint="eastAsia"/>
         </w:rPr>
-        <w:t>$ git config --global user.name "</w:t>
-      </w:r>
-      <w:proofErr w:type="spellStart"/>
-      <w:r>
-        <w:rPr>
-          <w:rFonts w:hint="eastAsia"/>
-        </w:rPr>
-        <w:t>QiZhong</w:t>
-      </w:r>
-      <w:proofErr w:type="spellEnd"/>
-      <w:r>
-        <w:rPr>
-          <w:rFonts w:hint="eastAsia"/>
-        </w:rPr>
-        <w:t xml:space="preserve"> Lin"</w:t>
+        <w:t>$ git config --global user.name "QiZhong Lin"</w:t>
       </w:r>
       <w:r>
         <w:rPr>
@@ -1011,40 +848,22 @@
     </w:p>
     <w:p>
       <w:r>
-        <w:t xml:space="preserve">$ git config --global </w:t>
-      </w:r>
-      <w:proofErr w:type="spellStart"/>
-      <w:proofErr w:type="gramStart"/>
-      <w:r>
-        <w:t>user.email</w:t>
-      </w:r>
-      <w:proofErr w:type="spellEnd"/>
-      <w:proofErr w:type="gramEnd"/>
-      <w:r>
-        <w:t xml:space="preserve"> "qizhong.liin@philips.com"</w:t>
-      </w:r>
-      <w:r>
-        <w:tab/>
-      </w:r>
-      <w:r>
-        <w:tab/>
-      </w:r>
-    </w:p>
-    <w:p>
-      <w:r>
-        <w:rPr>
-          <w:rFonts w:hint="eastAsia"/>
-        </w:rPr>
-        <w:t xml:space="preserve">$ git config --unset --global </w:t>
-      </w:r>
-      <w:proofErr w:type="spellStart"/>
-      <w:r>
-        <w:rPr>
-          <w:rFonts w:hint="eastAsia"/>
-        </w:rPr>
-        <w:t>user.email</w:t>
-      </w:r>
-      <w:proofErr w:type="spellEnd"/>
+        <w:t>$ git config --global user.email "qizhong.liin@philips.com"</w:t>
+      </w:r>
+      <w:r>
+        <w:tab/>
+      </w:r>
+      <w:r>
+        <w:tab/>
+      </w:r>
+    </w:p>
+    <w:p>
+      <w:r>
+        <w:rPr>
+          <w:rFonts w:hint="eastAsia"/>
+        </w:rPr>
+        <w:t>$ git config --unset --global user.email</w:t>
+      </w:r>
       <w:r>
         <w:rPr>
           <w:rFonts w:hint="eastAsia"/>
@@ -1074,32 +893,12 @@
     <w:p/>
     <w:p>
       <w:r>
-        <w:t xml:space="preserve">$ git config --global </w:t>
-      </w:r>
-      <w:proofErr w:type="spellStart"/>
-      <w:proofErr w:type="gramStart"/>
-      <w:r>
-        <w:t>https.proxy</w:t>
-      </w:r>
-      <w:proofErr w:type="spellEnd"/>
-      <w:proofErr w:type="gramEnd"/>
-      <w:r>
-        <w:t xml:space="preserve"> http://185.46.212.34:10015</w:t>
-      </w:r>
-    </w:p>
-    <w:p>
-      <w:r>
-        <w:t xml:space="preserve">$ git config --global </w:t>
-      </w:r>
-      <w:proofErr w:type="spellStart"/>
-      <w:proofErr w:type="gramStart"/>
-      <w:r>
-        <w:t>http.proxy</w:t>
-      </w:r>
-      <w:proofErr w:type="spellEnd"/>
-      <w:proofErr w:type="gramEnd"/>
-      <w:r>
-        <w:t xml:space="preserve"> http://185.46.212.34:10015</w:t>
+        <w:t>$ git config --global https.proxy http://185.46.212.34:10015</w:t>
+      </w:r>
+    </w:p>
+    <w:p>
+      <w:r>
+        <w:t>$ git config --global http.proxy http://185.46.212.34:10015</w:t>
       </w:r>
     </w:p>
     <w:p>
@@ -1202,17 +1001,8 @@
           <w:b/>
           <w:bCs/>
         </w:rPr>
-        <w:t xml:space="preserve">git </w:t>
-      </w:r>
-      <w:proofErr w:type="gramStart"/>
-      <w:r>
-        <w:rPr>
-          <w:b/>
-          <w:bCs/>
-        </w:rPr>
-        <w:t>add .</w:t>
-      </w:r>
-      <w:proofErr w:type="gramEnd"/>
+        <w:t>git add .</w:t>
+      </w:r>
     </w:p>
     <w:p>
       <w:r>
@@ -1370,9 +1160,6 @@
           <w:numId w:val="1"/>
         </w:numPr>
         <w:ind w:firstLineChars="0"/>
-        <w:rPr>
-          <w:rFonts w:hint="eastAsia"/>
-        </w:rPr>
       </w:pPr>
       <w:r>
         <w:rPr>
@@ -1423,24 +1210,10 @@
         <w:t>// list local and remote branch</w:t>
       </w:r>
     </w:p>
-    <w:p>
-      <w:pPr>
-        <w:rPr>
-          <w:rFonts w:hint="eastAsia"/>
-        </w:rPr>
-      </w:pPr>
-    </w:p>
-    <w:p>
-      <w:pPr>
-        <w:rPr>
-          <w:rFonts w:hint="eastAsia"/>
-        </w:rPr>
-      </w:pPr>
-      <w:r>
-        <w:t>//create new branch</w:t>
-      </w:r>
-      <w:r>
-        <w:t xml:space="preserve"> </w:t>
+    <w:p/>
+    <w:p>
+      <w:r>
+        <w:t xml:space="preserve">//create new branch </w:t>
       </w:r>
       <w:r>
         <w:rPr>
@@ -1449,10 +1222,7 @@
         <w:t>a</w:t>
       </w:r>
       <w:r>
-        <w:t xml:space="preserve">nd </w:t>
-      </w:r>
-      <w:r>
-        <w:t>switch to new branch</w:t>
+        <w:t>nd switch to new branch</w:t>
       </w:r>
       <w:r>
         <w:t xml:space="preserve"> in local repo</w:t>
@@ -1505,11 +1275,6 @@
     </w:p>
     <w:p/>
     <w:p>
-      <w:pPr>
-        <w:rPr>
-          <w:rFonts w:hint="eastAsia"/>
-        </w:rPr>
-      </w:pPr>
       <w:r>
         <w:t>GitHub/doc (</w:t>
       </w:r>
@@ -1517,13 +1282,8 @@
         <w:t>feature</w:t>
       </w:r>
       <w:r>
-        <w:t xml:space="preserve">) $ git </w:t>
-      </w:r>
-      <w:proofErr w:type="spellStart"/>
-      <w:r>
-        <w:t>reflog</w:t>
-      </w:r>
-      <w:proofErr w:type="spellEnd"/>
+        <w:t>) $ git reflog</w:t>
+      </w:r>
       <w:r>
         <w:tab/>
       </w:r>
@@ -1650,11 +1410,6 @@
       </w:r>
     </w:p>
     <w:p>
-      <w:pPr>
-        <w:rPr>
-          <w:rFonts w:hint="eastAsia"/>
-        </w:rPr>
-      </w:pPr>
       <w:r>
         <w:t>GitHub/doc (</w:t>
       </w:r>
@@ -1687,11 +1442,6 @@
       </w:r>
     </w:p>
     <w:p>
-      <w:pPr>
-        <w:rPr>
-          <w:rFonts w:hint="eastAsia"/>
-        </w:rPr>
-      </w:pPr>
       <w:r>
         <w:t xml:space="preserve">GitHub/doc (master) $ git merge </w:t>
       </w:r>
@@ -1766,14 +1516,12 @@
         </w:rPr>
         <w:t>，按</w:t>
       </w:r>
-      <w:proofErr w:type="spellStart"/>
       <w:r>
         <w:rPr>
           <w:rFonts w:hint="eastAsia"/>
         </w:rPr>
         <w:t>i</w:t>
       </w:r>
-      <w:proofErr w:type="spellEnd"/>
       <w:r>
         <w:rPr>
           <w:rFonts w:hint="eastAsia"/>
@@ -1786,14 +1534,8 @@
         </w:rPr>
         <w:t>:</w:t>
       </w:r>
-      <w:proofErr w:type="spellStart"/>
-      <w:proofErr w:type="gramStart"/>
-      <w:r>
-        <w:t>wq</w:t>
-      </w:r>
-      <w:proofErr w:type="spellEnd"/>
-      <w:r>
-        <w:t>!</w:t>
+      <w:r>
+        <w:t>wq!</w:t>
       </w:r>
       <w:r>
         <w:rPr>
@@ -1801,18 +1543,203 @@
         </w:rPr>
         <w:t>保存并退出页面</w:t>
       </w:r>
-      <w:proofErr w:type="gramEnd"/>
-    </w:p>
-    <w:p>
-      <w:pPr>
-        <w:rPr>
-          <w:rFonts w:hint="eastAsia"/>
-        </w:rPr>
-      </w:pPr>
-    </w:p>
-    <w:p>
-      <w:r>
-        <w:t>GitHub/doc (master) $ git</w:t>
+    </w:p>
+    <w:p/>
+    <w:p>
+      <w:r>
+        <w:t xml:space="preserve">GitHub/doc (master) $ git </w:t>
+      </w:r>
+      <w:r>
+        <w:rPr>
+          <w:rFonts w:hint="eastAsia"/>
+        </w:rPr>
+        <w:t>stat</w:t>
+      </w:r>
+      <w:r>
+        <w:t>us</w:t>
+      </w:r>
+      <w:r>
+        <w:tab/>
+      </w:r>
+      <w:r>
+        <w:tab/>
+      </w:r>
+      <w:r>
+        <w:tab/>
+      </w:r>
+      <w:r>
+        <w:tab/>
+      </w:r>
+      <w:r>
+        <w:tab/>
+        <w:t xml:space="preserve"># </w:t>
+      </w:r>
+      <w:r>
+        <w:rPr>
+          <w:rFonts w:hint="eastAsia"/>
+        </w:rPr>
+        <w:t>查看冲突信息</w:t>
+      </w:r>
+    </w:p>
+    <w:p>
+      <w:r>
+        <w:rPr>
+          <w:rFonts w:hint="eastAsia"/>
+        </w:rPr>
+        <w:t>查看造成冲突的文件，修改冲突部分，比如</w:t>
+      </w:r>
+      <w:r>
+        <w:t>*.txt</w:t>
+      </w:r>
+    </w:p>
+    <w:p>
+      <w:r>
+        <w:t xml:space="preserve">GitHub/doc (master) $ </w:t>
+      </w:r>
+      <w:r>
+        <w:rPr>
+          <w:rFonts w:hint="eastAsia"/>
+        </w:rPr>
+        <w:t>git add</w:t>
+      </w:r>
+      <w:r>
+        <w:t>*.txt</w:t>
+      </w:r>
+      <w:r>
+        <w:tab/>
+      </w:r>
+      <w:r>
+        <w:tab/>
+      </w:r>
+      <w:r>
+        <w:tab/>
+      </w:r>
+      <w:r>
+        <w:tab/>
+      </w:r>
+      <w:r>
+        <w:tab/>
+        <w:t xml:space="preserve"># </w:t>
+      </w:r>
+      <w:r>
+        <w:rPr>
+          <w:rFonts w:hint="eastAsia"/>
+        </w:rPr>
+        <w:t>对修改后冲突文件</w:t>
+      </w:r>
+    </w:p>
+    <w:p>
+      <w:r>
+        <w:t xml:space="preserve">GitHub/doc (master) $ </w:t>
+      </w:r>
+      <w:r>
+        <w:rPr>
+          <w:rFonts w:hint="eastAsia"/>
+        </w:rPr>
+        <w:t xml:space="preserve">git </w:t>
+      </w:r>
+      <w:r>
+        <w:t>commit -m ‘fix conflict’</w:t>
+      </w:r>
+      <w:r>
+        <w:tab/>
+      </w:r>
+      <w:r>
+        <w:tab/>
+        <w:t xml:space="preserve"># </w:t>
+      </w:r>
+      <w:r>
+        <w:rPr>
+          <w:rFonts w:hint="eastAsia"/>
+        </w:rPr>
+        <w:t>创建一个修改冲突的提交。</w:t>
+      </w:r>
+    </w:p>
+    <w:p/>
+    <w:p>
+      <w:r>
+        <w:rPr>
+          <w:rFonts w:hint="eastAsia"/>
+        </w:rPr>
+        <w:t>实际上</w:t>
+      </w:r>
+      <w:r>
+        <w:rPr>
+          <w:rFonts w:hint="eastAsia"/>
+        </w:rPr>
+        <w:t>m</w:t>
+      </w:r>
+      <w:r>
+        <w:t>aster</w:t>
+      </w:r>
+      <w:r>
+        <w:rPr>
+          <w:rFonts w:hint="eastAsia"/>
+        </w:rPr>
+        <w:t>一般作为一个保护分支，是不允许被直接</w:t>
+      </w:r>
+      <w:r>
+        <w:rPr>
+          <w:rFonts w:hint="eastAsia"/>
+        </w:rPr>
+        <w:t>提交和推送的，这种情况，我们可以会去到对应的</w:t>
+      </w:r>
+      <w:r>
+        <w:rPr>
+          <w:rFonts w:hint="eastAsia"/>
+        </w:rPr>
+        <w:t>git</w:t>
+      </w:r>
+      <w:r>
+        <w:rPr>
+          <w:rFonts w:hint="eastAsia"/>
+        </w:rPr>
+        <w:t>管理页面（比如</w:t>
+      </w:r>
+      <w:r>
+        <w:rPr>
+          <w:rFonts w:hint="eastAsia"/>
+        </w:rPr>
+        <w:t>gitlab</w:t>
+      </w:r>
+      <w:r>
+        <w:rPr>
+          <w:rFonts w:hint="eastAsia"/>
+        </w:rPr>
+        <w:t>或者</w:t>
+      </w:r>
+      <w:r>
+        <w:rPr>
+          <w:rFonts w:hint="eastAsia"/>
+        </w:rPr>
+        <w:t>github</w:t>
+      </w:r>
+      <w:r>
+        <w:rPr>
+          <w:rFonts w:hint="eastAsia"/>
+        </w:rPr>
+        <w:t>），通过创建</w:t>
+      </w:r>
+      <w:r>
+        <w:rPr>
+          <w:rFonts w:hint="eastAsia"/>
+        </w:rPr>
+        <w:t>MR</w:t>
+      </w:r>
+      <w:r>
+        <w:rPr>
+          <w:rFonts w:hint="eastAsia"/>
+        </w:rPr>
+        <w:t>的方式，来创建合并请求，并在通过人工审核后进行合并。这样就少了需要在本地进行本地分支合并的过程。</w:t>
+      </w:r>
+    </w:p>
+    <w:p/>
+    <w:p>
+      <w:r>
+        <w:rPr>
+          <w:rFonts w:hint="eastAsia"/>
+        </w:rPr>
+        <w:t>#</w:t>
       </w:r>
       <w:r>
         <w:t xml:space="preserve"> </w:t>
@@ -1821,62 +1748,85 @@
         <w:rPr>
           <w:rFonts w:hint="eastAsia"/>
         </w:rPr>
-        <w:t>stat</w:t>
-      </w:r>
-      <w:r>
-        <w:t>us</w:t>
-      </w:r>
-      <w:r>
-        <w:tab/>
-      </w:r>
-      <w:r>
-        <w:tab/>
-      </w:r>
-      <w:r>
-        <w:tab/>
-      </w:r>
-      <w:r>
-        <w:tab/>
-      </w:r>
-      <w:r>
-        <w:tab/>
+        <w:t>分支回滚</w:t>
+      </w:r>
+    </w:p>
+    <w:p>
+      <w:r>
+        <w:t>GitHub/doc (master) $ git reset --hard fd0cbf0</w:t>
+      </w:r>
+      <w:r>
+        <w:tab/>
+        <w:t xml:space="preserve">// reset to selected version, fd0... is </w:t>
+      </w:r>
+      <w:r>
+        <w:rPr>
+          <w:rFonts w:hint="eastAsia"/>
+        </w:rPr>
+        <w:t>comm</w:t>
+      </w:r>
+      <w:r>
+        <w:t>it id</w:t>
+      </w:r>
+    </w:p>
+    <w:p/>
+    <w:p>
+      <w:r>
+        <w:rPr>
+          <w:rFonts w:hint="eastAsia"/>
+        </w:rPr>
+        <w:t>#</w:t>
+      </w:r>
+      <w:r>
+        <w:t xml:space="preserve"> </w:t>
+      </w:r>
+      <w:r>
+        <w:rPr>
+          <w:rFonts w:hint="eastAsia"/>
+        </w:rPr>
+        <w:t>分支删除</w:t>
+      </w:r>
+    </w:p>
+    <w:p>
+      <w:r>
+        <w:t xml:space="preserve">GitHub/doc (master) $ </w:t>
+      </w:r>
+      <w:r>
+        <w:rPr>
+          <w:rFonts w:hint="eastAsia"/>
+        </w:rPr>
+        <w:t>g</w:t>
+      </w:r>
+      <w:r>
+        <w:t>it branch -d</w:t>
+      </w:r>
+      <w:r>
+        <w:t xml:space="preserve"> feature</w:t>
+      </w:r>
+      <w:r>
+        <w:tab/>
+      </w:r>
+      <w:r>
+        <w:tab/>
+      </w:r>
+      <w:r>
+        <w:tab/>
+      </w:r>
+      <w:r>
+        <w:tab/>
+      </w:r>
+      <w:r>
         <w:t xml:space="preserve"># </w:t>
       </w:r>
       <w:r>
         <w:rPr>
           <w:rFonts w:hint="eastAsia"/>
-        </w:rPr>
-        <w:t>查看冲突信息</w:t>
-      </w:r>
-    </w:p>
-    <w:p>
-      <w:pPr>
-        <w:rPr>
-          <w:rFonts w:hint="eastAsia"/>
-        </w:rPr>
-      </w:pPr>
-      <w:r>
-        <w:rPr>
-          <w:rFonts w:hint="eastAsia"/>
-        </w:rPr>
-        <w:t>查看造成冲突的文件，修改冲突部分</w:t>
-      </w:r>
-      <w:r>
-        <w:rPr>
-          <w:rFonts w:hint="eastAsia"/>
-        </w:rPr>
-        <w:t>，比如</w:t>
-      </w:r>
-      <w:r>
-        <w:t>*.txt</w:t>
-      </w:r>
-    </w:p>
-    <w:p>
-      <w:pPr>
-        <w:rPr>
-          <w:rFonts w:hint="eastAsia"/>
-        </w:rPr>
-      </w:pPr>
+          <w:lang w:val="de-DE"/>
+        </w:rPr>
+        <w:t>提醒删除</w:t>
+      </w:r>
+    </w:p>
+    <w:p>
       <w:r>
         <w:t xml:space="preserve">GitHub/doc (master) $ </w:t>
       </w:r>
@@ -1884,46 +1834,44 @@
         <w:rPr>
           <w:rFonts w:hint="eastAsia"/>
         </w:rPr>
-        <w:t>git add</w:t>
-      </w:r>
-      <w:r>
-        <w:t>*.txt</w:t>
-      </w:r>
-      <w:r>
-        <w:tab/>
-      </w:r>
-      <w:r>
-        <w:tab/>
-      </w:r>
-      <w:r>
-        <w:tab/>
-      </w:r>
-      <w:r>
-        <w:tab/>
-      </w:r>
-      <w:r>
-        <w:tab/>
+        <w:t>g</w:t>
+      </w:r>
+      <w:r>
+        <w:t>it branch -</w:t>
+      </w:r>
+      <w:r>
+        <w:rPr>
+          <w:rFonts w:hint="eastAsia"/>
+        </w:rPr>
+        <w:t>D</w:t>
+      </w:r>
+      <w:r>
+        <w:t xml:space="preserve"> fe</w:t>
+      </w:r>
+      <w:r>
+        <w:t>ature</w:t>
+      </w:r>
+      <w:r>
+        <w:tab/>
+      </w:r>
+      <w:r>
+        <w:tab/>
+      </w:r>
+      <w:r>
+        <w:tab/>
+      </w:r>
+      <w:r>
+        <w:tab/>
+      </w:r>
+      <w:r>
         <w:t xml:space="preserve"># </w:t>
       </w:r>
       <w:r>
         <w:rPr>
           <w:rFonts w:hint="eastAsia"/>
-        </w:rPr>
-        <w:t>对修改</w:t>
-      </w:r>
-      <w:proofErr w:type="gramStart"/>
-      <w:r>
-        <w:rPr>
-          <w:rFonts w:hint="eastAsia"/>
-        </w:rPr>
-        <w:t>后冲突</w:t>
-      </w:r>
-      <w:proofErr w:type="gramEnd"/>
-      <w:r>
-        <w:rPr>
-          <w:rFonts w:hint="eastAsia"/>
-        </w:rPr>
-        <w:t>文件</w:t>
+          <w:lang w:val="de-DE"/>
+        </w:rPr>
+        <w:t>强制删除</w:t>
       </w:r>
     </w:p>
     <w:p>
@@ -1934,316 +1882,32 @@
         <w:rPr>
           <w:rFonts w:hint="eastAsia"/>
         </w:rPr>
-        <w:t xml:space="preserve">git </w:t>
-      </w:r>
-      <w:r>
-        <w:t>commit -m ‘fix conflict’</w:t>
-      </w:r>
-      <w:r>
-        <w:tab/>
-      </w:r>
-      <w:r>
-        <w:tab/>
+        <w:t>g</w:t>
+      </w:r>
+      <w:r>
+        <w:t xml:space="preserve">it push origin --delete </w:t>
+      </w:r>
+      <w:r>
+        <w:t>feature</w:t>
+      </w:r>
+      <w:r>
+        <w:tab/>
+      </w:r>
+      <w:r>
+        <w:tab/>
+      </w:r>
+      <w:r>
         <w:t xml:space="preserve"># </w:t>
       </w:r>
       <w:r>
         <w:rPr>
           <w:rFonts w:hint="eastAsia"/>
-        </w:rPr>
-        <w:t>创建一个修改冲突的提交。</w:t>
-      </w:r>
-    </w:p>
-    <w:p>
-      <w:pPr>
-        <w:rPr>
-          <w:rFonts w:hint="eastAsia"/>
-        </w:rPr>
-      </w:pPr>
-    </w:p>
-    <w:p>
-      <w:r>
-        <w:rPr>
-          <w:rFonts w:hint="eastAsia"/>
-        </w:rPr>
-        <w:t>实际上</w:t>
-      </w:r>
-      <w:r>
-        <w:rPr>
-          <w:rFonts w:hint="eastAsia"/>
-        </w:rPr>
-        <w:t>m</w:t>
-      </w:r>
-      <w:r>
-        <w:t>aster</w:t>
-      </w:r>
-      <w:r>
-        <w:rPr>
-          <w:rFonts w:hint="eastAsia"/>
-        </w:rPr>
-        <w:t>一般作为一个保护分支，是不允许被直接</w:t>
-      </w:r>
-      <w:r>
-        <w:rPr>
-          <w:rFonts w:hint="eastAsia"/>
-        </w:rPr>
-        <w:t>提交和推送的，这种情况，我们可以会去到对应的</w:t>
-      </w:r>
-      <w:r>
-        <w:rPr>
-          <w:rFonts w:hint="eastAsia"/>
-        </w:rPr>
-        <w:t>git</w:t>
-      </w:r>
-      <w:r>
-        <w:rPr>
-          <w:rFonts w:hint="eastAsia"/>
-        </w:rPr>
-        <w:t>管理页面（比如</w:t>
-      </w:r>
-      <w:proofErr w:type="spellStart"/>
-      <w:r>
-        <w:rPr>
-          <w:rFonts w:hint="eastAsia"/>
-        </w:rPr>
-        <w:t>gitlab</w:t>
-      </w:r>
-      <w:proofErr w:type="spellEnd"/>
-      <w:r>
-        <w:rPr>
-          <w:rFonts w:hint="eastAsia"/>
-        </w:rPr>
-        <w:t>或者</w:t>
-      </w:r>
-      <w:proofErr w:type="spellStart"/>
-      <w:r>
-        <w:rPr>
-          <w:rFonts w:hint="eastAsia"/>
-        </w:rPr>
-        <w:t>github</w:t>
-      </w:r>
-      <w:proofErr w:type="spellEnd"/>
-      <w:r>
-        <w:rPr>
-          <w:rFonts w:hint="eastAsia"/>
-        </w:rPr>
-        <w:t>），通过创建</w:t>
-      </w:r>
-      <w:r>
-        <w:rPr>
-          <w:rFonts w:hint="eastAsia"/>
-        </w:rPr>
-        <w:t>MR</w:t>
-      </w:r>
-      <w:r>
-        <w:rPr>
-          <w:rFonts w:hint="eastAsia"/>
-        </w:rPr>
-        <w:t>的方式，来创建合并请求，并在通过人工审核后进行合并。这样就少了需要在本地进行本地分支合并的过程。</w:t>
+          <w:lang w:val="de-DE"/>
+        </w:rPr>
+        <w:t>远端删除</w:t>
       </w:r>
     </w:p>
     <w:p/>
-    <w:p>
-      <w:pPr>
-        <w:rPr>
-          <w:rFonts w:hint="eastAsia"/>
-        </w:rPr>
-      </w:pPr>
-      <w:r>
-        <w:rPr>
-          <w:rFonts w:hint="eastAsia"/>
-        </w:rPr>
-        <w:t>#</w:t>
-      </w:r>
-      <w:r>
-        <w:t xml:space="preserve"> </w:t>
-      </w:r>
-      <w:r>
-        <w:rPr>
-          <w:rFonts w:hint="eastAsia"/>
-        </w:rPr>
-        <w:t>分支回滚</w:t>
-      </w:r>
-    </w:p>
-    <w:p>
-      <w:r>
-        <w:t>GitHub/doc (master) $ git reset --hard fd0cbf0</w:t>
-      </w:r>
-      <w:r>
-        <w:tab/>
-        <w:t xml:space="preserve">// reset to selected version, fd0... is </w:t>
-      </w:r>
-      <w:r>
-        <w:rPr>
-          <w:rFonts w:hint="eastAsia"/>
-        </w:rPr>
-        <w:t>comm</w:t>
-      </w:r>
-      <w:r>
-        <w:t>it id</w:t>
-      </w:r>
-    </w:p>
-    <w:p/>
-    <w:p>
-      <w:r>
-        <w:rPr>
-          <w:rFonts w:hint="eastAsia"/>
-        </w:rPr>
-        <w:t>#</w:t>
-      </w:r>
-      <w:r>
-        <w:t xml:space="preserve"> </w:t>
-      </w:r>
-      <w:r>
-        <w:rPr>
-          <w:rFonts w:hint="eastAsia"/>
-        </w:rPr>
-        <w:t>分支删除</w:t>
-      </w:r>
-    </w:p>
-    <w:p>
-      <w:r>
-        <w:t>GitHub/doc (master) $</w:t>
-      </w:r>
-      <w:r>
-        <w:t xml:space="preserve"> </w:t>
-      </w:r>
-      <w:r>
-        <w:rPr>
-          <w:rFonts w:hint="eastAsia"/>
-        </w:rPr>
-        <w:t>g</w:t>
-      </w:r>
-      <w:r>
-        <w:t>it branch -d</w:t>
-      </w:r>
-      <w:r>
-        <w:t xml:space="preserve"> feature</w:t>
-      </w:r>
-      <w:r>
-        <w:tab/>
-      </w:r>
-      <w:r>
-        <w:tab/>
-      </w:r>
-      <w:r>
-        <w:tab/>
-      </w:r>
-      <w:r>
-        <w:tab/>
-      </w:r>
-      <w:r>
-        <w:t xml:space="preserve"># </w:t>
-      </w:r>
-      <w:r>
-        <w:rPr>
-          <w:rFonts w:hint="eastAsia"/>
-          <w:lang w:val="de-DE"/>
-        </w:rPr>
-        <w:t>提醒删除</w:t>
-      </w:r>
-    </w:p>
-    <w:p>
-      <w:r>
-        <w:t xml:space="preserve">GitHub/doc (master) $ </w:t>
-      </w:r>
-      <w:r>
-        <w:rPr>
-          <w:rFonts w:hint="eastAsia"/>
-        </w:rPr>
-        <w:t>g</w:t>
-      </w:r>
-      <w:r>
-        <w:t>it branch -</w:t>
-      </w:r>
-      <w:r>
-        <w:rPr>
-          <w:rFonts w:hint="eastAsia"/>
-        </w:rPr>
-        <w:t>D</w:t>
-      </w:r>
-      <w:r>
-        <w:t xml:space="preserve"> </w:t>
-      </w:r>
-      <w:r>
-        <w:t>fe</w:t>
-      </w:r>
-      <w:r>
-        <w:t>ature</w:t>
-      </w:r>
-      <w:r>
-        <w:tab/>
-      </w:r>
-      <w:r>
-        <w:tab/>
-      </w:r>
-      <w:r>
-        <w:tab/>
-      </w:r>
-      <w:r>
-        <w:tab/>
-      </w:r>
-      <w:r>
-        <w:t xml:space="preserve"># </w:t>
-      </w:r>
-      <w:r>
-        <w:rPr>
-          <w:rFonts w:hint="eastAsia"/>
-          <w:lang w:val="de-DE"/>
-        </w:rPr>
-        <w:t>强制删除</w:t>
-      </w:r>
-    </w:p>
-    <w:p>
-      <w:pPr>
-        <w:rPr>
-          <w:rFonts w:hint="eastAsia"/>
-        </w:rPr>
-      </w:pPr>
-      <w:r>
-        <w:t xml:space="preserve">GitHub/doc (master) $ </w:t>
-      </w:r>
-      <w:r>
-        <w:rPr>
-          <w:rFonts w:hint="eastAsia"/>
-        </w:rPr>
-        <w:t>g</w:t>
-      </w:r>
-      <w:r>
-        <w:t xml:space="preserve">it </w:t>
-      </w:r>
-      <w:r>
-        <w:t>push origin --delete</w:t>
-      </w:r>
-      <w:r>
-        <w:t xml:space="preserve"> </w:t>
-      </w:r>
-      <w:r>
-        <w:t>feature</w:t>
-      </w:r>
-      <w:r>
-        <w:tab/>
-      </w:r>
-      <w:r>
-        <w:tab/>
-      </w:r>
-      <w:r>
-        <w:t xml:space="preserve"># </w:t>
-      </w:r>
-      <w:r>
-        <w:rPr>
-          <w:rFonts w:hint="eastAsia"/>
-          <w:lang w:val="de-DE"/>
-        </w:rPr>
-        <w:t>远端删除</w:t>
-      </w:r>
-    </w:p>
-    <w:p>
-      <w:pPr>
-        <w:rPr>
-          <w:rFonts w:hint="eastAsia"/>
-        </w:rPr>
-      </w:pPr>
-    </w:p>
     <w:p>
       <w:r>
         <w:t>// check out, git pull origin master</w:t>
@@ -2265,29 +1929,194 @@
         <w:ind w:firstLineChars="0"/>
       </w:pPr>
       <w:r>
-        <w:t xml:space="preserve">delete repository in </w:t>
-      </w:r>
-      <w:proofErr w:type="spellStart"/>
-      <w:r>
-        <w:t>Github</w:t>
-      </w:r>
-      <w:proofErr w:type="spellEnd"/>
-    </w:p>
-    <w:p>
-      <w:r>
-        <w:rPr>
-          <w:rFonts w:hint="eastAsia"/>
-        </w:rPr>
-        <w:t>进入指定</w:t>
-      </w:r>
-      <w:r>
-        <w:rPr>
-          <w:rFonts w:hint="eastAsia"/>
-        </w:rPr>
-        <w:t>repository -&gt; Settings -&gt; delete repository</w:t>
-      </w:r>
-    </w:p>
-    <w:p/>
+        <w:rPr>
+          <w:rFonts w:hint="eastAsia"/>
+        </w:rPr>
+        <w:t>回退指定版本</w:t>
+      </w:r>
+    </w:p>
+    <w:p>
+      <w:pPr>
+        <w:rPr>
+          <w:lang w:val="de-DE"/>
+        </w:rPr>
+      </w:pPr>
+      <w:r>
+        <w:rPr>
+          <w:lang w:val="de-DE"/>
+        </w:rPr>
+        <w:t>GitHub/doc (master) $</w:t>
+      </w:r>
+      <w:r>
+        <w:rPr>
+          <w:lang w:val="de-DE"/>
+        </w:rPr>
+        <w:t xml:space="preserve"> git t</w:t>
+      </w:r>
+      <w:r>
+        <w:rPr>
+          <w:lang w:val="de-DE"/>
+        </w:rPr>
+        <w:t>ag -l</w:t>
+      </w:r>
+      <w:r>
+        <w:rPr>
+          <w:lang w:val="de-DE"/>
+        </w:rPr>
+        <w:tab/>
+      </w:r>
+      <w:r>
+        <w:rPr>
+          <w:lang w:val="de-DE"/>
+        </w:rPr>
+        <w:tab/>
+        <w:t>#</w:t>
+      </w:r>
+      <w:r>
+        <w:rPr>
+          <w:rFonts w:hint="eastAsia"/>
+          <w:lang w:val="de-DE"/>
+        </w:rPr>
+        <w:t>检查历史版本</w:t>
+      </w:r>
+    </w:p>
+    <w:p>
+      <w:pPr>
+        <w:rPr>
+          <w:rFonts w:hint="eastAsia"/>
+        </w:rPr>
+      </w:pPr>
+      <w:r>
+        <w:t>GitHub/doc (master) $</w:t>
+      </w:r>
+      <w:r>
+        <w:t xml:space="preserve"> git check</w:t>
+      </w:r>
+      <w:r>
+        <w:t>out tags/v2.7.1</w:t>
+      </w:r>
+      <w:r>
+        <w:tab/>
+        <w:t>#</w:t>
+      </w:r>
+      <w:r>
+        <w:rPr>
+          <w:rFonts w:hint="eastAsia"/>
+        </w:rPr>
+        <w:t>回退</w:t>
+      </w:r>
+      <w:r>
+        <w:rPr>
+          <w:rFonts w:hint="eastAsia"/>
+        </w:rPr>
+        <w:t>2</w:t>
+      </w:r>
+      <w:r>
+        <w:t>.7.1</w:t>
+      </w:r>
+      <w:r>
+        <w:rPr>
+          <w:rFonts w:hint="eastAsia"/>
+        </w:rPr>
+        <w:t>版本</w:t>
+      </w:r>
+    </w:p>
+    <w:p>
+      <w:r>
+        <w:t>…</w:t>
+      </w:r>
+    </w:p>
+    <w:p>
+      <w:pPr>
+        <w:rPr>
+          <w:lang w:val="de-DE"/>
+        </w:rPr>
+      </w:pPr>
+      <w:r>
+        <w:rPr>
+          <w:lang w:val="de-DE"/>
+        </w:rPr>
+        <w:t>GitHub/doc (master) $</w:t>
+      </w:r>
+      <w:r>
+        <w:rPr>
+          <w:lang w:val="de-DE"/>
+        </w:rPr>
+        <w:t xml:space="preserve"> git bran</w:t>
+      </w:r>
+      <w:r>
+        <w:rPr>
+          <w:lang w:val="de-DE"/>
+        </w:rPr>
+        <w:t xml:space="preserve">ch </w:t>
+      </w:r>
+      <w:r>
+        <w:rPr>
+          <w:lang w:val="de-DE"/>
+        </w:rPr>
+        <w:tab/>
+      </w:r>
+      <w:r>
+        <w:rPr>
+          <w:lang w:val="de-DE"/>
+        </w:rPr>
+        <w:tab/>
+        <w:t>#</w:t>
+      </w:r>
+      <w:r>
+        <w:rPr>
+          <w:rFonts w:hint="eastAsia"/>
+          <w:lang w:val="de-DE"/>
+        </w:rPr>
+        <w:t>查看本地版本</w:t>
+      </w:r>
+      <w:r>
+        <w:rPr>
+          <w:lang w:val="de-DE"/>
+        </w:rPr>
+        <w:tab/>
+      </w:r>
+      <w:r>
+        <w:rPr>
+          <w:rFonts w:hint="eastAsia"/>
+          <w:lang w:val="de-DE"/>
+        </w:rPr>
+        <w:t>估计含最新版本</w:t>
+      </w:r>
+    </w:p>
+    <w:p>
+      <w:pPr>
+        <w:rPr>
+          <w:rFonts w:hint="eastAsia"/>
+        </w:rPr>
+      </w:pPr>
+      <w:r>
+        <w:t>GitHub/doc (master) $</w:t>
+      </w:r>
+      <w:r>
+        <w:t xml:space="preserve"> git checkout deve</w:t>
+      </w:r>
+      <w:r>
+        <w:t>lop</w:t>
+      </w:r>
+      <w:r>
+        <w:tab/>
+        <w:t>#</w:t>
+      </w:r>
+      <w:r>
+        <w:rPr>
+          <w:rFonts w:hint="eastAsia"/>
+        </w:rPr>
+        <w:t>选择最新版本</w:t>
+      </w:r>
+    </w:p>
+    <w:p>
+      <w:pPr>
+        <w:rPr>
+          <w:rFonts w:hint="eastAsia"/>
+        </w:rPr>
+      </w:pPr>
+    </w:p>
     <w:p>
       <w:pPr>
         <w:pStyle w:val="a8"/>
@@ -2298,50 +2127,21 @@
         <w:ind w:firstLineChars="0"/>
       </w:pPr>
       <w:r>
-        <w:t xml:space="preserve">push existing Git project to </w:t>
-      </w:r>
-      <w:proofErr w:type="spellStart"/>
-      <w:r>
-        <w:t>Github</w:t>
-      </w:r>
-      <w:proofErr w:type="spellEnd"/>
-    </w:p>
-    <w:p>
-      <w:r>
-        <w:rPr>
-          <w:rFonts w:hint="eastAsia"/>
-        </w:rPr>
-        <w:t>在</w:t>
-      </w:r>
-      <w:proofErr w:type="spellStart"/>
-      <w:r>
-        <w:rPr>
-          <w:rFonts w:hint="eastAsia"/>
-        </w:rPr>
-        <w:t>Github</w:t>
-      </w:r>
-      <w:proofErr w:type="spellEnd"/>
-      <w:r>
-        <w:rPr>
-          <w:rFonts w:hint="eastAsia"/>
-        </w:rPr>
-        <w:t>先创建</w:t>
-      </w:r>
-      <w:r>
-        <w:rPr>
-          <w:rFonts w:hint="eastAsia"/>
-        </w:rPr>
-        <w:t>repository: https://github.com/qizhonglin/ionic-blank-ex0.git</w:t>
-      </w:r>
-    </w:p>
-    <w:p>
-      <w:r>
-        <w:t>$git remote add origin https://github.com/qizhonglin/ionic-blank-ex0.git</w:t>
-      </w:r>
-    </w:p>
-    <w:p>
-      <w:r>
-        <w:t>$git push origin master</w:t>
+        <w:t>delete repository in Github</w:t>
+      </w:r>
+    </w:p>
+    <w:p>
+      <w:r>
+        <w:rPr>
+          <w:rFonts w:hint="eastAsia"/>
+        </w:rPr>
+        <w:t>进入指定</w:t>
+      </w:r>
+      <w:r>
+        <w:rPr>
+          <w:rFonts w:hint="eastAsia"/>
+        </w:rPr>
+        <w:t>repository -&gt; Settings -&gt; delete repository</w:t>
       </w:r>
     </w:p>
     <w:p/>
@@ -2355,26 +2155,43 @@
         <w:ind w:firstLineChars="0"/>
       </w:pPr>
       <w:r>
-        <w:rPr>
-          <w:rFonts w:hint="eastAsia"/>
-        </w:rPr>
-        <w:t xml:space="preserve">Git pull </w:t>
-      </w:r>
-      <w:r>
-        <w:rPr>
-          <w:rFonts w:hint="eastAsia"/>
-        </w:rPr>
-        <w:t>强制覆盖本地文件</w:t>
-      </w:r>
-    </w:p>
-    <w:p>
-      <w:r>
-        <w:t>git fetch --all</w:t>
-      </w:r>
-    </w:p>
-    <w:p>
-      <w:r>
-        <w:t>git reset --hard origin/master</w:t>
+        <w:t>push existing Git project to Github</w:t>
+      </w:r>
+    </w:p>
+    <w:p>
+      <w:r>
+        <w:rPr>
+          <w:rFonts w:hint="eastAsia"/>
+        </w:rPr>
+        <w:t>在</w:t>
+      </w:r>
+      <w:r>
+        <w:rPr>
+          <w:rFonts w:hint="eastAsia"/>
+        </w:rPr>
+        <w:t>Github</w:t>
+      </w:r>
+      <w:r>
+        <w:rPr>
+          <w:rFonts w:hint="eastAsia"/>
+        </w:rPr>
+        <w:t>先创建</w:t>
+      </w:r>
+      <w:r>
+        <w:rPr>
+          <w:rFonts w:hint="eastAsia"/>
+        </w:rPr>
+        <w:t>repository: https://github.com/qizhonglin/ionic-blank-ex0.git</w:t>
+      </w:r>
+    </w:p>
+    <w:p>
+      <w:r>
+        <w:t>$git remote add origin https://github.com/qizhonglin/ionic-blank-ex0.git</w:t>
+      </w:r>
+    </w:p>
+    <w:p>
+      <w:r>
+        <w:t>$git push origin master</w:t>
       </w:r>
     </w:p>
     <w:p/>
@@ -2388,64 +2205,26 @@
         <w:ind w:firstLineChars="0"/>
       </w:pPr>
       <w:r>
-        <w:t>ignore files, only submit selected files</w:t>
-      </w:r>
-    </w:p>
-    <w:p>
-      <w:r>
-        <w:t xml:space="preserve"># </w:t>
-      </w:r>
-      <w:r>
-        <w:t xml:space="preserve">create </w:t>
-      </w:r>
-      <w:proofErr w:type="gramStart"/>
-      <w:r>
-        <w:t>file .</w:t>
-      </w:r>
-      <w:proofErr w:type="spellStart"/>
-      <w:r>
-        <w:t>gitignore</w:t>
-      </w:r>
-      <w:proofErr w:type="spellEnd"/>
-      <w:proofErr w:type="gramEnd"/>
-    </w:p>
-    <w:p>
-      <w:pPr>
-        <w:ind w:leftChars="100" w:left="210"/>
-      </w:pPr>
-      <w:r>
-        <w:t>__</w:t>
-      </w:r>
-      <w:proofErr w:type="spellStart"/>
-      <w:r>
-        <w:t>pycache</w:t>
-      </w:r>
-      <w:proofErr w:type="spellEnd"/>
-      <w:r>
-        <w:t>__/</w:t>
-      </w:r>
-      <w:r>
-        <w:tab/>
-      </w:r>
-      <w:r>
-        <w:tab/>
-        <w:t>ignore any directory called __</w:t>
-      </w:r>
-      <w:proofErr w:type="spellStart"/>
-      <w:r>
-        <w:t>pycache</w:t>
-      </w:r>
-      <w:proofErr w:type="spellEnd"/>
-      <w:r>
-        <w:t>__/ in any subdirectory</w:t>
-      </w:r>
-    </w:p>
-    <w:p>
-      <w:pPr>
-        <w:ind w:leftChars="100" w:left="210"/>
-      </w:pPr>
-      <w:r>
-        <w:t xml:space="preserve">build/ </w:t>
+        <w:rPr>
+          <w:rFonts w:hint="eastAsia"/>
+        </w:rPr>
+        <w:t xml:space="preserve">Git pull </w:t>
+      </w:r>
+      <w:r>
+        <w:rPr>
+          <w:rFonts w:hint="eastAsia"/>
+        </w:rPr>
+        <w:t>强制覆盖本地文件</w:t>
+      </w:r>
+    </w:p>
+    <w:p>
+      <w:r>
+        <w:t>git fetch --all</w:t>
+      </w:r>
+    </w:p>
+    <w:p>
+      <w:r>
+        <w:t>git reset --hard origin/master</w:t>
       </w:r>
     </w:p>
     <w:p/>
@@ -2459,28 +2238,63 @@
         <w:ind w:firstLineChars="0"/>
       </w:pPr>
       <w:r>
+        <w:t>ignore files, only submit selected files</w:t>
+      </w:r>
+    </w:p>
+    <w:p>
+      <w:r>
+        <w:t xml:space="preserve"># </w:t>
+      </w:r>
+      <w:r>
+        <w:t>create file .gitignore</w:t>
+      </w:r>
+    </w:p>
+    <w:p>
+      <w:pPr>
+        <w:ind w:leftChars="100" w:left="210"/>
+      </w:pPr>
+      <w:r>
+        <w:t>__pycache__/</w:t>
+      </w:r>
+      <w:r>
+        <w:tab/>
+      </w:r>
+      <w:r>
+        <w:tab/>
+        <w:t>ignore any directory called __pycache__/ in any subdirectory</w:t>
+      </w:r>
+    </w:p>
+    <w:p>
+      <w:pPr>
+        <w:ind w:leftChars="100" w:left="210"/>
+      </w:pPr>
+      <w:r>
+        <w:t xml:space="preserve">build/ </w:t>
+      </w:r>
+    </w:p>
+    <w:p/>
+    <w:p>
+      <w:pPr>
+        <w:pStyle w:val="a8"/>
+        <w:numPr>
+          <w:ilvl w:val="0"/>
+          <w:numId w:val="1"/>
+        </w:numPr>
+        <w:ind w:firstLineChars="0"/>
+      </w:pPr>
+      <w:r>
         <w:t>if the repository already exists, do the following:</w:t>
       </w:r>
     </w:p>
     <w:p>
       <w:r>
-        <w:t>git rm -r --</w:t>
-      </w:r>
-      <w:proofErr w:type="gramStart"/>
-      <w:r>
-        <w:t>cached .</w:t>
-      </w:r>
-      <w:proofErr w:type="gramEnd"/>
-    </w:p>
-    <w:p>
-      <w:r>
-        <w:t xml:space="preserve">git </w:t>
-      </w:r>
-      <w:proofErr w:type="gramStart"/>
-      <w:r>
-        <w:t>add .</w:t>
-      </w:r>
-      <w:proofErr w:type="gramEnd"/>
+        <w:t>git rm -r --cached .</w:t>
+      </w:r>
+    </w:p>
+    <w:p>
+      <w:r>
+        <w:t>git add .</w:t>
+      </w:r>
     </w:p>
     <w:p>
       <w:r>
@@ -2516,15 +2330,7 @@
     </w:p>
     <w:p>
       <w:r>
-        <w:t xml:space="preserve">b. </w:t>
-      </w:r>
-      <w:proofErr w:type="spellStart"/>
-      <w:r>
-        <w:t>Autenticate</w:t>
-      </w:r>
-      <w:proofErr w:type="spellEnd"/>
-      <w:r>
-        <w:t xml:space="preserve"> GitHub</w:t>
+        <w:t>b. Autenticate GitHub</w:t>
       </w:r>
     </w:p>
     <w:p>
@@ -2535,17 +2341,7 @@
     </w:p>
     <w:p>
       <w:r>
-        <w:t xml:space="preserve">git config --global </w:t>
-      </w:r>
-      <w:proofErr w:type="spellStart"/>
-      <w:proofErr w:type="gramStart"/>
-      <w:r>
-        <w:t>http.proxy</w:t>
-      </w:r>
-      <w:proofErr w:type="spellEnd"/>
-      <w:proofErr w:type="gramEnd"/>
-      <w:r>
-        <w:t xml:space="preserve"> </w:t>
+        <w:t xml:space="preserve">git config --global http.proxy </w:t>
       </w:r>
       <w:hyperlink r:id="rId12" w:history="1">
         <w:r>
@@ -2594,21 +2390,7 @@
         <w:rPr>
           <w:rFonts w:hint="eastAsia"/>
         </w:rPr>
-        <w:t>分布式开发：允许并行开发，各人可以在自己的版本库中独立且同时地开发，而不需要与一个中心版本</w:t>
-      </w:r>
-      <w:proofErr w:type="gramStart"/>
-      <w:r>
-        <w:rPr>
-          <w:rFonts w:hint="eastAsia"/>
-        </w:rPr>
-        <w:t>库时刻</w:t>
-      </w:r>
-      <w:proofErr w:type="gramEnd"/>
-      <w:r>
-        <w:rPr>
-          <w:rFonts w:hint="eastAsia"/>
-        </w:rPr>
-        <w:t>同步（因为这样会造成开发瓶颈）</w:t>
+        <w:t>分布式开发：允许并行开发，各人可以在自己的版本库中独立且同时地开发，而不需要与一个中心版本库时刻同步（因为这样会造成开发瓶颈）</w:t>
       </w:r>
     </w:p>
     <w:p>
@@ -2636,13 +2418,8 @@
     <w:p/>
     <w:p>
       <w:r>
-        <w:t>Git Bash/</w:t>
-      </w:r>
-      <w:proofErr w:type="spellStart"/>
-      <w:r>
-        <w:t>Gui</w:t>
-      </w:r>
-      <w:proofErr w:type="spellEnd"/>
+        <w:t>Git Bash/Gui</w:t>
+      </w:r>
     </w:p>
     <w:p>
       <w:r>
@@ -2788,29 +2565,8 @@
     </w:p>
     <w:p>
       <w:r>
-        <w:t xml:space="preserve">$ </w:t>
-      </w:r>
-      <w:proofErr w:type="spellStart"/>
-      <w:r>
-        <w:t>mkdir</w:t>
-      </w:r>
-      <w:proofErr w:type="spellEnd"/>
-      <w:r>
-        <w:t xml:space="preserve"> </w:t>
-      </w:r>
-      <w:proofErr w:type="spellStart"/>
-      <w:r>
-        <w:t>public_html</w:t>
-      </w:r>
-      <w:proofErr w:type="spellEnd"/>
-      <w:r>
-        <w:t xml:space="preserve"> &amp;&amp; cd </w:t>
-      </w:r>
-      <w:proofErr w:type="spellStart"/>
-      <w:r>
-        <w:t>public_html</w:t>
-      </w:r>
-      <w:proofErr w:type="spellEnd"/>
+        <w:t>$ mkdir public_html &amp;&amp; cd public_html</w:t>
+      </w:r>
     </w:p>
     <w:p/>
     <w:p>
@@ -2841,16 +2597,8 @@
         <w:rPr>
           <w:rFonts w:hint="eastAsia"/>
         </w:rPr>
-        <w:t xml:space="preserve">git </w:t>
-      </w:r>
-      <w:proofErr w:type="spellStart"/>
-      <w:r>
-        <w:rPr>
-          <w:rFonts w:hint="eastAsia"/>
-        </w:rPr>
-        <w:t>init</w:t>
-      </w:r>
-      <w:proofErr w:type="spellEnd"/>
+        <w:t>git init</w:t>
+      </w:r>
       <w:r>
         <w:rPr>
           <w:rFonts w:hint="eastAsia"/>
@@ -2911,16 +2659,8 @@
         <w:rPr>
           <w:rFonts w:hint="eastAsia"/>
         </w:rPr>
-        <w:t>.</w:t>
-      </w:r>
-      <w:proofErr w:type="spellStart"/>
-      <w:r>
-        <w:rPr>
-          <w:rFonts w:hint="eastAsia"/>
-        </w:rPr>
-        <w:t>svn</w:t>
-      </w:r>
-      <w:proofErr w:type="spellEnd"/>
+        <w:t>.svn</w:t>
+      </w:r>
       <w:r>
         <w:rPr>
           <w:rFonts w:hint="eastAsia"/>
@@ -2958,28 +2698,12 @@
       </w:r>
     </w:p>
     <w:p>
-      <w:proofErr w:type="spellStart"/>
-      <w:r>
-        <w:rPr>
-          <w:rFonts w:hint="eastAsia"/>
-        </w:rPr>
-        <w:t>public_html</w:t>
-      </w:r>
-      <w:proofErr w:type="spellEnd"/>
-      <w:r>
-        <w:rPr>
-          <w:rFonts w:hint="eastAsia"/>
-        </w:rPr>
-        <w:t xml:space="preserve">$ git </w:t>
-      </w:r>
-      <w:proofErr w:type="spellStart"/>
-      <w:r>
-        <w:rPr>
-          <w:rFonts w:hint="eastAsia"/>
-        </w:rPr>
-        <w:t>init</w:t>
-      </w:r>
-      <w:proofErr w:type="spellEnd"/>
+      <w:r>
+        <w:rPr>
+          <w:rFonts w:hint="eastAsia"/>
+        </w:rPr>
+        <w:t>public_html$ git init</w:t>
+      </w:r>
       <w:r>
         <w:rPr>
           <w:rFonts w:hint="eastAsia"/>
@@ -3017,16 +2741,8 @@
         <w:rPr>
           <w:rFonts w:hint="eastAsia"/>
         </w:rPr>
-        <w:t xml:space="preserve">$ git </w:t>
-      </w:r>
-      <w:proofErr w:type="gramStart"/>
-      <w:r>
-        <w:rPr>
-          <w:rFonts w:hint="eastAsia"/>
-        </w:rPr>
-        <w:t>add .</w:t>
-      </w:r>
-      <w:proofErr w:type="gramEnd"/>
+        <w:t>$ git add .</w:t>
+      </w:r>
       <w:r>
         <w:rPr>
           <w:rFonts w:hint="eastAsia"/>
@@ -3244,21 +2960,7 @@
         <w:rPr>
           <w:rFonts w:hint="eastAsia"/>
         </w:rPr>
-        <w:t xml:space="preserve"> </w:t>
-      </w:r>
-      <w:proofErr w:type="gramStart"/>
-      <w:r>
-        <w:rPr>
-          <w:rFonts w:hint="eastAsia"/>
-        </w:rPr>
-        <w:t>.git</w:t>
-      </w:r>
-      <w:proofErr w:type="gramEnd"/>
-      <w:r>
-        <w:rPr>
-          <w:rFonts w:hint="eastAsia"/>
-        </w:rPr>
-        <w:t>/config</w:t>
+        <w:t xml:space="preserve"> .git/config</w:t>
       </w:r>
     </w:p>
     <w:p>
@@ -3272,16 +2974,8 @@
         <w:rPr>
           <w:rFonts w:hint="eastAsia"/>
         </w:rPr>
-        <w:t>: ~/.</w:t>
-      </w:r>
-      <w:proofErr w:type="spellStart"/>
-      <w:r>
-        <w:rPr>
-          <w:rFonts w:hint="eastAsia"/>
-        </w:rPr>
-        <w:t>gitconfig</w:t>
-      </w:r>
-      <w:proofErr w:type="spellEnd"/>
+        <w:t>: ~/.gitconfig</w:t>
+      </w:r>
       <w:r>
         <w:rPr>
           <w:rFonts w:hint="eastAsia"/>
@@ -3406,21 +3100,7 @@
         <w:rPr>
           <w:rFonts w:hint="eastAsia"/>
         </w:rPr>
-        <w:t>版本</w:t>
-      </w:r>
-      <w:proofErr w:type="gramStart"/>
-      <w:r>
-        <w:rPr>
-          <w:rFonts w:hint="eastAsia"/>
-        </w:rPr>
-        <w:t>库只是</w:t>
-      </w:r>
-      <w:proofErr w:type="gramEnd"/>
-      <w:r>
-        <w:rPr>
-          <w:rFonts w:hint="eastAsia"/>
-        </w:rPr>
-        <w:t>一个简单的数据库，其中包含所有用来维护与管理项目的修订版本和历史信息。</w:t>
+        <w:t>版本库只是一个简单的数据库，其中包含所有用来维护与管理项目的修订版本和历史信息。</w:t>
       </w:r>
       <w:r>
         <w:rPr>
@@ -3484,33 +3164,129 @@
           <w:b/>
           <w:bCs/>
         </w:rPr>
-        <w:t>(</w:t>
-      </w:r>
-      <w:proofErr w:type="spellStart"/>
+        <w:t>(boject store)</w:t>
+      </w:r>
       <w:r>
         <w:rPr>
           <w:rFonts w:hint="eastAsia"/>
           <w:b/>
           <w:bCs/>
         </w:rPr>
-        <w:t>boject</w:t>
-      </w:r>
-      <w:proofErr w:type="spellEnd"/>
+        <w:t>和索引</w:t>
+      </w:r>
       <w:r>
         <w:rPr>
           <w:rFonts w:hint="eastAsia"/>
           <w:b/>
           <w:bCs/>
         </w:rPr>
-        <w:t xml:space="preserve"> store)</w:t>
-      </w:r>
+        <w:t>(index)</w:t>
+      </w:r>
+      <w:r>
+        <w:rPr>
+          <w:rFonts w:hint="eastAsia"/>
+        </w:rPr>
+        <w:t>.</w:t>
+      </w:r>
+      <w:r>
+        <w:rPr>
+          <w:rFonts w:hint="eastAsia"/>
+        </w:rPr>
+        <w:t>所有这些版本库数据存放在工作目录根目录下一个名为</w:t>
+      </w:r>
+      <w:r>
+        <w:rPr>
+          <w:rFonts w:hint="eastAsia"/>
+        </w:rPr>
+        <w:t>.git</w:t>
+      </w:r>
+      <w:r>
+        <w:rPr>
+          <w:rFonts w:hint="eastAsia"/>
+        </w:rPr>
+        <w:t>的隐藏子目录中。</w:t>
+      </w:r>
+    </w:p>
+    <w:p>
+      <w:r>
+        <w:rPr>
+          <w:rFonts w:hint="eastAsia"/>
+        </w:rPr>
+        <w:t>对象库在复制操作的时候能进行有效复制，这也是用来支持完全分布式</w:t>
+      </w:r>
+      <w:r>
+        <w:rPr>
+          <w:rFonts w:hint="eastAsia"/>
+        </w:rPr>
+        <w:t>VCS</w:t>
+      </w:r>
+      <w:r>
+        <w:rPr>
+          <w:rFonts w:hint="eastAsia"/>
+        </w:rPr>
+        <w:t>的一种技术。对象库是</w:t>
+      </w:r>
+      <w:r>
+        <w:rPr>
+          <w:rFonts w:hint="eastAsia"/>
+        </w:rPr>
+        <w:t>Git</w:t>
+      </w:r>
+      <w:r>
+        <w:rPr>
+          <w:rFonts w:hint="eastAsia"/>
+        </w:rPr>
+        <w:t>版本库实现的心脏。它包含你的原始数据文件和所有日志消息、作者信息、日期，以及其化用来重建项目任意版本或分支的信息。</w:t>
+      </w:r>
+    </w:p>
+    <w:p>
+      <w:r>
+        <w:rPr>
+          <w:rFonts w:hint="eastAsia"/>
+        </w:rPr>
+        <w:t>索引是暂时的信息，对版本库来说是私有的，并且可以在需要的时候按需求进行创建和修改。</w:t>
+      </w:r>
+    </w:p>
+    <w:p>
+      <w:r>
+        <w:rPr>
+          <w:rFonts w:hint="eastAsia"/>
+        </w:rPr>
+        <w:t>在互联网上，文件或者任意大小的</w:t>
+      </w:r>
+      <w:r>
+        <w:rPr>
+          <w:rFonts w:hint="eastAsia"/>
+        </w:rPr>
+        <w:t>blob</w:t>
+      </w:r>
+      <w:r>
+        <w:rPr>
+          <w:rFonts w:hint="eastAsia"/>
+        </w:rPr>
+        <w:t>都可以通过仅比较它们的</w:t>
+      </w:r>
+      <w:r>
+        <w:rPr>
+          <w:rFonts w:hint="eastAsia"/>
+        </w:rPr>
+        <w:t>SHA1</w:t>
+      </w:r>
+      <w:r>
+        <w:rPr>
+          <w:rFonts w:hint="eastAsia"/>
+        </w:rPr>
+        <w:t>标识符来判断是否相同</w:t>
+      </w:r>
+    </w:p>
+    <w:p>
       <w:r>
         <w:rPr>
           <w:rFonts w:hint="eastAsia"/>
           <w:b/>
           <w:bCs/>
         </w:rPr>
-        <w:t>和索引</w:t>
+        <w:t>Git</w:t>
       </w:r>
       <w:r>
         <w:rPr>
@@ -3518,65 +3294,49 @@
           <w:b/>
           <w:bCs/>
         </w:rPr>
-        <w:t>(index)</w:t>
-      </w:r>
-      <w:r>
-        <w:rPr>
-          <w:rFonts w:hint="eastAsia"/>
-        </w:rPr>
-        <w:t>.</w:t>
-      </w:r>
-      <w:r>
-        <w:rPr>
-          <w:rFonts w:hint="eastAsia"/>
-        </w:rPr>
-        <w:t>所有这些版本</w:t>
-      </w:r>
-      <w:proofErr w:type="gramStart"/>
-      <w:r>
-        <w:rPr>
-          <w:rFonts w:hint="eastAsia"/>
-        </w:rPr>
-        <w:t>库数据</w:t>
-      </w:r>
-      <w:proofErr w:type="gramEnd"/>
-      <w:r>
-        <w:rPr>
-          <w:rFonts w:hint="eastAsia"/>
-        </w:rPr>
-        <w:t>存放在工作目录根目录下一个名为</w:t>
-      </w:r>
-      <w:r>
-        <w:rPr>
-          <w:rFonts w:hint="eastAsia"/>
-        </w:rPr>
-        <w:t>.git</w:t>
-      </w:r>
-      <w:r>
-        <w:rPr>
-          <w:rFonts w:hint="eastAsia"/>
-        </w:rPr>
-        <w:t>的隐藏子目录中。</w:t>
-      </w:r>
-    </w:p>
-    <w:p>
-      <w:r>
-        <w:rPr>
-          <w:rFonts w:hint="eastAsia"/>
-        </w:rPr>
-        <w:t>对象库在复制操作的时候能进行有效复制，这也是用来支持完全分布式</w:t>
-      </w:r>
-      <w:r>
-        <w:rPr>
-          <w:rFonts w:hint="eastAsia"/>
-        </w:rPr>
-        <w:t>VCS</w:t>
-      </w:r>
-      <w:r>
-        <w:rPr>
-          <w:rFonts w:hint="eastAsia"/>
-        </w:rPr>
-        <w:t>的一种技术。对象库是</w:t>
+        <w:t>仅根据文件内容来计算每一个文件的散列码</w:t>
+      </w:r>
+      <w:r>
+        <w:rPr>
+          <w:rFonts w:hint="eastAsia"/>
+        </w:rPr>
+        <w:t>，如果文件有相同的</w:t>
+      </w:r>
+      <w:r>
+        <w:rPr>
+          <w:rFonts w:hint="eastAsia"/>
+        </w:rPr>
+        <w:t>SHA1</w:t>
+      </w:r>
+      <w:r>
+        <w:rPr>
+          <w:rFonts w:hint="eastAsia"/>
+        </w:rPr>
+        <w:t>值，它们的内容就是相同的，然后将这个</w:t>
+      </w:r>
+      <w:r>
+        <w:rPr>
+          <w:rFonts w:hint="eastAsia"/>
+        </w:rPr>
+        <w:t>blob</w:t>
+      </w:r>
+      <w:r>
+        <w:rPr>
+          <w:rFonts w:hint="eastAsia"/>
+        </w:rPr>
+        <w:t>对象放到对象库里，并以</w:t>
+      </w:r>
+      <w:r>
+        <w:rPr>
+          <w:rFonts w:hint="eastAsia"/>
+        </w:rPr>
+        <w:t>SHA1</w:t>
+      </w:r>
+      <w:r>
+        <w:rPr>
+          <w:rFonts w:hint="eastAsia"/>
+        </w:rPr>
+        <w:t>值作为索引。如果这些文件中的一个发生了变化，</w:t>
       </w:r>
       <w:r>
         <w:rPr>
@@ -3588,37 +3348,19 @@
         <w:rPr>
           <w:rFonts w:hint="eastAsia"/>
         </w:rPr>
-        <w:t>版本</w:t>
-      </w:r>
-      <w:proofErr w:type="gramStart"/>
-      <w:r>
-        <w:rPr>
-          <w:rFonts w:hint="eastAsia"/>
-        </w:rPr>
-        <w:t>库实现</w:t>
-      </w:r>
-      <w:proofErr w:type="gramEnd"/>
-      <w:r>
-        <w:rPr>
-          <w:rFonts w:hint="eastAsia"/>
-        </w:rPr>
-        <w:t>的心脏。它包含你的原始数据文件和所有日志消息、作者信息、日期，以及其化用来重建项目任意版本或分支的信息。</w:t>
-      </w:r>
-    </w:p>
-    <w:p>
-      <w:r>
-        <w:rPr>
-          <w:rFonts w:hint="eastAsia"/>
-        </w:rPr>
-        <w:t>索引是暂时的信息，对版本库来说是私有的，并且可以在需要的时候按需求进行创建和修改。</w:t>
-      </w:r>
-    </w:p>
-    <w:p>
-      <w:r>
-        <w:rPr>
-          <w:rFonts w:hint="eastAsia"/>
-        </w:rPr>
-        <w:t>在互联网上，文件或者任意大小的</w:t>
+        <w:t>会为它计算一个新</w:t>
+      </w:r>
+      <w:r>
+        <w:rPr>
+          <w:rFonts w:hint="eastAsia"/>
+        </w:rPr>
+        <w:t>SHA1</w:t>
+      </w:r>
+      <w:r>
+        <w:rPr>
+          <w:rFonts w:hint="eastAsia"/>
+        </w:rPr>
+        <w:t>值，识别出它现在是一个不同的</w:t>
       </w:r>
       <w:r>
         <w:rPr>
@@ -3630,58 +3372,112 @@
         <w:rPr>
           <w:rFonts w:hint="eastAsia"/>
         </w:rPr>
-        <w:t>都可以通过</w:t>
-      </w:r>
-      <w:proofErr w:type="gramStart"/>
-      <w:r>
-        <w:rPr>
-          <w:rFonts w:hint="eastAsia"/>
-        </w:rPr>
-        <w:t>仅比较</w:t>
-      </w:r>
-      <w:proofErr w:type="gramEnd"/>
-      <w:r>
-        <w:rPr>
-          <w:rFonts w:hint="eastAsia"/>
-        </w:rPr>
-        <w:t>它们的</w:t>
-      </w:r>
-      <w:r>
-        <w:rPr>
-          <w:rFonts w:hint="eastAsia"/>
-        </w:rPr>
-        <w:t>SHA1</w:t>
-      </w:r>
-      <w:r>
-        <w:rPr>
-          <w:rFonts w:hint="eastAsia"/>
-        </w:rPr>
-        <w:t>标识符来判断是否相同</w:t>
-      </w:r>
-    </w:p>
-    <w:p>
+        <w:t>对象，然后把这个新的</w:t>
+      </w:r>
+      <w:r>
+        <w:rPr>
+          <w:rFonts w:hint="eastAsia"/>
+        </w:rPr>
+        <w:t>blob</w:t>
+      </w:r>
+      <w:r>
+        <w:rPr>
+          <w:rFonts w:hint="eastAsia"/>
+        </w:rPr>
+        <w:t>加到对象库里。原来的</w:t>
+      </w:r>
+      <w:r>
+        <w:rPr>
+          <w:rFonts w:hint="eastAsia"/>
+        </w:rPr>
+        <w:t>blob</w:t>
+      </w:r>
+      <w:r>
+        <w:rPr>
+          <w:rFonts w:hint="eastAsia"/>
+        </w:rPr>
+        <w:t>在对象库里保持不变，为没有变化的文件所使用。</w:t>
+      </w:r>
+    </w:p>
+    <w:p>
+      <w:r>
+        <w:rPr>
+          <w:rFonts w:hint="eastAsia"/>
+        </w:rPr>
+        <w:t>Git</w:t>
+      </w:r>
+      <w:r>
+        <w:rPr>
+          <w:rFonts w:hint="eastAsia"/>
+        </w:rPr>
+        <w:t>把文件名视为一段区别于文件内容的数据。</w:t>
+      </w:r>
+      <w:r>
+        <w:rPr>
+          <w:rFonts w:hint="eastAsia"/>
+        </w:rPr>
+        <w:t>Git</w:t>
+      </w:r>
+      <w:r>
+        <w:rPr>
+          <w:rFonts w:hint="eastAsia"/>
+        </w:rPr>
+        <w:t>仅仅记录每个路径名，并且确保能通过它的内容精确地重建文件和目录，这些是由散列值来索引的</w:t>
+      </w:r>
+    </w:p>
+    <w:p>
+      <w:r>
+        <w:rPr>
+          <w:rFonts w:hint="eastAsia"/>
+        </w:rPr>
+        <w:t>Git</w:t>
+      </w:r>
+      <w:r>
+        <w:rPr>
+          <w:rFonts w:hint="eastAsia"/>
+        </w:rPr>
+        <w:t>使用打包文件</w:t>
+      </w:r>
+      <w:r>
+        <w:rPr>
+          <w:rFonts w:hint="eastAsia"/>
+        </w:rPr>
+        <w:t>(pack file)</w:t>
+      </w:r>
+      <w:r>
+        <w:rPr>
+          <w:rFonts w:hint="eastAsia"/>
+        </w:rPr>
+        <w:t>的更有效的存储机制。要创建一个打包文件，</w:t>
+      </w:r>
+      <w:r>
+        <w:rPr>
+          <w:rFonts w:hint="eastAsia"/>
+        </w:rPr>
+        <w:t>Git</w:t>
+      </w:r>
+      <w:r>
+        <w:rPr>
+          <w:rFonts w:hint="eastAsia"/>
+        </w:rPr>
+        <w:t>首先定位内容非常相似的全部文件，然后为它们之一存储整个内容。之后计算相似文件之间的差异并且</w:t>
+      </w:r>
       <w:r>
         <w:rPr>
           <w:rFonts w:hint="eastAsia"/>
           <w:b/>
           <w:bCs/>
         </w:rPr>
-        <w:t>Git</w:t>
-      </w:r>
-      <w:r>
-        <w:rPr>
-          <w:rFonts w:hint="eastAsia"/>
-          <w:b/>
-          <w:bCs/>
-        </w:rPr>
-        <w:t>仅根据文件内容来计算每一个文件的散列码</w:t>
-      </w:r>
-      <w:r>
-        <w:rPr>
-          <w:rFonts w:hint="eastAsia"/>
-        </w:rPr>
-        <w:t>，如果文件有相同的</w:t>
-      </w:r>
+        <w:t>只存储差异</w:t>
+      </w:r>
+      <w:r>
+        <w:rPr>
+          <w:rFonts w:hint="eastAsia"/>
+        </w:rPr>
+        <w:t>。</w:t>
+      </w:r>
+    </w:p>
+    <w:p>
       <w:r>
         <w:rPr>
           <w:rFonts w:hint="eastAsia"/>
@@ -3692,203 +3488,13 @@
         <w:rPr>
           <w:rFonts w:hint="eastAsia"/>
         </w:rPr>
-        <w:t>值，它们的内容就是相同的，然后将这个</w:t>
-      </w:r>
-      <w:r>
-        <w:rPr>
-          <w:rFonts w:hint="eastAsia"/>
-        </w:rPr>
-        <w:t>blob</w:t>
-      </w:r>
-      <w:r>
-        <w:rPr>
-          <w:rFonts w:hint="eastAsia"/>
-        </w:rPr>
-        <w:t>对象放到对象库里，并以</w:t>
-      </w:r>
-      <w:r>
-        <w:rPr>
-          <w:rFonts w:hint="eastAsia"/>
-        </w:rPr>
-        <w:t>SHA1</w:t>
-      </w:r>
-      <w:r>
-        <w:rPr>
-          <w:rFonts w:hint="eastAsia"/>
-        </w:rPr>
-        <w:t>值作为索引。如果这些文件中的一个发生了变化，</w:t>
-      </w:r>
-      <w:r>
-        <w:rPr>
-          <w:rFonts w:hint="eastAsia"/>
-        </w:rPr>
-        <w:t>Git</w:t>
-      </w:r>
-      <w:r>
-        <w:rPr>
-          <w:rFonts w:hint="eastAsia"/>
-        </w:rPr>
-        <w:t>会为它计算一个新</w:t>
-      </w:r>
-      <w:r>
-        <w:rPr>
-          <w:rFonts w:hint="eastAsia"/>
-        </w:rPr>
-        <w:t>SHA1</w:t>
-      </w:r>
-      <w:r>
-        <w:rPr>
-          <w:rFonts w:hint="eastAsia"/>
-        </w:rPr>
-        <w:t>值，识别出它现在是一个不同的</w:t>
-      </w:r>
-      <w:r>
-        <w:rPr>
-          <w:rFonts w:hint="eastAsia"/>
-        </w:rPr>
-        <w:t>blob</w:t>
-      </w:r>
-      <w:r>
-        <w:rPr>
-          <w:rFonts w:hint="eastAsia"/>
-        </w:rPr>
-        <w:t>对象，然后把这个新的</w:t>
-      </w:r>
-      <w:r>
-        <w:rPr>
-          <w:rFonts w:hint="eastAsia"/>
-        </w:rPr>
-        <w:t>blob</w:t>
-      </w:r>
-      <w:r>
-        <w:rPr>
-          <w:rFonts w:hint="eastAsia"/>
-        </w:rPr>
-        <w:t>加到对象库里。原来的</w:t>
-      </w:r>
-      <w:r>
-        <w:rPr>
-          <w:rFonts w:hint="eastAsia"/>
-        </w:rPr>
-        <w:t>blob</w:t>
-      </w:r>
-      <w:r>
-        <w:rPr>
-          <w:rFonts w:hint="eastAsia"/>
-        </w:rPr>
-        <w:t>在对象库里保持不变，为没有变化的文件所使用。</w:t>
-      </w:r>
-    </w:p>
-    <w:p>
-      <w:r>
-        <w:rPr>
-          <w:rFonts w:hint="eastAsia"/>
-        </w:rPr>
-        <w:t>Git</w:t>
-      </w:r>
-      <w:r>
-        <w:rPr>
-          <w:rFonts w:hint="eastAsia"/>
-        </w:rPr>
-        <w:t>把文件名视为一段区别于文件内容的数据。</w:t>
-      </w:r>
-      <w:r>
-        <w:rPr>
-          <w:rFonts w:hint="eastAsia"/>
-        </w:rPr>
-        <w:t>Git</w:t>
-      </w:r>
-      <w:r>
-        <w:rPr>
-          <w:rFonts w:hint="eastAsia"/>
-        </w:rPr>
-        <w:t>仅仅记录每个路径名，并且确保能通过它的内容精确地重建文件和目录，这些是由散列值来索引的</w:t>
-      </w:r>
-    </w:p>
-    <w:p>
-      <w:r>
-        <w:rPr>
-          <w:rFonts w:hint="eastAsia"/>
-        </w:rPr>
-        <w:t>Git</w:t>
-      </w:r>
-      <w:r>
-        <w:rPr>
-          <w:rFonts w:hint="eastAsia"/>
-        </w:rPr>
-        <w:t>使用打包文件</w:t>
-      </w:r>
-      <w:r>
-        <w:rPr>
-          <w:rFonts w:hint="eastAsia"/>
-        </w:rPr>
-        <w:t>(pack file)</w:t>
-      </w:r>
-      <w:r>
-        <w:rPr>
-          <w:rFonts w:hint="eastAsia"/>
-        </w:rPr>
-        <w:t>的更有效的存储机制。要创建一个打包文件，</w:t>
-      </w:r>
-      <w:r>
-        <w:rPr>
-          <w:rFonts w:hint="eastAsia"/>
-        </w:rPr>
-        <w:t>Git</w:t>
-      </w:r>
-      <w:r>
-        <w:rPr>
-          <w:rFonts w:hint="eastAsia"/>
-        </w:rPr>
-        <w:t>首先定位内容非常相似的全部文件，然后为它们之一存储整个内容。之后计算相似文件之间的差异并且</w:t>
-      </w:r>
-      <w:r>
-        <w:rPr>
-          <w:rFonts w:hint="eastAsia"/>
-          <w:b/>
-          <w:bCs/>
-        </w:rPr>
-        <w:t>只存储差异</w:t>
-      </w:r>
-      <w:r>
-        <w:rPr>
-          <w:rFonts w:hint="eastAsia"/>
-        </w:rPr>
-        <w:t>。</w:t>
-      </w:r>
-    </w:p>
-    <w:p>
-      <w:r>
-        <w:rPr>
-          <w:rFonts w:hint="eastAsia"/>
-        </w:rPr>
-        <w:t>SHA1</w:t>
-      </w:r>
-      <w:r>
-        <w:rPr>
-          <w:rFonts w:hint="eastAsia"/>
-        </w:rPr>
         <w:t>：安全散列加密算法，</w:t>
       </w:r>
       <w:r>
         <w:rPr>
           <w:rFonts w:hint="eastAsia"/>
         </w:rPr>
-        <w:t>3b1.</w:t>
-      </w:r>
-      <w:proofErr w:type="gramStart"/>
-      <w:r>
-        <w:rPr>
-          <w:rFonts w:hint="eastAsia"/>
-        </w:rPr>
-        <w:t>..</w:t>
-      </w:r>
-      <w:proofErr w:type="gramEnd"/>
-      <w:r>
-        <w:rPr>
-          <w:rFonts w:hint="eastAsia"/>
-        </w:rPr>
-        <w:t>, 160</w:t>
+        <w:t>3b1..., 160</w:t>
       </w:r>
       <w:r>
         <w:rPr>
@@ -4227,13 +3833,8 @@
       </w:pPr>
     </w:p>
     <w:p>
-      <w:proofErr w:type="spellStart"/>
-      <w:r>
-        <w:t>Intellij</w:t>
-      </w:r>
-      <w:proofErr w:type="spellEnd"/>
-      <w:r>
-        <w:t xml:space="preserve"> idea</w:t>
+      <w:r>
+        <w:t>Intellij idea</w:t>
       </w:r>
     </w:p>
     <w:p>
@@ -4300,14 +3901,12 @@
       <w:r>
         <w:t>按</w:t>
       </w:r>
-      <w:proofErr w:type="spellStart"/>
       <w:r>
         <w:rPr>
           <w:rFonts w:hint="eastAsia"/>
         </w:rPr>
         <w:t>Alt+Enter</w:t>
       </w:r>
-      <w:proofErr w:type="spellEnd"/>
       <w:r>
         <w:rPr>
           <w:rFonts w:hint="eastAsia"/>
@@ -4388,21 +3987,7 @@
         <w:rPr>
           <w:rFonts w:hint="eastAsia"/>
         </w:rPr>
-        <w:t>/</w:t>
-      </w:r>
-      <w:proofErr w:type="spellStart"/>
-      <w:r>
-        <w:rPr>
-          <w:rFonts w:hint="eastAsia"/>
-        </w:rPr>
-        <w:t>usr</w:t>
-      </w:r>
-      <w:proofErr w:type="spellEnd"/>
-      <w:r>
-        <w:rPr>
-          <w:rFonts w:hint="eastAsia"/>
-        </w:rPr>
-        <w:t>/bin/python</w:t>
+        <w:t>/usr/bin/python</w:t>
       </w:r>
       <w:r>
         <w:rPr>
@@ -4444,21 +4029,7 @@
         <w:rPr>
           <w:rFonts w:hint="eastAsia"/>
         </w:rPr>
-        <w:t>/</w:t>
-      </w:r>
-      <w:proofErr w:type="spellStart"/>
-      <w:r>
-        <w:rPr>
-          <w:rFonts w:hint="eastAsia"/>
-        </w:rPr>
-        <w:t>usr</w:t>
-      </w:r>
-      <w:proofErr w:type="spellEnd"/>
-      <w:r>
-        <w:rPr>
-          <w:rFonts w:hint="eastAsia"/>
-        </w:rPr>
-        <w:t>/bin</w:t>
+        <w:t>/usr/bin</w:t>
       </w:r>
       <w:r>
         <w:t>/python3</w:t>
@@ -4478,14 +4049,12 @@
       <w:r>
         <w:t>可以改为</w:t>
       </w:r>
-      <w:proofErr w:type="spellStart"/>
       <w:r>
         <w:rPr>
           <w:rFonts w:hint="eastAsia"/>
         </w:rPr>
         <w:t>virutalenv</w:t>
       </w:r>
-      <w:proofErr w:type="spellEnd"/>
       <w:r>
         <w:rPr>
           <w:rFonts w:hint="eastAsia"/>
@@ -4641,15 +4210,7 @@
     </w:p>
     <w:p>
       <w:r>
-        <w:t>a. windows-&gt;</w:t>
-      </w:r>
-      <w:proofErr w:type="spellStart"/>
-      <w:r>
-        <w:t>perferences</w:t>
-      </w:r>
-      <w:proofErr w:type="spellEnd"/>
-      <w:r>
-        <w:t>-&gt;General-&gt;Editors-&gt;Structured Text Editors</w:t>
+        <w:t>a. windows-&gt;perferences-&gt;General-&gt;Editors-&gt;Structured Text Editors</w:t>
       </w:r>
     </w:p>
     <w:p>
@@ -4673,21 +4234,8 @@
       </w:r>
     </w:p>
     <w:p>
-      <w:proofErr w:type="spellStart"/>
-      <w:r>
-        <w:t>b.windows</w:t>
-      </w:r>
-      <w:proofErr w:type="spellEnd"/>
-      <w:r>
-        <w:t>-&gt;</w:t>
-      </w:r>
-      <w:proofErr w:type="spellStart"/>
-      <w:r>
-        <w:t>perferences</w:t>
-      </w:r>
-      <w:proofErr w:type="spellEnd"/>
-      <w:r>
-        <w:t>-&gt;Java-&gt;Editors-&gt;Folding</w:t>
+      <w:r>
+        <w:t>b.windows-&gt;perferences-&gt;Java-&gt;Editors-&gt;Folding</w:t>
       </w:r>
     </w:p>
     <w:p>
@@ -4769,21 +4317,7 @@
         <w:rPr>
           <w:rFonts w:hint="eastAsia"/>
         </w:rPr>
-        <w:t xml:space="preserve">    </w:t>
-      </w:r>
-      <w:proofErr w:type="spellStart"/>
-      <w:r>
-        <w:rPr>
-          <w:rFonts w:hint="eastAsia"/>
-        </w:rPr>
-        <w:t>Ctrl+Shift+Numpad_Divede</w:t>
-      </w:r>
-      <w:proofErr w:type="spellEnd"/>
-      <w:r>
-        <w:rPr>
-          <w:rFonts w:hint="eastAsia"/>
-        </w:rPr>
-        <w:t>(</w:t>
+        <w:t xml:space="preserve">    Ctrl+Shift+Numpad_Divede(</w:t>
       </w:r>
       <w:r>
         <w:rPr>
@@ -4815,21 +4349,7 @@
         <w:rPr>
           <w:rFonts w:hint="eastAsia"/>
         </w:rPr>
-        <w:t xml:space="preserve">    </w:t>
-      </w:r>
-      <w:proofErr w:type="spellStart"/>
-      <w:r>
-        <w:rPr>
-          <w:rFonts w:hint="eastAsia"/>
-        </w:rPr>
-        <w:t>Ctrl+Shift+Numpad_Multiply</w:t>
-      </w:r>
-      <w:proofErr w:type="spellEnd"/>
-      <w:r>
-        <w:rPr>
-          <w:rFonts w:hint="eastAsia"/>
-        </w:rPr>
-        <w:t>(</w:t>
+        <w:t xml:space="preserve">    Ctrl+Shift+Numpad_Multiply(</w:t>
       </w:r>
       <w:r>
         <w:rPr>
@@ -4866,28 +4386,12 @@
     </w:p>
     <w:p>
       <w:r>
-        <w:t xml:space="preserve">    </w:t>
-      </w:r>
-      <w:proofErr w:type="spellStart"/>
-      <w:r>
-        <w:t>Ctrl+Shift</w:t>
-      </w:r>
-      <w:proofErr w:type="spellEnd"/>
-      <w:r>
-        <w:t>+-</w:t>
-      </w:r>
-    </w:p>
-    <w:p>
-      <w:r>
-        <w:t xml:space="preserve">    </w:t>
-      </w:r>
-      <w:proofErr w:type="spellStart"/>
-      <w:r>
-        <w:t>Ctrl+Shift</w:t>
-      </w:r>
-      <w:proofErr w:type="spellEnd"/>
-      <w:r>
-        <w:t>+=</w:t>
+        <w:t xml:space="preserve">    Ctrl+Shift+-</w:t>
+      </w:r>
+    </w:p>
+    <w:p>
+      <w:r>
+        <w:t xml:space="preserve">    Ctrl+Shift+=</w:t>
       </w:r>
     </w:p>
     <w:p>
@@ -5024,7 +4528,7 @@
 </file>
 
 <file path=word/endnotes.xml><?xml version="1.0" encoding="utf-8"?>
-<w:endnotes xmlns:wpc="http://schemas.microsoft.com/office/word/2010/wordprocessingCanvas" xmlns:cx="http://schemas.microsoft.com/office/drawing/2014/chartex" xmlns:cx1="http://schemas.microsoft.com/office/drawing/2015/9/8/chartex" xmlns:cx2="http://schemas.microsoft.com/office/drawing/2015/10/21/chartex" xmlns:cx3="http://schemas.microsoft.com/office/drawing/2016/5/9/chartex" xmlns:cx4="http://schemas.microsoft.com/office/drawing/2016/5/10/chartex" xmlns:cx5="http://schemas.microsoft.com/office/drawing/2016/5/11/chartex" xmlns:cx6="http://schemas.microsoft.com/office/drawing/2016/5/12/chartex" xmlns:cx7="http://schemas.microsoft.com/office/drawing/2016/5/13/chartex" xmlns:cx8="http://schemas.microsoft.com/office/drawing/2016/5/14/chartex" xmlns:mc="http://schemas.openxmlformats.org/markup-compatibility/2006" xmlns:aink="http://schemas.microsoft.com/office/drawing/2016/ink" xmlns:am3d="http://schemas.microsoft.com/office/drawing/2017/model3d" xmlns:o="urn:schemas-microsoft-com:office:office" xmlns:r="http://schemas.openxmlformats.org/officeDocument/2006/relationships" xmlns:m="http://schemas.openxmlformats.org/officeDocument/2006/math" xmlns:v="urn:schemas-microsoft-com:vml" xmlns:wp14="http://schemas.microsoft.com/office/word/2010/wordprocessingDrawing" xmlns:wp="http://schemas.openxmlformats.org/drawingml/2006/wordprocessingDrawing" xmlns:w10="urn:schemas-microsoft-com:office:word" xmlns:w="http://schemas.openxmlformats.org/wordprocessingml/2006/main" xmlns:w14="http://schemas.microsoft.com/office/word/2010/wordml" xmlns:w15="http://schemas.microsoft.com/office/word/2012/wordml" xmlns:w16cex="http://schemas.microsoft.com/office/word/2018/wordml/cex" xmlns:w16cid="http://schemas.microsoft.com/office/word/2016/wordml/cid" xmlns:w16="http://schemas.microsoft.com/office/word/2018/wordml" xmlns:w16se="http://schemas.microsoft.com/office/word/2015/wordml/symex" xmlns:wpg="http://schemas.microsoft.com/office/word/2010/wordprocessingGroup" xmlns:wpi="http://schemas.microsoft.com/office/word/2010/wordprocessingInk" xmlns:wne="http://schemas.microsoft.com/office/word/2006/wordml" xmlns:wps="http://schemas.microsoft.com/office/word/2010/wordprocessingShape" mc:Ignorable="w14 w15 w16se w16cid w16 w16cex wp14">
+<w:endnotes xmlns:wpc="http://schemas.microsoft.com/office/word/2010/wordprocessingCanvas" xmlns:cx="http://schemas.microsoft.com/office/drawing/2014/chartex" xmlns:cx1="http://schemas.microsoft.com/office/drawing/2015/9/8/chartex" xmlns:cx2="http://schemas.microsoft.com/office/drawing/2015/10/21/chartex" xmlns:cx3="http://schemas.microsoft.com/office/drawing/2016/5/9/chartex" xmlns:cx4="http://schemas.microsoft.com/office/drawing/2016/5/10/chartex" xmlns:cx5="http://schemas.microsoft.com/office/drawing/2016/5/11/chartex" xmlns:cx6="http://schemas.microsoft.com/office/drawing/2016/5/12/chartex" xmlns:cx7="http://schemas.microsoft.com/office/drawing/2016/5/13/chartex" xmlns:cx8="http://schemas.microsoft.com/office/drawing/2016/5/14/chartex" xmlns:mc="http://schemas.openxmlformats.org/markup-compatibility/2006" xmlns:aink="http://schemas.microsoft.com/office/drawing/2016/ink" xmlns:am3d="http://schemas.microsoft.com/office/drawing/2017/model3d" xmlns:o="urn:schemas-microsoft-com:office:office" xmlns:r="http://schemas.openxmlformats.org/officeDocument/2006/relationships" xmlns:m="http://schemas.openxmlformats.org/officeDocument/2006/math" xmlns:v="urn:schemas-microsoft-com:vml" xmlns:wp14="http://schemas.microsoft.com/office/word/2010/wordprocessingDrawing" xmlns:wp="http://schemas.openxmlformats.org/drawingml/2006/wordprocessingDrawing" xmlns:w10="urn:schemas-microsoft-com:office:word" xmlns:w="http://schemas.openxmlformats.org/wordprocessingml/2006/main" xmlns:w14="http://schemas.microsoft.com/office/word/2010/wordml" xmlns:w15="http://schemas.microsoft.com/office/word/2012/wordml" xmlns:w16cex="http://schemas.microsoft.com/office/word/2018/wordml/cex" xmlns:w16cid="http://schemas.microsoft.com/office/word/2016/wordml/cid" xmlns:w16="http://schemas.microsoft.com/office/word/2018/wordml" xmlns:w16sdtdh="http://schemas.microsoft.com/office/word/2020/wordml/sdtdatahash" xmlns:w16se="http://schemas.microsoft.com/office/word/2015/wordml/symex" xmlns:wpg="http://schemas.microsoft.com/office/word/2010/wordprocessingGroup" xmlns:wpi="http://schemas.microsoft.com/office/word/2010/wordprocessingInk" xmlns:wne="http://schemas.microsoft.com/office/word/2006/wordml" xmlns:wps="http://schemas.microsoft.com/office/word/2010/wordprocessingShape" mc:Ignorable="w14 w15 w16se w16cid w16 w16cex w16sdtdh wp14">
   <w:endnote w:type="separator" w:id="-1">
     <w:p>
       <w:r>
@@ -5043,7 +4547,7 @@
 </file>
 
 <file path=word/footnotes.xml><?xml version="1.0" encoding="utf-8"?>
-<w:footnotes xmlns:wpc="http://schemas.microsoft.com/office/word/2010/wordprocessingCanvas" xmlns:cx="http://schemas.microsoft.com/office/drawing/2014/chartex" xmlns:cx1="http://schemas.microsoft.com/office/drawing/2015/9/8/chartex" xmlns:cx2="http://schemas.microsoft.com/office/drawing/2015/10/21/chartex" xmlns:cx3="http://schemas.microsoft.com/office/drawing/2016/5/9/chartex" xmlns:cx4="http://schemas.microsoft.com/office/drawing/2016/5/10/chartex" xmlns:cx5="http://schemas.microsoft.com/office/drawing/2016/5/11/chartex" xmlns:cx6="http://schemas.microsoft.com/office/drawing/2016/5/12/chartex" xmlns:cx7="http://schemas.microsoft.com/office/drawing/2016/5/13/chartex" xmlns:cx8="http://schemas.microsoft.com/office/drawing/2016/5/14/chartex" xmlns:mc="http://schemas.openxmlformats.org/markup-compatibility/2006" xmlns:aink="http://schemas.microsoft.com/office/drawing/2016/ink" xmlns:am3d="http://schemas.microsoft.com/office/drawing/2017/model3d" xmlns:o="urn:schemas-microsoft-com:office:office" xmlns:r="http://schemas.openxmlformats.org/officeDocument/2006/relationships" xmlns:m="http://schemas.openxmlformats.org/officeDocument/2006/math" xmlns:v="urn:schemas-microsoft-com:vml" xmlns:wp14="http://schemas.microsoft.com/office/word/2010/wordprocessingDrawing" xmlns:wp="http://schemas.openxmlformats.org/drawingml/2006/wordprocessingDrawing" xmlns:w10="urn:schemas-microsoft-com:office:word" xmlns:w="http://schemas.openxmlformats.org/wordprocessingml/2006/main" xmlns:w14="http://schemas.microsoft.com/office/word/2010/wordml" xmlns:w15="http://schemas.microsoft.com/office/word/2012/wordml" xmlns:w16cex="http://schemas.microsoft.com/office/word/2018/wordml/cex" xmlns:w16cid="http://schemas.microsoft.com/office/word/2016/wordml/cid" xmlns:w16="http://schemas.microsoft.com/office/word/2018/wordml" xmlns:w16se="http://schemas.microsoft.com/office/word/2015/wordml/symex" xmlns:wpg="http://schemas.microsoft.com/office/word/2010/wordprocessingGroup" xmlns:wpi="http://schemas.microsoft.com/office/word/2010/wordprocessingInk" xmlns:wne="http://schemas.microsoft.com/office/word/2006/wordml" xmlns:wps="http://schemas.microsoft.com/office/word/2010/wordprocessingShape" mc:Ignorable="w14 w15 w16se w16cid w16 w16cex wp14">
+<w:footnotes xmlns:wpc="http://schemas.microsoft.com/office/word/2010/wordprocessingCanvas" xmlns:cx="http://schemas.microsoft.com/office/drawing/2014/chartex" xmlns:cx1="http://schemas.microsoft.com/office/drawing/2015/9/8/chartex" xmlns:cx2="http://schemas.microsoft.com/office/drawing/2015/10/21/chartex" xmlns:cx3="http://schemas.microsoft.com/office/drawing/2016/5/9/chartex" xmlns:cx4="http://schemas.microsoft.com/office/drawing/2016/5/10/chartex" xmlns:cx5="http://schemas.microsoft.com/office/drawing/2016/5/11/chartex" xmlns:cx6="http://schemas.microsoft.com/office/drawing/2016/5/12/chartex" xmlns:cx7="http://schemas.microsoft.com/office/drawing/2016/5/13/chartex" xmlns:cx8="http://schemas.microsoft.com/office/drawing/2016/5/14/chartex" xmlns:mc="http://schemas.openxmlformats.org/markup-compatibility/2006" xmlns:aink="http://schemas.microsoft.com/office/drawing/2016/ink" xmlns:am3d="http://schemas.microsoft.com/office/drawing/2017/model3d" xmlns:o="urn:schemas-microsoft-com:office:office" xmlns:r="http://schemas.openxmlformats.org/officeDocument/2006/relationships" xmlns:m="http://schemas.openxmlformats.org/officeDocument/2006/math" xmlns:v="urn:schemas-microsoft-com:vml" xmlns:wp14="http://schemas.microsoft.com/office/word/2010/wordprocessingDrawing" xmlns:wp="http://schemas.openxmlformats.org/drawingml/2006/wordprocessingDrawing" xmlns:w10="urn:schemas-microsoft-com:office:word" xmlns:w="http://schemas.openxmlformats.org/wordprocessingml/2006/main" xmlns:w14="http://schemas.microsoft.com/office/word/2010/wordml" xmlns:w15="http://schemas.microsoft.com/office/word/2012/wordml" xmlns:w16cex="http://schemas.microsoft.com/office/word/2018/wordml/cex" xmlns:w16cid="http://schemas.microsoft.com/office/word/2016/wordml/cid" xmlns:w16="http://schemas.microsoft.com/office/word/2018/wordml" xmlns:w16sdtdh="http://schemas.microsoft.com/office/word/2020/wordml/sdtdatahash" xmlns:w16se="http://schemas.microsoft.com/office/word/2015/wordml/symex" xmlns:wpg="http://schemas.microsoft.com/office/word/2010/wordprocessingGroup" xmlns:wpi="http://schemas.microsoft.com/office/word/2010/wordprocessingInk" xmlns:wne="http://schemas.microsoft.com/office/word/2006/wordml" xmlns:wps="http://schemas.microsoft.com/office/word/2010/wordprocessingShape" mc:Ignorable="w14 w15 w16se w16cid w16 w16cex w16sdtdh wp14">
   <w:footnote w:type="separator" w:id="-1">
     <w:p>
       <w:r>
@@ -5062,7 +4566,7 @@
 </file>
 
 <file path=word/numbering.xml><?xml version="1.0" encoding="utf-8"?>
-<w:numbering xmlns:wpc="http://schemas.microsoft.com/office/word/2010/wordprocessingCanvas" xmlns:cx="http://schemas.microsoft.com/office/drawing/2014/chartex" xmlns:cx1="http://schemas.microsoft.com/office/drawing/2015/9/8/chartex" xmlns:cx2="http://schemas.microsoft.com/office/drawing/2015/10/21/chartex" xmlns:cx3="http://schemas.microsoft.com/office/drawing/2016/5/9/chartex" xmlns:cx4="http://schemas.microsoft.com/office/drawing/2016/5/10/chartex" xmlns:cx5="http://schemas.microsoft.com/office/drawing/2016/5/11/chartex" xmlns:cx6="http://schemas.microsoft.com/office/drawing/2016/5/12/chartex" xmlns:cx7="http://schemas.microsoft.com/office/drawing/2016/5/13/chartex" xmlns:cx8="http://schemas.microsoft.com/office/drawing/2016/5/14/chartex" xmlns:mc="http://schemas.openxmlformats.org/markup-compatibility/2006" xmlns:aink="http://schemas.microsoft.com/office/drawing/2016/ink" xmlns:am3d="http://schemas.microsoft.com/office/drawing/2017/model3d" xmlns:o="urn:schemas-microsoft-com:office:office" xmlns:r="http://schemas.openxmlformats.org/officeDocument/2006/relationships" xmlns:m="http://schemas.openxmlformats.org/officeDocument/2006/math" xmlns:v="urn:schemas-microsoft-com:vml" xmlns:wp14="http://schemas.microsoft.com/office/word/2010/wordprocessingDrawing" xmlns:wp="http://schemas.openxmlformats.org/drawingml/2006/wordprocessingDrawing" xmlns:w10="urn:schemas-microsoft-com:office:word" xmlns:w="http://schemas.openxmlformats.org/wordprocessingml/2006/main" xmlns:w14="http://schemas.microsoft.com/office/word/2010/wordml" xmlns:w15="http://schemas.microsoft.com/office/word/2012/wordml" xmlns:w16cex="http://schemas.microsoft.com/office/word/2018/wordml/cex" xmlns:w16cid="http://schemas.microsoft.com/office/word/2016/wordml/cid" xmlns:w16="http://schemas.microsoft.com/office/word/2018/wordml" xmlns:w16se="http://schemas.microsoft.com/office/word/2015/wordml/symex" xmlns:wpg="http://schemas.microsoft.com/office/word/2010/wordprocessingGroup" xmlns:wpi="http://schemas.microsoft.com/office/word/2010/wordprocessingInk" xmlns:wne="http://schemas.microsoft.com/office/word/2006/wordml" xmlns:wps="http://schemas.microsoft.com/office/word/2010/wordprocessingShape" mc:Ignorable="w14 w15 w16se w16cid w16 w16cex wp14">
+<w:numbering xmlns:wpc="http://schemas.microsoft.com/office/word/2010/wordprocessingCanvas" xmlns:cx="http://schemas.microsoft.com/office/drawing/2014/chartex" xmlns:cx1="http://schemas.microsoft.com/office/drawing/2015/9/8/chartex" xmlns:cx2="http://schemas.microsoft.com/office/drawing/2015/10/21/chartex" xmlns:cx3="http://schemas.microsoft.com/office/drawing/2016/5/9/chartex" xmlns:cx4="http://schemas.microsoft.com/office/drawing/2016/5/10/chartex" xmlns:cx5="http://schemas.microsoft.com/office/drawing/2016/5/11/chartex" xmlns:cx6="http://schemas.microsoft.com/office/drawing/2016/5/12/chartex" xmlns:cx7="http://schemas.microsoft.com/office/drawing/2016/5/13/chartex" xmlns:cx8="http://schemas.microsoft.com/office/drawing/2016/5/14/chartex" xmlns:mc="http://schemas.openxmlformats.org/markup-compatibility/2006" xmlns:aink="http://schemas.microsoft.com/office/drawing/2016/ink" xmlns:am3d="http://schemas.microsoft.com/office/drawing/2017/model3d" xmlns:o="urn:schemas-microsoft-com:office:office" xmlns:r="http://schemas.openxmlformats.org/officeDocument/2006/relationships" xmlns:m="http://schemas.openxmlformats.org/officeDocument/2006/math" xmlns:v="urn:schemas-microsoft-com:vml" xmlns:wp14="http://schemas.microsoft.com/office/word/2010/wordprocessingDrawing" xmlns:wp="http://schemas.openxmlformats.org/drawingml/2006/wordprocessingDrawing" xmlns:w10="urn:schemas-microsoft-com:office:word" xmlns:w="http://schemas.openxmlformats.org/wordprocessingml/2006/main" xmlns:w14="http://schemas.microsoft.com/office/word/2010/wordml" xmlns:w15="http://schemas.microsoft.com/office/word/2012/wordml" xmlns:w16cex="http://schemas.microsoft.com/office/word/2018/wordml/cex" xmlns:w16cid="http://schemas.microsoft.com/office/word/2016/wordml/cid" xmlns:w16="http://schemas.microsoft.com/office/word/2018/wordml" xmlns:w16sdtdh="http://schemas.microsoft.com/office/word/2020/wordml/sdtdatahash" xmlns:w16se="http://schemas.microsoft.com/office/word/2015/wordml/symex" xmlns:wpg="http://schemas.microsoft.com/office/word/2010/wordprocessingGroup" xmlns:wpi="http://schemas.microsoft.com/office/word/2010/wordprocessingInk" xmlns:wne="http://schemas.microsoft.com/office/word/2006/wordml" xmlns:wps="http://schemas.microsoft.com/office/word/2010/wordprocessingShape" mc:Ignorable="w14 w15 w16se w16cid w16 w16cex w16sdtdh wp14">
   <w:abstractNum w:abstractNumId="0" w15:restartNumberingAfterBreak="0">
     <w:nsid w:val="04C76FBE"/>
     <w:multiLevelType w:val="hybridMultilevel"/>
@@ -5334,7 +4838,7 @@
 </file>
 
 <file path=word/styles.xml><?xml version="1.0" encoding="utf-8"?>
-<w:styles xmlns:mc="http://schemas.openxmlformats.org/markup-compatibility/2006" xmlns:r="http://schemas.openxmlformats.org/officeDocument/2006/relationships" xmlns:w="http://schemas.openxmlformats.org/wordprocessingml/2006/main" xmlns:w14="http://schemas.microsoft.com/office/word/2010/wordml" xmlns:w15="http://schemas.microsoft.com/office/word/2012/wordml" xmlns:w16cex="http://schemas.microsoft.com/office/word/2018/wordml/cex" xmlns:w16cid="http://schemas.microsoft.com/office/word/2016/wordml/cid" xmlns:w16="http://schemas.microsoft.com/office/word/2018/wordml" xmlns:w16se="http://schemas.microsoft.com/office/word/2015/wordml/symex" mc:Ignorable="w14 w15 w16se w16cid w16 w16cex">
+<w:styles xmlns:mc="http://schemas.openxmlformats.org/markup-compatibility/2006" xmlns:r="http://schemas.openxmlformats.org/officeDocument/2006/relationships" xmlns:w="http://schemas.openxmlformats.org/wordprocessingml/2006/main" xmlns:w14="http://schemas.microsoft.com/office/word/2010/wordml" xmlns:w15="http://schemas.microsoft.com/office/word/2012/wordml" xmlns:w16cex="http://schemas.microsoft.com/office/word/2018/wordml/cex" xmlns:w16cid="http://schemas.microsoft.com/office/word/2016/wordml/cid" xmlns:w16="http://schemas.microsoft.com/office/word/2018/wordml" xmlns:w16sdtdh="http://schemas.microsoft.com/office/word/2020/wordml/sdtdatahash" xmlns:w16se="http://schemas.microsoft.com/office/word/2015/wordml/symex" mc:Ignorable="w14 w15 w16se w16cid w16 w16cex w16sdtdh">
   <w:docDefaults>
     <w:rPrDefault>
       <w:rPr>

</xml_diff>

<commit_message>
update programming language, DevOps, ...
</commit_message>
<xml_diff>
--- a/IDE.docx
+++ b/IDE.docx
@@ -1,6 +1,6 @@
 
 <file path=word/document.xml><?xml version="1.0" encoding="utf-8"?>
-<w:document xmlns:wpc="http://schemas.microsoft.com/office/word/2010/wordprocessingCanvas" xmlns:cx="http://schemas.microsoft.com/office/drawing/2014/chartex" xmlns:cx1="http://schemas.microsoft.com/office/drawing/2015/9/8/chartex" xmlns:cx2="http://schemas.microsoft.com/office/drawing/2015/10/21/chartex" xmlns:cx3="http://schemas.microsoft.com/office/drawing/2016/5/9/chartex" xmlns:cx4="http://schemas.microsoft.com/office/drawing/2016/5/10/chartex" xmlns:cx5="http://schemas.microsoft.com/office/drawing/2016/5/11/chartex" xmlns:cx6="http://schemas.microsoft.com/office/drawing/2016/5/12/chartex" xmlns:cx7="http://schemas.microsoft.com/office/drawing/2016/5/13/chartex" xmlns:cx8="http://schemas.microsoft.com/office/drawing/2016/5/14/chartex" xmlns:mc="http://schemas.openxmlformats.org/markup-compatibility/2006" xmlns:aink="http://schemas.microsoft.com/office/drawing/2016/ink" xmlns:am3d="http://schemas.microsoft.com/office/drawing/2017/model3d" xmlns:o="urn:schemas-microsoft-com:office:office" xmlns:r="http://schemas.openxmlformats.org/officeDocument/2006/relationships" xmlns:m="http://schemas.openxmlformats.org/officeDocument/2006/math" xmlns:v="urn:schemas-microsoft-com:vml" xmlns:wp14="http://schemas.microsoft.com/office/word/2010/wordprocessingDrawing" xmlns:wp="http://schemas.openxmlformats.org/drawingml/2006/wordprocessingDrawing" xmlns:w10="urn:schemas-microsoft-com:office:word" xmlns:w="http://schemas.openxmlformats.org/wordprocessingml/2006/main" xmlns:w14="http://schemas.microsoft.com/office/word/2010/wordml" xmlns:w15="http://schemas.microsoft.com/office/word/2012/wordml" xmlns:w16cex="http://schemas.microsoft.com/office/word/2018/wordml/cex" xmlns:w16cid="http://schemas.microsoft.com/office/word/2016/wordml/cid" xmlns:w16="http://schemas.microsoft.com/office/word/2018/wordml" xmlns:w16sdtdh="http://schemas.microsoft.com/office/word/2020/wordml/sdtdatahash" xmlns:w16se="http://schemas.microsoft.com/office/word/2015/wordml/symex" xmlns:wpg="http://schemas.microsoft.com/office/word/2010/wordprocessingGroup" xmlns:wpi="http://schemas.microsoft.com/office/word/2010/wordprocessingInk" xmlns:wne="http://schemas.microsoft.com/office/word/2006/wordml" xmlns:wps="http://schemas.microsoft.com/office/word/2010/wordprocessingShape" mc:Ignorable="w14 w15 w16se w16cid w16 w16cex w16sdtdh wp14">
+<w:document xmlns:wpc="http://schemas.microsoft.com/office/word/2010/wordprocessingCanvas" xmlns:cx="http://schemas.microsoft.com/office/drawing/2014/chartex" xmlns:cx1="http://schemas.microsoft.com/office/drawing/2015/9/8/chartex" xmlns:cx2="http://schemas.microsoft.com/office/drawing/2015/10/21/chartex" xmlns:cx3="http://schemas.microsoft.com/office/drawing/2016/5/9/chartex" xmlns:cx4="http://schemas.microsoft.com/office/drawing/2016/5/10/chartex" xmlns:cx5="http://schemas.microsoft.com/office/drawing/2016/5/11/chartex" xmlns:cx6="http://schemas.microsoft.com/office/drawing/2016/5/12/chartex" xmlns:cx7="http://schemas.microsoft.com/office/drawing/2016/5/13/chartex" xmlns:cx8="http://schemas.microsoft.com/office/drawing/2016/5/14/chartex" xmlns:mc="http://schemas.openxmlformats.org/markup-compatibility/2006" xmlns:aink="http://schemas.microsoft.com/office/drawing/2016/ink" xmlns:am3d="http://schemas.microsoft.com/office/drawing/2017/model3d" xmlns:o="urn:schemas-microsoft-com:office:office" xmlns:oel="http://schemas.microsoft.com/office/2019/extlst" xmlns:r="http://schemas.openxmlformats.org/officeDocument/2006/relationships" xmlns:m="http://schemas.openxmlformats.org/officeDocument/2006/math" xmlns:v="urn:schemas-microsoft-com:vml" xmlns:wp14="http://schemas.microsoft.com/office/word/2010/wordprocessingDrawing" xmlns:wp="http://schemas.openxmlformats.org/drawingml/2006/wordprocessingDrawing" xmlns:w10="urn:schemas-microsoft-com:office:word" xmlns:w="http://schemas.openxmlformats.org/wordprocessingml/2006/main" xmlns:w14="http://schemas.microsoft.com/office/word/2010/wordml" xmlns:w15="http://schemas.microsoft.com/office/word/2012/wordml" xmlns:w16cex="http://schemas.microsoft.com/office/word/2018/wordml/cex" xmlns:w16cid="http://schemas.microsoft.com/office/word/2016/wordml/cid" xmlns:w16="http://schemas.microsoft.com/office/word/2018/wordml" xmlns:w16du="http://schemas.microsoft.com/office/word/2023/wordml/word16du" xmlns:w16sdtdh="http://schemas.microsoft.com/office/word/2020/wordml/sdtdatahash" xmlns:w16se="http://schemas.microsoft.com/office/word/2015/wordml/symex" xmlns:wpg="http://schemas.microsoft.com/office/word/2010/wordprocessingGroup" xmlns:wpi="http://schemas.microsoft.com/office/word/2010/wordprocessingInk" xmlns:wne="http://schemas.microsoft.com/office/word/2006/wordml" xmlns:wps="http://schemas.microsoft.com/office/word/2010/wordprocessingShape" mc:Ignorable="w14 w15 w16se w16cid w16 w16cex w16sdtdh wp14">
   <w:body>
     <w:sdt>
       <w:sdtPr>
@@ -27,7 +27,7 @@
       <w:sdtContent>
         <w:p>
           <w:pPr>
-            <w:pStyle w:val="TOC"/>
+            <w:pStyle w:val="TOCHeading"/>
           </w:pPr>
           <w:r>
             <w:rPr>
@@ -44,6 +44,8 @@
             </w:tabs>
             <w:rPr>
               <w:noProof/>
+              <w:kern w:val="0"/>
+              <w:sz w:val="22"/>
             </w:rPr>
           </w:pPr>
           <w:r>
@@ -55,13 +57,14 @@
           <w:r>
             <w:fldChar w:fldCharType="separate"/>
           </w:r>
-          <w:hyperlink w:anchor="_Toc99444525" w:history="1">
+          <w:hyperlink w:anchor="_Toc137581501" w:history="1">
             <w:r>
               <w:rPr>
-                <w:rStyle w:val="a3"/>
+                <w:rStyle w:val="Hyperlink"/>
                 <w:noProof/>
+                <w:lang w:eastAsia="zh-TW"/>
               </w:rPr>
-              <w:t>WebStorm</w:t>
+              <w:t>Git</w:t>
             </w:r>
             <w:r>
               <w:rPr>
@@ -82,7 +85,7 @@
                 <w:noProof/>
                 <w:webHidden/>
               </w:rPr>
-              <w:instrText xml:space="preserve"> PAGEREF _Toc99444525 \h </w:instrText>
+              <w:instrText xml:space="preserve"> PAGEREF _Toc137581501 \h </w:instrText>
             </w:r>
             <w:r>
               <w:rPr>
@@ -115,7 +118,7 @@
         </w:p>
         <w:p>
           <w:pPr>
-            <w:pStyle w:val="TOC1"/>
+            <w:pStyle w:val="TOC2"/>
             <w:tabs>
               <w:tab w:val="right" w:leader="dot" w:pos="8296"/>
             </w:tabs>
@@ -123,13 +126,23 @@
               <w:noProof/>
             </w:rPr>
           </w:pPr>
-          <w:hyperlink w:anchor="_Toc99444526" w:history="1">
+          <w:hyperlink w:anchor="_Toc137581502" w:history="1">
             <w:r>
               <w:rPr>
-                <w:rStyle w:val="a3"/>
+                <w:rStyle w:val="Hyperlink"/>
                 <w:noProof/>
+                <w:lang w:eastAsia="zh-TW"/>
               </w:rPr>
-              <w:t>PyCharm</w:t>
+              <w:t>&lt;vim&gt;</w:t>
+            </w:r>
+            <w:r>
+              <w:rPr>
+                <w:rStyle w:val="Hyperlink"/>
+                <w:rFonts w:hint="eastAsia"/>
+                <w:noProof/>
+                <w:lang w:eastAsia="zh-TW"/>
+              </w:rPr>
+              <w:t>操作</w:t>
             </w:r>
             <w:r>
               <w:rPr>
@@ -150,7 +163,7 @@
                 <w:noProof/>
                 <w:webHidden/>
               </w:rPr>
-              <w:instrText xml:space="preserve"> PAGEREF _Toc99444526 \h </w:instrText>
+              <w:instrText xml:space="preserve"> PAGEREF _Toc137581502 \h </w:instrText>
             </w:r>
             <w:r>
               <w:rPr>
@@ -183,7 +196,7 @@
         </w:p>
         <w:p>
           <w:pPr>
-            <w:pStyle w:val="TOC1"/>
+            <w:pStyle w:val="TOC2"/>
             <w:tabs>
               <w:tab w:val="right" w:leader="dot" w:pos="8296"/>
             </w:tabs>
@@ -191,13 +204,28 @@
               <w:noProof/>
             </w:rPr>
           </w:pPr>
-          <w:hyperlink w:anchor="_Toc99444527" w:history="1">
+          <w:hyperlink w:anchor="_Toc137581503" w:history="1">
             <w:r>
               <w:rPr>
-                <w:rStyle w:val="a3"/>
+                <w:rStyle w:val="Hyperlink"/>
                 <w:noProof/>
               </w:rPr>
-              <w:t>Eclipse IDE</w:t>
+              <w:t xml:space="preserve">&lt;GitHub </w:t>
+            </w:r>
+            <w:r>
+              <w:rPr>
+                <w:rStyle w:val="Hyperlink"/>
+                <w:rFonts w:hint="eastAsia"/>
+                <w:noProof/>
+              </w:rPr>
+              <w:t>入门</w:t>
+            </w:r>
+            <w:r>
+              <w:rPr>
+                <w:rStyle w:val="Hyperlink"/>
+                <w:noProof/>
+              </w:rPr>
+              <w:t>&gt;</w:t>
             </w:r>
             <w:r>
               <w:rPr>
@@ -218,7 +246,7 @@
                 <w:noProof/>
                 <w:webHidden/>
               </w:rPr>
-              <w:instrText xml:space="preserve"> PAGEREF _Toc99444527 \h </w:instrText>
+              <w:instrText xml:space="preserve"> PAGEREF _Toc137581503 \h </w:instrText>
             </w:r>
             <w:r>
               <w:rPr>
@@ -250,6 +278,299 @@
           </w:hyperlink>
         </w:p>
         <w:p>
+          <w:pPr>
+            <w:pStyle w:val="TOC2"/>
+            <w:tabs>
+              <w:tab w:val="right" w:leader="dot" w:pos="8296"/>
+            </w:tabs>
+            <w:rPr>
+              <w:noProof/>
+            </w:rPr>
+          </w:pPr>
+          <w:hyperlink w:anchor="_Toc137581504" w:history="1">
+            <w:r>
+              <w:rPr>
+                <w:rStyle w:val="Hyperlink"/>
+                <w:noProof/>
+              </w:rPr>
+              <w:t>&lt;Git</w:t>
+            </w:r>
+            <w:r>
+              <w:rPr>
+                <w:rStyle w:val="Hyperlink"/>
+                <w:rFonts w:hint="eastAsia"/>
+                <w:noProof/>
+              </w:rPr>
+              <w:t>版本控制管理</w:t>
+            </w:r>
+            <w:r>
+              <w:rPr>
+                <w:rStyle w:val="Hyperlink"/>
+                <w:noProof/>
+              </w:rPr>
+              <w:t>&gt;</w:t>
+            </w:r>
+            <w:r>
+              <w:rPr>
+                <w:noProof/>
+                <w:webHidden/>
+              </w:rPr>
+              <w:tab/>
+            </w:r>
+            <w:r>
+              <w:rPr>
+                <w:noProof/>
+                <w:webHidden/>
+              </w:rPr>
+              <w:fldChar w:fldCharType="begin"/>
+            </w:r>
+            <w:r>
+              <w:rPr>
+                <w:noProof/>
+                <w:webHidden/>
+              </w:rPr>
+              <w:instrText xml:space="preserve"> PAGEREF _Toc137581504 \h </w:instrText>
+            </w:r>
+            <w:r>
+              <w:rPr>
+                <w:noProof/>
+                <w:webHidden/>
+              </w:rPr>
+            </w:r>
+            <w:r>
+              <w:rPr>
+                <w:noProof/>
+                <w:webHidden/>
+              </w:rPr>
+              <w:fldChar w:fldCharType="separate"/>
+            </w:r>
+            <w:r>
+              <w:rPr>
+                <w:noProof/>
+                <w:webHidden/>
+              </w:rPr>
+              <w:t>4</w:t>
+            </w:r>
+            <w:r>
+              <w:rPr>
+                <w:noProof/>
+                <w:webHidden/>
+              </w:rPr>
+              <w:fldChar w:fldCharType="end"/>
+            </w:r>
+          </w:hyperlink>
+        </w:p>
+        <w:p>
+          <w:pPr>
+            <w:pStyle w:val="TOC1"/>
+            <w:tabs>
+              <w:tab w:val="right" w:leader="dot" w:pos="8296"/>
+            </w:tabs>
+            <w:rPr>
+              <w:noProof/>
+              <w:kern w:val="0"/>
+              <w:sz w:val="22"/>
+            </w:rPr>
+          </w:pPr>
+          <w:hyperlink w:anchor="_Toc137581505" w:history="1">
+            <w:r>
+              <w:rPr>
+                <w:rStyle w:val="Hyperlink"/>
+                <w:noProof/>
+              </w:rPr>
+              <w:t>WebStorm</w:t>
+            </w:r>
+            <w:r>
+              <w:rPr>
+                <w:noProof/>
+                <w:webHidden/>
+              </w:rPr>
+              <w:tab/>
+            </w:r>
+            <w:r>
+              <w:rPr>
+                <w:noProof/>
+                <w:webHidden/>
+              </w:rPr>
+              <w:fldChar w:fldCharType="begin"/>
+            </w:r>
+            <w:r>
+              <w:rPr>
+                <w:noProof/>
+                <w:webHidden/>
+              </w:rPr>
+              <w:instrText xml:space="preserve"> PAGEREF _Toc137581505 \h </w:instrText>
+            </w:r>
+            <w:r>
+              <w:rPr>
+                <w:noProof/>
+                <w:webHidden/>
+              </w:rPr>
+            </w:r>
+            <w:r>
+              <w:rPr>
+                <w:noProof/>
+                <w:webHidden/>
+              </w:rPr>
+              <w:fldChar w:fldCharType="separate"/>
+            </w:r>
+            <w:r>
+              <w:rPr>
+                <w:noProof/>
+                <w:webHidden/>
+              </w:rPr>
+              <w:t>6</w:t>
+            </w:r>
+            <w:r>
+              <w:rPr>
+                <w:noProof/>
+                <w:webHidden/>
+              </w:rPr>
+              <w:fldChar w:fldCharType="end"/>
+            </w:r>
+          </w:hyperlink>
+        </w:p>
+        <w:p>
+          <w:pPr>
+            <w:pStyle w:val="TOC1"/>
+            <w:tabs>
+              <w:tab w:val="right" w:leader="dot" w:pos="8296"/>
+            </w:tabs>
+            <w:rPr>
+              <w:noProof/>
+              <w:kern w:val="0"/>
+              <w:sz w:val="22"/>
+            </w:rPr>
+          </w:pPr>
+          <w:hyperlink w:anchor="_Toc137581506" w:history="1">
+            <w:r>
+              <w:rPr>
+                <w:rStyle w:val="Hyperlink"/>
+                <w:noProof/>
+              </w:rPr>
+              <w:t>PyCharm</w:t>
+            </w:r>
+            <w:r>
+              <w:rPr>
+                <w:noProof/>
+                <w:webHidden/>
+              </w:rPr>
+              <w:tab/>
+            </w:r>
+            <w:r>
+              <w:rPr>
+                <w:noProof/>
+                <w:webHidden/>
+              </w:rPr>
+              <w:fldChar w:fldCharType="begin"/>
+            </w:r>
+            <w:r>
+              <w:rPr>
+                <w:noProof/>
+                <w:webHidden/>
+              </w:rPr>
+              <w:instrText xml:space="preserve"> PAGEREF _Toc137581506 \h </w:instrText>
+            </w:r>
+            <w:r>
+              <w:rPr>
+                <w:noProof/>
+                <w:webHidden/>
+              </w:rPr>
+            </w:r>
+            <w:r>
+              <w:rPr>
+                <w:noProof/>
+                <w:webHidden/>
+              </w:rPr>
+              <w:fldChar w:fldCharType="separate"/>
+            </w:r>
+            <w:r>
+              <w:rPr>
+                <w:noProof/>
+                <w:webHidden/>
+              </w:rPr>
+              <w:t>7</w:t>
+            </w:r>
+            <w:r>
+              <w:rPr>
+                <w:noProof/>
+                <w:webHidden/>
+              </w:rPr>
+              <w:fldChar w:fldCharType="end"/>
+            </w:r>
+          </w:hyperlink>
+        </w:p>
+        <w:p>
+          <w:pPr>
+            <w:pStyle w:val="TOC1"/>
+            <w:tabs>
+              <w:tab w:val="right" w:leader="dot" w:pos="8296"/>
+            </w:tabs>
+            <w:rPr>
+              <w:noProof/>
+              <w:kern w:val="0"/>
+              <w:sz w:val="22"/>
+            </w:rPr>
+          </w:pPr>
+          <w:hyperlink w:anchor="_Toc137581507" w:history="1">
+            <w:r>
+              <w:rPr>
+                <w:rStyle w:val="Hyperlink"/>
+                <w:noProof/>
+              </w:rPr>
+              <w:t>Eclipse IDE</w:t>
+            </w:r>
+            <w:r>
+              <w:rPr>
+                <w:noProof/>
+                <w:webHidden/>
+              </w:rPr>
+              <w:tab/>
+            </w:r>
+            <w:r>
+              <w:rPr>
+                <w:noProof/>
+                <w:webHidden/>
+              </w:rPr>
+              <w:fldChar w:fldCharType="begin"/>
+            </w:r>
+            <w:r>
+              <w:rPr>
+                <w:noProof/>
+                <w:webHidden/>
+              </w:rPr>
+              <w:instrText xml:space="preserve"> PAGEREF _Toc137581507 \h </w:instrText>
+            </w:r>
+            <w:r>
+              <w:rPr>
+                <w:noProof/>
+                <w:webHidden/>
+              </w:rPr>
+            </w:r>
+            <w:r>
+              <w:rPr>
+                <w:noProof/>
+                <w:webHidden/>
+              </w:rPr>
+              <w:fldChar w:fldCharType="separate"/>
+            </w:r>
+            <w:r>
+              <w:rPr>
+                <w:noProof/>
+                <w:webHidden/>
+              </w:rPr>
+              <w:t>7</w:t>
+            </w:r>
+            <w:r>
+              <w:rPr>
+                <w:noProof/>
+                <w:webHidden/>
+              </w:rPr>
+              <w:fldChar w:fldCharType="end"/>
+            </w:r>
+          </w:hyperlink>
+        </w:p>
+        <w:p>
           <w:r>
             <w:rPr>
               <w:b/>
@@ -264,30 +585,143 @@
     <w:p/>
     <w:p>
       <w:pPr>
-        <w:pStyle w:val="1"/>
+        <w:pStyle w:val="Heading1"/>
         <w:rPr>
           <w:lang w:eastAsia="zh-TW"/>
         </w:rPr>
       </w:pPr>
+      <w:bookmarkStart w:id="0" w:name="_Toc137581501"/>
       <w:r>
         <w:rPr>
           <w:lang w:eastAsia="zh-TW"/>
         </w:rPr>
-        <w:t xml:space="preserve">Git </w:t>
-      </w:r>
-    </w:p>
-    <w:p>
-      <w:pPr>
-        <w:pStyle w:val="2"/>
+        <w:t>Git</w:t>
+      </w:r>
+      <w:bookmarkEnd w:id="0"/>
+      <w:r>
         <w:rPr>
           <w:lang w:eastAsia="zh-TW"/>
         </w:rPr>
-      </w:pPr>
-      <w:r>
-        <w:rPr>
-          <w:rFonts w:hint="eastAsia"/>
+        <w:t xml:space="preserve"> </w:t>
+      </w:r>
+    </w:p>
+    <w:p>
+      <w:pPr>
+        <w:widowControl/>
+        <w:spacing w:after="200" w:line="276" w:lineRule="auto"/>
+        <w:contextualSpacing/>
+        <w:jc w:val="left"/>
+      </w:pPr>
+      <w:bookmarkStart w:id="1" w:name="_Toc137581502"/>
+      <w:r>
+        <w:rPr>
+          <w:rFonts w:hint="eastAsia"/>
+        </w:rPr>
+        <w:t>设置</w:t>
+      </w:r>
+      <w:r>
+        <w:rPr>
+          <w:rFonts w:hint="eastAsia"/>
+        </w:rPr>
+        <w:t>代理</w:t>
+      </w:r>
+    </w:p>
+    <w:p>
+      <w:pPr>
+        <w:widowControl/>
+        <w:spacing w:after="200" w:line="276" w:lineRule="auto"/>
+        <w:contextualSpacing/>
+        <w:jc w:val="left"/>
+        <w:rPr>
+          <w:rFonts w:hint="eastAsia"/>
+        </w:rPr>
+      </w:pPr>
+      <w:r>
+        <w:rPr>
+          <w:rFonts w:hint="eastAsia"/>
+        </w:rPr>
+        <w:t xml:space="preserve">$ git config --global </w:t>
+      </w:r>
+      <w:proofErr w:type="gramStart"/>
+      <w:r>
+        <w:rPr>
+          <w:rFonts w:hint="eastAsia"/>
+        </w:rPr>
+        <w:t>http.proxy</w:t>
+      </w:r>
+      <w:proofErr w:type="gramEnd"/>
+      <w:r>
+        <w:rPr>
+          <w:rFonts w:hint="eastAsia"/>
+        </w:rPr>
+        <w:t xml:space="preserve"> 165.225.96.34:10015</w:t>
+      </w:r>
+      <w:r>
+        <w:tab/>
+      </w:r>
+      <w:r>
+        <w:tab/>
+      </w:r>
+      <w:r>
+        <w:rPr>
+          <w:rFonts w:hint="eastAsia"/>
+        </w:rPr>
+        <w:t>/</w:t>
+      </w:r>
+      <w:r>
+        <w:t>/</w:t>
+      </w:r>
+      <w:r>
+        <w:t xml:space="preserve"> </w:t>
+      </w:r>
+      <w:r>
+        <w:t>Or ENV HTTP_PROXY</w:t>
+      </w:r>
+    </w:p>
+    <w:p>
+      <w:pPr>
+        <w:widowControl/>
+        <w:spacing w:after="200" w:line="276" w:lineRule="auto"/>
+        <w:contextualSpacing/>
+        <w:jc w:val="left"/>
+      </w:pPr>
+      <w:r>
+        <w:t xml:space="preserve">$git config --global --unset-all </w:t>
+      </w:r>
+      <w:proofErr w:type="gramStart"/>
+      <w:r>
+        <w:t>http.proxy</w:t>
+      </w:r>
+      <w:proofErr w:type="gramEnd"/>
+      <w:r>
+        <w:tab/>
+      </w:r>
+      <w:r>
+        <w:rPr>
+          <w:rFonts w:hint="eastAsia"/>
+        </w:rPr>
+        <w:t>去除</w:t>
+      </w:r>
+    </w:p>
+    <w:p>
+      <w:pPr>
+        <w:rPr>
           <w:lang w:eastAsia="zh-TW"/>
         </w:rPr>
+      </w:pPr>
+    </w:p>
+    <w:p>
+      <w:pPr>
+        <w:pStyle w:val="Heading2"/>
+        <w:rPr>
+          <w:lang w:eastAsia="zh-TW"/>
+        </w:rPr>
+      </w:pPr>
+      <w:r>
+        <w:rPr>
+          <w:rFonts w:hint="eastAsia"/>
+          <w:lang w:eastAsia="zh-TW"/>
+        </w:rPr>
         <w:t>&lt;vim&gt;</w:t>
       </w:r>
       <w:r>
@@ -297,6 +731,7 @@
         </w:rPr>
         <w:t>操作</w:t>
       </w:r>
+      <w:bookmarkEnd w:id="1"/>
     </w:p>
     <w:p>
       <w:pPr>
@@ -464,13 +899,29 @@
           <w:lang w:eastAsia="zh-TW"/>
         </w:rPr>
         <w:tab/>
-        <w:t>&lt;ESC&gt;   :q!</w:t>
-      </w:r>
+        <w:t xml:space="preserve">&lt;ESC&gt; </w:t>
+      </w:r>
+      <w:proofErr w:type="gramStart"/>
       <w:r>
         <w:rPr>
           <w:rFonts w:hint="eastAsia"/>
           <w:lang w:eastAsia="zh-TW"/>
         </w:rPr>
+        <w:t xml:space="preserve">  :q</w:t>
+      </w:r>
+      <w:proofErr w:type="gramEnd"/>
+      <w:r>
+        <w:rPr>
+          <w:rFonts w:hint="eastAsia"/>
+          <w:lang w:eastAsia="zh-TW"/>
+        </w:rPr>
+        <w:t>!</w:t>
+      </w:r>
+      <w:r>
+        <w:rPr>
+          <w:rFonts w:hint="eastAsia"/>
+          <w:lang w:eastAsia="zh-TW"/>
+        </w:rPr>
         <w:tab/>
         <w:t>&lt;</w:t>
       </w:r>
@@ -522,13 +973,22 @@
           <w:lang w:eastAsia="zh-TW"/>
         </w:rPr>
         <w:tab/>
-        <w:t>&lt;ESC&gt;   :wq</w:t>
-      </w:r>
+        <w:t xml:space="preserve">&lt;ESC&gt; </w:t>
+      </w:r>
+      <w:proofErr w:type="gramStart"/>
       <w:r>
         <w:rPr>
           <w:rFonts w:hint="eastAsia"/>
           <w:lang w:eastAsia="zh-TW"/>
         </w:rPr>
+        <w:t xml:space="preserve">  :wq</w:t>
+      </w:r>
+      <w:proofErr w:type="gramEnd"/>
+      <w:r>
+        <w:rPr>
+          <w:rFonts w:hint="eastAsia"/>
+          <w:lang w:eastAsia="zh-TW"/>
+        </w:rPr>
         <w:tab/>
         <w:t>&lt;</w:t>
       </w:r>
@@ -637,7 +1097,15 @@
     </w:p>
     <w:p>
       <w:r>
-        <w:t xml:space="preserve">access http://github.global.ssl.fastly.net.ipaddress.com/#ipinfo to get the fast IP for github.global.ssl.fastly.net, then search fast IP for github.com </w:t>
+        <w:t xml:space="preserve">access http://github.global.ssl.fastly.net.ipaddress.com/#ipinfo to get the fast IP for github.global.ssl.fastly.net, then search fast IP for </w:t>
+      </w:r>
+      <w:proofErr w:type="gramStart"/>
+      <w:r>
+        <w:t>github.com</w:t>
+      </w:r>
+      <w:proofErr w:type="gramEnd"/>
+      <w:r>
+        <w:t xml:space="preserve"> </w:t>
       </w:r>
     </w:p>
     <w:p>
@@ -658,8 +1126,13 @@
     <w:p/>
     <w:p>
       <w:r>
-        <w:t>then update DNS cache</w:t>
-      </w:r>
+        <w:t xml:space="preserve">then update DNS </w:t>
+      </w:r>
+      <w:proofErr w:type="gramStart"/>
+      <w:r>
+        <w:t>cache</w:t>
+      </w:r>
+      <w:proofErr w:type="gramEnd"/>
     </w:p>
     <w:p>
       <w:pPr>
@@ -671,27 +1144,43 @@
         <w:rPr>
           <w:lang w:val="fr-FR"/>
         </w:rPr>
-        <w:t>$ sudo /etc/init.d/nscd restart</w:t>
-      </w:r>
-    </w:p>
-    <w:p>
-      <w:pPr>
+        <w:lastRenderedPageBreak/>
+        <w:t>$ sudo /etc/</w:t>
+      </w:r>
+      <w:proofErr w:type="gramStart"/>
+      <w:r>
         <w:rPr>
           <w:lang w:val="fr-FR"/>
         </w:rPr>
-      </w:pPr>
-    </w:p>
-    <w:p>
-      <w:pPr>
+        <w:t>init.d</w:t>
+      </w:r>
+      <w:proofErr w:type="gramEnd"/>
+      <w:r>
         <w:rPr>
           <w:lang w:val="fr-FR"/>
         </w:rPr>
-      </w:pPr>
-    </w:p>
-    <w:p>
-      <w:pPr>
-        <w:pStyle w:val="2"/>
-      </w:pPr>
+        <w:t>/nscd restart</w:t>
+      </w:r>
+    </w:p>
+    <w:p>
+      <w:pPr>
+        <w:rPr>
+          <w:lang w:val="fr-FR"/>
+        </w:rPr>
+      </w:pPr>
+    </w:p>
+    <w:p>
+      <w:pPr>
+        <w:rPr>
+          <w:lang w:val="fr-FR"/>
+        </w:rPr>
+      </w:pPr>
+    </w:p>
+    <w:p>
+      <w:pPr>
+        <w:pStyle w:val="Heading2"/>
+      </w:pPr>
+      <w:bookmarkStart w:id="2" w:name="_Toc137581503"/>
       <w:r>
         <w:rPr>
           <w:rFonts w:hint="eastAsia"/>
@@ -710,12 +1199,13 @@
         </w:rPr>
         <w:t>&gt;</w:t>
       </w:r>
+      <w:bookmarkEnd w:id="2"/>
     </w:p>
     <w:p>
       <w:hyperlink r:id="rId8" w:history="1">
         <w:r>
           <w:rPr>
-            <w:rStyle w:val="a3"/>
+            <w:rStyle w:val="Hyperlink"/>
           </w:rPr>
           <w:t>https://blog.csdn.net/qq_32452623/article/details/78355976</w:t>
         </w:r>
@@ -725,7 +1215,7 @@
     <w:p/>
     <w:p>
       <w:pPr>
-        <w:pStyle w:val="a8"/>
+        <w:pStyle w:val="ListParagraph"/>
         <w:numPr>
           <w:ilvl w:val="0"/>
           <w:numId w:val="1"/>
@@ -733,7 +1223,6 @@
         <w:ind w:firstLineChars="0"/>
       </w:pPr>
       <w:r>
-        <w:lastRenderedPageBreak/>
         <w:t>Git</w:t>
       </w:r>
       <w:r>
@@ -848,22 +1337,38 @@
     </w:p>
     <w:p>
       <w:r>
-        <w:t>$ git config --global user.email "qizhong.liin@philips.com"</w:t>
-      </w:r>
-      <w:r>
-        <w:tab/>
-      </w:r>
-      <w:r>
-        <w:tab/>
-      </w:r>
-    </w:p>
-    <w:p>
-      <w:r>
-        <w:rPr>
-          <w:rFonts w:hint="eastAsia"/>
-        </w:rPr>
-        <w:t>$ git config --unset --global user.email</w:t>
-      </w:r>
+        <w:t xml:space="preserve">$ git config --global </w:t>
+      </w:r>
+      <w:proofErr w:type="gramStart"/>
+      <w:r>
+        <w:t>user.email</w:t>
+      </w:r>
+      <w:proofErr w:type="gramEnd"/>
+      <w:r>
+        <w:t xml:space="preserve"> "qizhong.liin@philips.com"</w:t>
+      </w:r>
+      <w:r>
+        <w:tab/>
+      </w:r>
+      <w:r>
+        <w:tab/>
+      </w:r>
+    </w:p>
+    <w:p>
+      <w:r>
+        <w:rPr>
+          <w:rFonts w:hint="eastAsia"/>
+        </w:rPr>
+        <w:t xml:space="preserve">$ git config --unset --global </w:t>
+      </w:r>
+      <w:proofErr w:type="gramStart"/>
+      <w:r>
+        <w:rPr>
+          <w:rFonts w:hint="eastAsia"/>
+        </w:rPr>
+        <w:t>user.email</w:t>
+      </w:r>
+      <w:proofErr w:type="gramEnd"/>
       <w:r>
         <w:rPr>
           <w:rFonts w:hint="eastAsia"/>
@@ -893,23 +1398,39 @@
     <w:p/>
     <w:p>
       <w:r>
-        <w:t>$ git config --global https.proxy http://185.46.212.34:10015</w:t>
-      </w:r>
-    </w:p>
-    <w:p>
-      <w:r>
-        <w:t>$ git config --global http.proxy http://185.46.212.34:10015</w:t>
-      </w:r>
-    </w:p>
-    <w:p>
-      <w:pPr>
-        <w:pStyle w:val="a8"/>
+        <w:t xml:space="preserve">$ git config --global </w:t>
+      </w:r>
+      <w:proofErr w:type="gramStart"/>
+      <w:r>
+        <w:t>https.proxy</w:t>
+      </w:r>
+      <w:proofErr w:type="gramEnd"/>
+      <w:r>
+        <w:t xml:space="preserve"> http://185.46.212.34:10015</w:t>
+      </w:r>
+    </w:p>
+    <w:p>
+      <w:r>
+        <w:t xml:space="preserve">$ git config --global </w:t>
+      </w:r>
+      <w:proofErr w:type="gramStart"/>
+      <w:r>
+        <w:t>http.proxy</w:t>
+      </w:r>
+      <w:proofErr w:type="gramEnd"/>
+      <w:r>
+        <w:t xml:space="preserve"> http://185.46.212.34:10015</w:t>
+      </w:r>
+    </w:p>
+    <w:p>
+      <w:pPr>
+        <w:pStyle w:val="ListParagraph"/>
         <w:ind w:left="420" w:firstLineChars="0" w:firstLine="0"/>
       </w:pPr>
     </w:p>
     <w:p>
       <w:pPr>
-        <w:pStyle w:val="a8"/>
+        <w:pStyle w:val="ListParagraph"/>
         <w:numPr>
           <w:ilvl w:val="0"/>
           <w:numId w:val="1"/>
@@ -922,8 +1443,13 @@
     </w:p>
     <w:p>
       <w:r>
-        <w:t>register username/password</w:t>
-      </w:r>
+        <w:t>register username/</w:t>
+      </w:r>
+      <w:proofErr w:type="gramStart"/>
+      <w:r>
+        <w:t>password</w:t>
+      </w:r>
+      <w:proofErr w:type="gramEnd"/>
     </w:p>
     <w:p>
       <w:r>
@@ -932,7 +1458,7 @@
       <w:hyperlink r:id="rId9" w:history="1">
         <w:r>
           <w:rPr>
-            <w:rStyle w:val="a3"/>
+            <w:rStyle w:val="Hyperlink"/>
           </w:rPr>
           <w:t>https://github.com/qizhonglin/doc.git</w:t>
         </w:r>
@@ -941,7 +1467,7 @@
     <w:p/>
     <w:p>
       <w:pPr>
-        <w:pStyle w:val="a8"/>
+        <w:pStyle w:val="ListParagraph"/>
         <w:numPr>
           <w:ilvl w:val="0"/>
           <w:numId w:val="1"/>
@@ -1001,126 +1527,157 @@
           <w:b/>
           <w:bCs/>
         </w:rPr>
-        <w:t>git add .</w:t>
-      </w:r>
-    </w:p>
-    <w:p>
-      <w:r>
-        <w:t xml:space="preserve">GitHub/doc (master) $ </w:t>
-      </w:r>
+        <w:t xml:space="preserve">git </w:t>
+      </w:r>
+      <w:proofErr w:type="gramStart"/>
       <w:r>
         <w:rPr>
           <w:b/>
           <w:bCs/>
         </w:rPr>
-        <w:t>git commit</w:t>
+        <w:t>add .</w:t>
+      </w:r>
+      <w:proofErr w:type="gramEnd"/>
+    </w:p>
+    <w:p>
+      <w:r>
+        <w:t xml:space="preserve">GitHub/doc (master) $ </w:t>
       </w:r>
       <w:r>
         <w:rPr>
           <w:b/>
           <w:bCs/>
         </w:rPr>
-        <w:t xml:space="preserve"> -m “update…”</w:t>
-      </w:r>
-    </w:p>
-    <w:p>
-      <w:r>
-        <w:rPr>
-          <w:rFonts w:hint="eastAsia"/>
-        </w:rPr>
-        <w:t>GitHub/doc (master) $ git log</w:t>
-      </w:r>
-      <w:r>
-        <w:rPr>
-          <w:rFonts w:hint="eastAsia"/>
-        </w:rPr>
-        <w:tab/>
-      </w:r>
-      <w:r>
-        <w:rPr>
-          <w:rFonts w:hint="eastAsia"/>
-        </w:rPr>
-        <w:tab/>
-        <w:t xml:space="preserve">// history log before current status, </w:t>
-      </w:r>
-      <w:r>
-        <w:rPr>
-          <w:rFonts w:hint="eastAsia"/>
-        </w:rPr>
-        <w:t>如果很长，按</w:t>
-      </w:r>
-      <w:r>
-        <w:rPr>
-          <w:rFonts w:hint="eastAsia"/>
-        </w:rPr>
-        <w:t>q</w:t>
-      </w:r>
-      <w:r>
-        <w:rPr>
-          <w:rFonts w:hint="eastAsia"/>
-        </w:rPr>
-        <w:t>退出</w:t>
-      </w:r>
-    </w:p>
-    <w:p>
-      <w:r>
-        <w:rPr>
-          <w:rFonts w:hint="eastAsia"/>
-        </w:rPr>
-        <w:t>GitHub/doc (master) $ git show</w:t>
-      </w:r>
-      <w:r>
-        <w:rPr>
-          <w:rFonts w:hint="eastAsia"/>
-        </w:rPr>
-        <w:tab/>
-        <w:t>9da...</w:t>
-      </w:r>
-      <w:r>
-        <w:rPr>
-          <w:rFonts w:hint="eastAsia"/>
-        </w:rPr>
-        <w:tab/>
-        <w:t>//</w:t>
-      </w:r>
-      <w:r>
-        <w:rPr>
-          <w:rFonts w:hint="eastAsia"/>
-        </w:rPr>
-        <w:t>查看特定提交的详细信息</w:t>
-      </w:r>
-      <w:r>
-        <w:rPr>
-          <w:rFonts w:hint="eastAsia"/>
-        </w:rPr>
-        <w:t>,</w:t>
-      </w:r>
-      <w:r>
-        <w:rPr>
-          <w:rFonts w:hint="eastAsia"/>
-        </w:rPr>
-        <w:t>若无提交码，只显示最近一次提交的详细信息</w:t>
-      </w:r>
-    </w:p>
-    <w:p>
-      <w:r>
-        <w:tab/>
-      </w:r>
-    </w:p>
-    <w:p>
-      <w:r>
-        <w:t>// check in, git push -u origin master</w:t>
-      </w:r>
-    </w:p>
-    <w:p>
-      <w:r>
-        <w:t xml:space="preserve">GitHub/doc (master) $ </w:t>
+        <w:t>git commit</w:t>
       </w:r>
       <w:r>
         <w:rPr>
           <w:b/>
           <w:bCs/>
         </w:rPr>
+        <w:t xml:space="preserve"> -m “update…”</w:t>
+      </w:r>
+    </w:p>
+    <w:p>
+      <w:r>
+        <w:rPr>
+          <w:rFonts w:hint="eastAsia"/>
+        </w:rPr>
+        <w:t>GitHub/doc (master) $ git log</w:t>
+      </w:r>
+      <w:r>
+        <w:rPr>
+          <w:rFonts w:hint="eastAsia"/>
+        </w:rPr>
+        <w:tab/>
+      </w:r>
+      <w:r>
+        <w:rPr>
+          <w:rFonts w:hint="eastAsia"/>
+        </w:rPr>
+        <w:tab/>
+        <w:t xml:space="preserve">// history log before </w:t>
+      </w:r>
+      <w:proofErr w:type="gramStart"/>
+      <w:r>
+        <w:rPr>
+          <w:rFonts w:hint="eastAsia"/>
+        </w:rPr>
+        <w:t>current status</w:t>
+      </w:r>
+      <w:proofErr w:type="gramEnd"/>
+      <w:r>
+        <w:rPr>
+          <w:rFonts w:hint="eastAsia"/>
+        </w:rPr>
+        <w:t xml:space="preserve">, </w:t>
+      </w:r>
+      <w:r>
+        <w:rPr>
+          <w:rFonts w:hint="eastAsia"/>
+        </w:rPr>
+        <w:t>如果很长，按</w:t>
+      </w:r>
+      <w:r>
+        <w:rPr>
+          <w:rFonts w:hint="eastAsia"/>
+        </w:rPr>
+        <w:t>q</w:t>
+      </w:r>
+      <w:r>
+        <w:rPr>
+          <w:rFonts w:hint="eastAsia"/>
+        </w:rPr>
+        <w:t>退出</w:t>
+      </w:r>
+    </w:p>
+    <w:p>
+      <w:r>
+        <w:rPr>
+          <w:rFonts w:hint="eastAsia"/>
+        </w:rPr>
+        <w:t>GitHub/doc (master) $ git show</w:t>
+      </w:r>
+      <w:r>
+        <w:rPr>
+          <w:rFonts w:hint="eastAsia"/>
+        </w:rPr>
+        <w:tab/>
+        <w:t>9da...</w:t>
+      </w:r>
+      <w:r>
+        <w:rPr>
+          <w:rFonts w:hint="eastAsia"/>
+        </w:rPr>
+        <w:tab/>
+        <w:t>//</w:t>
+      </w:r>
+      <w:proofErr w:type="gramStart"/>
+      <w:r>
+        <w:rPr>
+          <w:rFonts w:hint="eastAsia"/>
+        </w:rPr>
+        <w:t>查看特定提交的详细信息</w:t>
+      </w:r>
+      <w:r>
+        <w:rPr>
+          <w:rFonts w:hint="eastAsia"/>
+        </w:rPr>
+        <w:t>,</w:t>
+      </w:r>
+      <w:r>
+        <w:rPr>
+          <w:rFonts w:hint="eastAsia"/>
+        </w:rPr>
+        <w:t>若无提交码</w:t>
+      </w:r>
+      <w:proofErr w:type="gramEnd"/>
+      <w:r>
+        <w:rPr>
+          <w:rFonts w:hint="eastAsia"/>
+        </w:rPr>
+        <w:t>，只显示最近一次提交的详细信息</w:t>
+      </w:r>
+    </w:p>
+    <w:p>
+      <w:r>
+        <w:tab/>
+      </w:r>
+    </w:p>
+    <w:p>
+      <w:r>
+        <w:t>// check in, git push -u origin master</w:t>
+      </w:r>
+    </w:p>
+    <w:p>
+      <w:r>
+        <w:t xml:space="preserve">GitHub/doc (master) $ </w:t>
+      </w:r>
+      <w:r>
+        <w:rPr>
+          <w:b/>
+          <w:bCs/>
+        </w:rPr>
         <w:t>git push</w:t>
       </w:r>
       <w:r>
@@ -1154,7 +1711,7 @@
     <w:p/>
     <w:p>
       <w:pPr>
-        <w:pStyle w:val="a8"/>
+        <w:pStyle w:val="ListParagraph"/>
         <w:numPr>
           <w:ilvl w:val="0"/>
           <w:numId w:val="1"/>
@@ -1230,6 +1787,7 @@
     </w:p>
     <w:p>
       <w:r>
+        <w:lastRenderedPageBreak/>
         <w:t xml:space="preserve">GitHub/doc (master) $ git branch </w:t>
       </w:r>
       <w:r>
@@ -1766,8 +2324,13 @@
         <w:t>comm</w:t>
       </w:r>
       <w:r>
-        <w:t>it id</w:t>
-      </w:r>
+        <w:t xml:space="preserve">it </w:t>
+      </w:r>
+      <w:proofErr w:type="gramStart"/>
+      <w:r>
+        <w:t>id</w:t>
+      </w:r>
+      <w:proofErr w:type="gramEnd"/>
     </w:p>
     <w:p/>
     <w:p>
@@ -1899,6 +2462,7 @@
       <w:r>
         <w:t xml:space="preserve"># </w:t>
       </w:r>
+      <w:proofErr w:type="gramStart"/>
       <w:r>
         <w:rPr>
           <w:rFonts w:hint="eastAsia"/>
@@ -1906,6 +2470,7 @@
         </w:rPr>
         <w:t>远端删除</w:t>
       </w:r>
+      <w:proofErr w:type="gramEnd"/>
     </w:p>
     <w:p/>
     <w:p>
@@ -1915,13 +2480,21 @@
     </w:p>
     <w:p>
       <w:r>
-        <w:t xml:space="preserve">GitHub/doc (master) $ git pull </w:t>
+        <w:t xml:space="preserve">GitHub/doc (master) $ git </w:t>
+      </w:r>
+      <w:proofErr w:type="gramStart"/>
+      <w:r>
+        <w:t>pull</w:t>
+      </w:r>
+      <w:proofErr w:type="gramEnd"/>
+      <w:r>
+        <w:t xml:space="preserve"> </w:t>
       </w:r>
     </w:p>
     <w:p/>
     <w:p>
       <w:pPr>
-        <w:pStyle w:val="a8"/>
+        <w:pStyle w:val="ListParagraph"/>
         <w:numPr>
           <w:ilvl w:val="0"/>
           <w:numId w:val="1"/>
@@ -1945,181 +2518,150 @@
         <w:rPr>
           <w:lang w:val="de-DE"/>
         </w:rPr>
-        <w:t>GitHub/doc (master) $</w:t>
+        <w:t>GitHub/doc (master) $ git t</w:t>
       </w:r>
       <w:r>
         <w:rPr>
           <w:lang w:val="de-DE"/>
         </w:rPr>
-        <w:t xml:space="preserve"> git t</w:t>
+        <w:t>ag -l</w:t>
       </w:r>
       <w:r>
         <w:rPr>
           <w:lang w:val="de-DE"/>
         </w:rPr>
-        <w:t>ag -l</w:t>
+        <w:tab/>
       </w:r>
       <w:r>
         <w:rPr>
           <w:lang w:val="de-DE"/>
         </w:rPr>
         <w:tab/>
-      </w:r>
-      <w:r>
-        <w:rPr>
+        <w:t>#</w:t>
+      </w:r>
+      <w:r>
+        <w:rPr>
+          <w:rFonts w:hint="eastAsia"/>
           <w:lang w:val="de-DE"/>
         </w:rPr>
+        <w:t>检查历史版本</w:t>
+      </w:r>
+    </w:p>
+    <w:p>
+      <w:r>
+        <w:t>GitHub/doc (master) $ git check</w:t>
+      </w:r>
+      <w:r>
+        <w:t>out tags/v2.7.1</w:t>
+      </w:r>
+      <w:r>
         <w:tab/>
         <w:t>#</w:t>
       </w:r>
       <w:r>
         <w:rPr>
           <w:rFonts w:hint="eastAsia"/>
+        </w:rPr>
+        <w:t>回退</w:t>
+      </w:r>
+      <w:r>
+        <w:rPr>
+          <w:rFonts w:hint="eastAsia"/>
+        </w:rPr>
+        <w:t>2</w:t>
+      </w:r>
+      <w:r>
+        <w:t>.7.1</w:t>
+      </w:r>
+      <w:r>
+        <w:rPr>
+          <w:rFonts w:hint="eastAsia"/>
+        </w:rPr>
+        <w:t>版本</w:t>
+      </w:r>
+    </w:p>
+    <w:p>
+      <w:r>
+        <w:lastRenderedPageBreak/>
+        <w:t>…</w:t>
+      </w:r>
+    </w:p>
+    <w:p>
+      <w:pPr>
+        <w:rPr>
           <w:lang w:val="de-DE"/>
         </w:rPr>
-        <w:t>检查历史版本</w:t>
-      </w:r>
-    </w:p>
-    <w:p>
-      <w:pPr>
-        <w:rPr>
-          <w:rFonts w:hint="eastAsia"/>
-        </w:rPr>
-      </w:pPr>
-      <w:r>
-        <w:t>GitHub/doc (master) $</w:t>
-      </w:r>
-      <w:r>
-        <w:t xml:space="preserve"> git check</w:t>
-      </w:r>
-      <w:r>
-        <w:t>out tags/v2.7.1</w:t>
-      </w:r>
-      <w:r>
+      </w:pPr>
+      <w:r>
+        <w:rPr>
+          <w:lang w:val="de-DE"/>
+        </w:rPr>
+        <w:t>GitHub/doc (master) $ git bran</w:t>
+      </w:r>
+      <w:r>
+        <w:rPr>
+          <w:lang w:val="de-DE"/>
+        </w:rPr>
+        <w:t xml:space="preserve">ch </w:t>
+      </w:r>
+      <w:r>
+        <w:rPr>
+          <w:lang w:val="de-DE"/>
+        </w:rPr>
+        <w:tab/>
+      </w:r>
+      <w:r>
+        <w:rPr>
+          <w:lang w:val="de-DE"/>
+        </w:rPr>
         <w:tab/>
         <w:t>#</w:t>
       </w:r>
       <w:r>
         <w:rPr>
           <w:rFonts w:hint="eastAsia"/>
-        </w:rPr>
-        <w:t>回退</w:t>
-      </w:r>
-      <w:r>
-        <w:rPr>
-          <w:rFonts w:hint="eastAsia"/>
-        </w:rPr>
-        <w:t>2</w:t>
-      </w:r>
-      <w:r>
-        <w:t>.7.1</w:t>
-      </w:r>
-      <w:r>
-        <w:rPr>
-          <w:rFonts w:hint="eastAsia"/>
-        </w:rPr>
-        <w:t>版本</w:t>
-      </w:r>
-    </w:p>
-    <w:p>
-      <w:r>
-        <w:t>…</w:t>
-      </w:r>
-    </w:p>
-    <w:p>
-      <w:pPr>
-        <w:rPr>
           <w:lang w:val="de-DE"/>
         </w:rPr>
-      </w:pPr>
+        <w:t>查看本地版本</w:t>
+      </w:r>
       <w:r>
         <w:rPr>
           <w:lang w:val="de-DE"/>
         </w:rPr>
-        <w:t>GitHub/doc (master) $</w:t>
-      </w:r>
-      <w:r>
-        <w:rPr>
+        <w:tab/>
+      </w:r>
+      <w:r>
+        <w:rPr>
+          <w:rFonts w:hint="eastAsia"/>
           <w:lang w:val="de-DE"/>
         </w:rPr>
-        <w:t xml:space="preserve"> git bran</w:t>
-      </w:r>
-      <w:r>
-        <w:rPr>
-          <w:lang w:val="de-DE"/>
-        </w:rPr>
-        <w:t xml:space="preserve">ch </w:t>
-      </w:r>
-      <w:r>
-        <w:rPr>
-          <w:lang w:val="de-DE"/>
-        </w:rPr>
-        <w:tab/>
-      </w:r>
-      <w:r>
-        <w:rPr>
-          <w:lang w:val="de-DE"/>
-        </w:rPr>
+        <w:t>估计含最新版本</w:t>
+      </w:r>
+    </w:p>
+    <w:p>
+      <w:r>
+        <w:t>GitHub/doc (master) $ git checkout deve</w:t>
+      </w:r>
+      <w:r>
+        <w:t>lop</w:t>
+      </w:r>
+      <w:r>
         <w:tab/>
         <w:t>#</w:t>
       </w:r>
-      <w:r>
-        <w:rPr>
-          <w:rFonts w:hint="eastAsia"/>
-          <w:lang w:val="de-DE"/>
-        </w:rPr>
-        <w:t>查看本地版本</w:t>
-      </w:r>
-      <w:r>
-        <w:rPr>
-          <w:lang w:val="de-DE"/>
-        </w:rPr>
-        <w:tab/>
-      </w:r>
-      <w:r>
-        <w:rPr>
-          <w:rFonts w:hint="eastAsia"/>
-          <w:lang w:val="de-DE"/>
-        </w:rPr>
-        <w:t>估计含最新版本</w:t>
-      </w:r>
-    </w:p>
-    <w:p>
-      <w:pPr>
-        <w:rPr>
-          <w:rFonts w:hint="eastAsia"/>
-        </w:rPr>
-      </w:pPr>
-      <w:r>
-        <w:t>GitHub/doc (master) $</w:t>
-      </w:r>
-      <w:r>
-        <w:t xml:space="preserve"> git checkout deve</w:t>
-      </w:r>
-      <w:r>
-        <w:t>lop</w:t>
-      </w:r>
-      <w:r>
-        <w:tab/>
-        <w:t>#</w:t>
-      </w:r>
+      <w:proofErr w:type="gramStart"/>
       <w:r>
         <w:rPr>
           <w:rFonts w:hint="eastAsia"/>
         </w:rPr>
         <w:t>选择最新版本</w:t>
       </w:r>
-    </w:p>
-    <w:p>
-      <w:pPr>
-        <w:rPr>
-          <w:rFonts w:hint="eastAsia"/>
-        </w:rPr>
-      </w:pPr>
-    </w:p>
-    <w:p>
-      <w:pPr>
-        <w:pStyle w:val="a8"/>
+      <w:proofErr w:type="gramEnd"/>
+    </w:p>
+    <w:p/>
+    <w:p>
+      <w:pPr>
+        <w:pStyle w:val="ListParagraph"/>
         <w:numPr>
           <w:ilvl w:val="0"/>
           <w:numId w:val="1"/>
@@ -2127,8 +2669,13 @@
         <w:ind w:firstLineChars="0"/>
       </w:pPr>
       <w:r>
-        <w:t>delete repository in Github</w:t>
-      </w:r>
+        <w:t xml:space="preserve">delete repository in </w:t>
+      </w:r>
+      <w:proofErr w:type="gramStart"/>
+      <w:r>
+        <w:t>Github</w:t>
+      </w:r>
+      <w:proofErr w:type="gramEnd"/>
     </w:p>
     <w:p>
       <w:r>
@@ -2147,7 +2694,7 @@
     <w:p/>
     <w:p>
       <w:pPr>
-        <w:pStyle w:val="a8"/>
+        <w:pStyle w:val="ListParagraph"/>
         <w:numPr>
           <w:ilvl w:val="0"/>
           <w:numId w:val="1"/>
@@ -2155,8 +2702,13 @@
         <w:ind w:firstLineChars="0"/>
       </w:pPr>
       <w:r>
-        <w:t>push existing Git project to Github</w:t>
-      </w:r>
+        <w:t xml:space="preserve">push existing Git project to </w:t>
+      </w:r>
+      <w:proofErr w:type="gramStart"/>
+      <w:r>
+        <w:t>Github</w:t>
+      </w:r>
+      <w:proofErr w:type="gramEnd"/>
     </w:p>
     <w:p>
       <w:r>
@@ -2186,8 +2738,13 @@
     </w:p>
     <w:p>
       <w:r>
-        <w:t>$git remote add origin https://github.com/qizhonglin/ionic-blank-ex0.git</w:t>
-      </w:r>
+        <w:t xml:space="preserve">$git remote add origin </w:t>
+      </w:r>
+      <w:proofErr w:type="gramStart"/>
+      <w:r>
+        <w:t>https://github.com/qizhonglin/ionic-blank-ex0.git</w:t>
+      </w:r>
+      <w:proofErr w:type="gramEnd"/>
     </w:p>
     <w:p>
       <w:r>
@@ -2197,7 +2754,7 @@
     <w:p/>
     <w:p>
       <w:pPr>
-        <w:pStyle w:val="a8"/>
+        <w:pStyle w:val="ListParagraph"/>
         <w:numPr>
           <w:ilvl w:val="0"/>
           <w:numId w:val="1"/>
@@ -2210,12 +2767,14 @@
         </w:rPr>
         <w:t xml:space="preserve">Git pull </w:t>
       </w:r>
+      <w:proofErr w:type="gramStart"/>
       <w:r>
         <w:rPr>
           <w:rFonts w:hint="eastAsia"/>
         </w:rPr>
         <w:t>强制覆盖本地文件</w:t>
       </w:r>
+      <w:proofErr w:type="gramEnd"/>
     </w:p>
     <w:p>
       <w:r>
@@ -2224,13 +2783,18 @@
     </w:p>
     <w:p>
       <w:r>
-        <w:t>git reset --hard origin/master</w:t>
-      </w:r>
+        <w:t>git reset --hard origin/</w:t>
+      </w:r>
+      <w:proofErr w:type="gramStart"/>
+      <w:r>
+        <w:t>master</w:t>
+      </w:r>
+      <w:proofErr w:type="gramEnd"/>
     </w:p>
     <w:p/>
     <w:p>
       <w:pPr>
-        <w:pStyle w:val="a8"/>
+        <w:pStyle w:val="ListParagraph"/>
         <w:numPr>
           <w:ilvl w:val="0"/>
           <w:numId w:val="1"/>
@@ -2238,16 +2802,26 @@
         <w:ind w:firstLineChars="0"/>
       </w:pPr>
       <w:r>
-        <w:t>ignore files, only submit selected files</w:t>
-      </w:r>
+        <w:t xml:space="preserve">ignore files, only submit selected </w:t>
+      </w:r>
+      <w:proofErr w:type="gramStart"/>
+      <w:r>
+        <w:t>files</w:t>
+      </w:r>
+      <w:proofErr w:type="gramEnd"/>
     </w:p>
     <w:p>
       <w:r>
         <w:t xml:space="preserve"># </w:t>
       </w:r>
       <w:r>
-        <w:t>create file .gitignore</w:t>
-      </w:r>
+        <w:t xml:space="preserve">create </w:t>
+      </w:r>
+      <w:proofErr w:type="gramStart"/>
+      <w:r>
+        <w:t>file .gitignore</w:t>
+      </w:r>
+      <w:proofErr w:type="gramEnd"/>
     </w:p>
     <w:p>
       <w:pPr>
@@ -2261,8 +2835,13 @@
       </w:r>
       <w:r>
         <w:tab/>
-        <w:t>ignore any directory called __pycache__/ in any subdirectory</w:t>
-      </w:r>
+        <w:t xml:space="preserve">ignore any directory called __pycache__/ in any </w:t>
+      </w:r>
+      <w:proofErr w:type="gramStart"/>
+      <w:r>
+        <w:t>subdirectory</w:t>
+      </w:r>
+      <w:proofErr w:type="gramEnd"/>
     </w:p>
     <w:p>
       <w:pPr>
@@ -2275,7 +2854,7 @@
     <w:p/>
     <w:p>
       <w:pPr>
-        <w:pStyle w:val="a8"/>
+        <w:pStyle w:val="ListParagraph"/>
         <w:numPr>
           <w:ilvl w:val="0"/>
           <w:numId w:val="1"/>
@@ -2288,13 +2867,23 @@
     </w:p>
     <w:p>
       <w:r>
-        <w:t>git rm -r --cached .</w:t>
-      </w:r>
-    </w:p>
-    <w:p>
-      <w:r>
-        <w:t>git add .</w:t>
-      </w:r>
+        <w:t>git rm -r --</w:t>
+      </w:r>
+      <w:proofErr w:type="gramStart"/>
+      <w:r>
+        <w:t>cached .</w:t>
+      </w:r>
+      <w:proofErr w:type="gramEnd"/>
+    </w:p>
+    <w:p>
+      <w:r>
+        <w:t xml:space="preserve">git </w:t>
+      </w:r>
+      <w:proofErr w:type="gramStart"/>
+      <w:r>
+        <w:t>add .</w:t>
+      </w:r>
+      <w:proofErr w:type="gramEnd"/>
     </w:p>
     <w:p>
       <w:r>
@@ -2341,12 +2930,20 @@
     </w:p>
     <w:p>
       <w:r>
-        <w:t xml:space="preserve">git config --global http.proxy </w:t>
+        <w:t xml:space="preserve">git config --global </w:t>
+      </w:r>
+      <w:proofErr w:type="gramStart"/>
+      <w:r>
+        <w:t>http.proxy</w:t>
+      </w:r>
+      <w:proofErr w:type="gramEnd"/>
+      <w:r>
+        <w:t xml:space="preserve"> </w:t>
       </w:r>
       <w:hyperlink r:id="rId12" w:history="1">
         <w:r>
           <w:rPr>
-            <w:rStyle w:val="a3"/>
+            <w:rStyle w:val="Hyperlink"/>
           </w:rPr>
           <w:t>http://ip:port</w:t>
         </w:r>
@@ -2356,8 +2953,9 @@
     <w:p/>
     <w:p>
       <w:pPr>
-        <w:pStyle w:val="2"/>
-      </w:pPr>
+        <w:pStyle w:val="Heading2"/>
+      </w:pPr>
+      <w:bookmarkStart w:id="3" w:name="_Toc137581504"/>
       <w:r>
         <w:rPr>
           <w:rFonts w:hint="eastAsia"/>
@@ -2376,6 +2974,7 @@
         </w:rPr>
         <w:t>&gt;</w:t>
       </w:r>
+      <w:bookmarkEnd w:id="3"/>
     </w:p>
     <w:p>
       <w:r>
@@ -2404,7 +3003,14 @@
         <w:rPr>
           <w:rFonts w:hint="eastAsia"/>
         </w:rPr>
-        <w:t>给予每个开发人员对于自己的私有版本写的权限，因此，不同开发人员的改动可以自动合并，除非两个开发人员尝试修改同一行。</w:t>
+        <w:t>给予每个开发人员对于自己的私有版本写的权限，因此，不同开发人员的改动可以自动</w:t>
+      </w:r>
+      <w:r>
+        <w:rPr>
+          <w:rFonts w:hint="eastAsia"/>
+        </w:rPr>
+        <w:lastRenderedPageBreak/>
+        <w:t>合并，除非两个开发人员尝试修改同一行。</w:t>
       </w:r>
       <w:r>
         <w:rPr>
@@ -2412,7 +3018,25 @@
           <w:b/>
           <w:bCs/>
         </w:rPr>
-        <w:t>如果出现修改同一行的情况，那这一行将会作为“冲突”被标记出来，由开发人员手动去解决。</w:t>
+        <w:t>如果出现修改同一行的情况，</w:t>
+      </w:r>
+      <w:proofErr w:type="gramStart"/>
+      <w:r>
+        <w:rPr>
+          <w:rFonts w:hint="eastAsia"/>
+          <w:b/>
+          <w:bCs/>
+        </w:rPr>
+        <w:t>那这一行将会作为“</w:t>
+      </w:r>
+      <w:proofErr w:type="gramEnd"/>
+      <w:r>
+        <w:rPr>
+          <w:rFonts w:hint="eastAsia"/>
+          <w:b/>
+          <w:bCs/>
+        </w:rPr>
+        <w:t>冲突”被标记出来，由开发人员手动去解决。</w:t>
       </w:r>
     </w:p>
     <w:p/>
@@ -2432,8 +3056,16 @@
         <w:rPr>
           <w:rFonts w:hint="eastAsia"/>
         </w:rPr>
-        <w:t>是作为一套简单的、独特的、独立的命令提供的，并按照“</w:t>
-      </w:r>
+        <w:t>是作为一套简单的、独特的、独立的命令提供的，</w:t>
+      </w:r>
+      <w:proofErr w:type="gramStart"/>
+      <w:r>
+        <w:rPr>
+          <w:rFonts w:hint="eastAsia"/>
+        </w:rPr>
+        <w:t>并按照“</w:t>
+      </w:r>
+      <w:proofErr w:type="gramEnd"/>
       <w:r>
         <w:rPr>
           <w:rFonts w:hint="eastAsia"/>
@@ -2521,7 +3153,7 @@
     </w:p>
     <w:p>
       <w:pPr>
-        <w:pStyle w:val="a8"/>
+        <w:pStyle w:val="ListParagraph"/>
         <w:numPr>
           <w:ilvl w:val="0"/>
           <w:numId w:val="2"/>
@@ -2537,7 +3169,7 @@
     </w:p>
     <w:p>
       <w:pPr>
-        <w:pStyle w:val="a8"/>
+        <w:pStyle w:val="ListParagraph"/>
         <w:numPr>
           <w:ilvl w:val="0"/>
           <w:numId w:val="2"/>
@@ -2559,7 +3191,7 @@
     </w:p>
     <w:p>
       <w:pPr>
-        <w:pStyle w:val="a8"/>
+        <w:pStyle w:val="ListParagraph"/>
         <w:ind w:left="420" w:firstLineChars="0" w:firstLine="0"/>
       </w:pPr>
     </w:p>
@@ -2741,8 +3373,16 @@
         <w:rPr>
           <w:rFonts w:hint="eastAsia"/>
         </w:rPr>
-        <w:t>$ git add .</w:t>
-      </w:r>
+        <w:t xml:space="preserve">$ git </w:t>
+      </w:r>
+      <w:proofErr w:type="gramStart"/>
+      <w:r>
+        <w:rPr>
+          <w:rFonts w:hint="eastAsia"/>
+        </w:rPr>
+        <w:t>add .</w:t>
+      </w:r>
+      <w:proofErr w:type="gramEnd"/>
       <w:r>
         <w:rPr>
           <w:rFonts w:hint="eastAsia"/>
@@ -2807,8 +3447,16 @@
         <w:rPr>
           <w:rFonts w:hint="eastAsia"/>
         </w:rPr>
-        <w:t>步聚分开，是为了避免频繁变化</w:t>
-      </w:r>
+        <w:t>步聚分开，</w:t>
+      </w:r>
+      <w:proofErr w:type="gramStart"/>
+      <w:r>
+        <w:rPr>
+          <w:rFonts w:hint="eastAsia"/>
+        </w:rPr>
+        <w:t>是为了避免频繁变化</w:t>
+      </w:r>
+      <w:proofErr w:type="gramEnd"/>
     </w:p>
     <w:p>
       <w:r>
@@ -2871,7 +3519,7 @@
     </w:p>
     <w:p>
       <w:pPr>
-        <w:pStyle w:val="a8"/>
+        <w:pStyle w:val="ListParagraph"/>
         <w:numPr>
           <w:ilvl w:val="0"/>
           <w:numId w:val="3"/>
@@ -2893,7 +3541,7 @@
     </w:p>
     <w:p>
       <w:pPr>
-        <w:pStyle w:val="a8"/>
+        <w:pStyle w:val="ListParagraph"/>
         <w:numPr>
           <w:ilvl w:val="0"/>
           <w:numId w:val="3"/>
@@ -2920,7 +3568,15 @@
     </w:p>
     <w:p>
       <w:r>
-        <w:t>$ git commit -m "Remove a poem"</w:t>
+        <w:t xml:space="preserve">$ git commit -m "Remove a </w:t>
+      </w:r>
+      <w:proofErr w:type="gramStart"/>
+      <w:r>
+        <w:t>poem</w:t>
+      </w:r>
+      <w:proofErr w:type="gramEnd"/>
+      <w:r>
+        <w:t>"</w:t>
       </w:r>
     </w:p>
     <w:p/>
@@ -2945,7 +3601,15 @@
     </w:p>
     <w:p>
       <w:r>
-        <w:t>$ git commit -m "Moved foo to bar"</w:t>
+        <w:t xml:space="preserve">$ git commit -m "Moved foo to </w:t>
+      </w:r>
+      <w:proofErr w:type="gramStart"/>
+      <w:r>
+        <w:t>bar</w:t>
+      </w:r>
+      <w:proofErr w:type="gramEnd"/>
+      <w:r>
+        <w:t>"</w:t>
       </w:r>
     </w:p>
     <w:p/>
@@ -3039,7 +3703,21 @@
         <w:rPr>
           <w:rFonts w:hint="eastAsia"/>
         </w:rPr>
-        <w:t>$ cat .git/config</w:t>
+        <w:t xml:space="preserve">$ </w:t>
+      </w:r>
+      <w:proofErr w:type="gramStart"/>
+      <w:r>
+        <w:rPr>
+          <w:rFonts w:hint="eastAsia"/>
+        </w:rPr>
+        <w:t>cat .git</w:t>
+      </w:r>
+      <w:proofErr w:type="gramEnd"/>
+      <w:r>
+        <w:rPr>
+          <w:rFonts w:hint="eastAsia"/>
+        </w:rPr>
+        <w:t>/config</w:t>
       </w:r>
       <w:r>
         <w:rPr>
@@ -3066,7 +3744,21 @@
         <w:rPr>
           <w:rFonts w:hint="eastAsia"/>
         </w:rPr>
-        <w:t>$ find .git/objects</w:t>
+        <w:t xml:space="preserve">$ </w:t>
+      </w:r>
+      <w:proofErr w:type="gramStart"/>
+      <w:r>
+        <w:rPr>
+          <w:rFonts w:hint="eastAsia"/>
+        </w:rPr>
+        <w:t>find .git</w:t>
+      </w:r>
+      <w:proofErr w:type="gramEnd"/>
+      <w:r>
+        <w:rPr>
+          <w:rFonts w:hint="eastAsia"/>
+        </w:rPr>
+        <w:t>/objects</w:t>
       </w:r>
       <w:r>
         <w:rPr>
@@ -3136,7 +3828,14 @@
         <w:rPr>
           <w:rFonts w:hint="eastAsia"/>
         </w:rPr>
-        <w:t>对每个网站、每个用户和每个版本库的配置和设置信息都进行管理和检查。在版本库中，</w:t>
+        <w:t>对每个网站、每</w:t>
+      </w:r>
+      <w:r>
+        <w:rPr>
+          <w:rFonts w:hint="eastAsia"/>
+        </w:rPr>
+        <w:lastRenderedPageBreak/>
+        <w:t>个用户和每个版本库的配置和设置信息都进行管理和检查。在版本库中，</w:t>
       </w:r>
       <w:r>
         <w:rPr>
@@ -3150,6 +3849,7 @@
         </w:rPr>
         <w:t>维护两个主要的数据结构：</w:t>
       </w:r>
+      <w:proofErr w:type="gramStart"/>
       <w:r>
         <w:rPr>
           <w:rFonts w:hint="eastAsia"/>
@@ -3164,15 +3864,16 @@
           <w:b/>
           <w:bCs/>
         </w:rPr>
-        <w:t>(boject store)</w:t>
-      </w:r>
+        <w:t>(</w:t>
+      </w:r>
+      <w:proofErr w:type="gramEnd"/>
       <w:r>
         <w:rPr>
           <w:rFonts w:hint="eastAsia"/>
           <w:b/>
           <w:bCs/>
         </w:rPr>
-        <w:t>和索引</w:t>
+        <w:t>boject store)</w:t>
       </w:r>
       <w:r>
         <w:rPr>
@@ -3180,287 +3881,121 @@
           <w:b/>
           <w:bCs/>
         </w:rPr>
-        <w:t>(index)</w:t>
-      </w:r>
-      <w:r>
-        <w:rPr>
-          <w:rFonts w:hint="eastAsia"/>
-        </w:rPr>
-        <w:t>.</w:t>
-      </w:r>
-      <w:r>
-        <w:rPr>
-          <w:rFonts w:hint="eastAsia"/>
-        </w:rPr>
-        <w:t>所有这些版本库数据存放在工作目录根目录下一个名为</w:t>
-      </w:r>
-      <w:r>
-        <w:rPr>
-          <w:rFonts w:hint="eastAsia"/>
-        </w:rPr>
-        <w:t>.git</w:t>
-      </w:r>
-      <w:r>
-        <w:rPr>
-          <w:rFonts w:hint="eastAsia"/>
-        </w:rPr>
-        <w:t>的隐藏子目录中。</w:t>
-      </w:r>
-    </w:p>
-    <w:p>
-      <w:r>
-        <w:rPr>
-          <w:rFonts w:hint="eastAsia"/>
-        </w:rPr>
-        <w:t>对象库在复制操作的时候能进行有效复制，这也是用来支持完全分布式</w:t>
-      </w:r>
-      <w:r>
-        <w:rPr>
-          <w:rFonts w:hint="eastAsia"/>
-        </w:rPr>
-        <w:t>VCS</w:t>
-      </w:r>
-      <w:r>
-        <w:rPr>
-          <w:rFonts w:hint="eastAsia"/>
-        </w:rPr>
-        <w:t>的一种技术。对象库是</w:t>
-      </w:r>
-      <w:r>
-        <w:rPr>
-          <w:rFonts w:hint="eastAsia"/>
-        </w:rPr>
-        <w:t>Git</w:t>
-      </w:r>
-      <w:r>
-        <w:rPr>
-          <w:rFonts w:hint="eastAsia"/>
-        </w:rPr>
-        <w:t>版本库实现的心脏。它包含你的原始数据文件和所有日志消息、作者信息、日期，以及其化用来重建项目任意版本或分支的信息。</w:t>
-      </w:r>
-    </w:p>
-    <w:p>
-      <w:r>
-        <w:rPr>
-          <w:rFonts w:hint="eastAsia"/>
-        </w:rPr>
-        <w:t>索引是暂时的信息，对版本库来说是私有的，并且可以在需要的时候按需求进行创建和修改。</w:t>
-      </w:r>
-    </w:p>
-    <w:p>
-      <w:r>
-        <w:rPr>
-          <w:rFonts w:hint="eastAsia"/>
-        </w:rPr>
-        <w:t>在互联网上，文件或者任意大小的</w:t>
-      </w:r>
-      <w:r>
-        <w:rPr>
-          <w:rFonts w:hint="eastAsia"/>
-        </w:rPr>
-        <w:t>blob</w:t>
-      </w:r>
-      <w:r>
-        <w:rPr>
-          <w:rFonts w:hint="eastAsia"/>
-        </w:rPr>
-        <w:t>都可以通过仅比较它们的</w:t>
-      </w:r>
-      <w:r>
-        <w:rPr>
-          <w:rFonts w:hint="eastAsia"/>
-        </w:rPr>
-        <w:t>SHA1</w:t>
-      </w:r>
-      <w:r>
-        <w:rPr>
-          <w:rFonts w:hint="eastAsia"/>
-        </w:rPr>
-        <w:t>标识符来判断是否相同</w:t>
-      </w:r>
-    </w:p>
-    <w:p>
+        <w:t>和索引</w:t>
+      </w:r>
       <w:r>
         <w:rPr>
           <w:rFonts w:hint="eastAsia"/>
           <w:b/>
           <w:bCs/>
         </w:rPr>
+        <w:t>(index)</w:t>
+      </w:r>
+      <w:r>
+        <w:rPr>
+          <w:rFonts w:hint="eastAsia"/>
+        </w:rPr>
+        <w:t>.</w:t>
+      </w:r>
+      <w:r>
+        <w:rPr>
+          <w:rFonts w:hint="eastAsia"/>
+        </w:rPr>
+        <w:t>所有这些版本库数据存放在工作目录根目录下一个名为</w:t>
+      </w:r>
+      <w:r>
+        <w:rPr>
+          <w:rFonts w:hint="eastAsia"/>
+        </w:rPr>
+        <w:t>.git</w:t>
+      </w:r>
+      <w:r>
+        <w:rPr>
+          <w:rFonts w:hint="eastAsia"/>
+        </w:rPr>
+        <w:t>的隐藏子目录中。</w:t>
+      </w:r>
+    </w:p>
+    <w:p>
+      <w:r>
+        <w:rPr>
+          <w:rFonts w:hint="eastAsia"/>
+        </w:rPr>
+        <w:t>对象库在复制操作的时候能进行有效复制，这也是用来支持完全分布式</w:t>
+      </w:r>
+      <w:r>
+        <w:rPr>
+          <w:rFonts w:hint="eastAsia"/>
+        </w:rPr>
+        <w:t>VCS</w:t>
+      </w:r>
+      <w:r>
+        <w:rPr>
+          <w:rFonts w:hint="eastAsia"/>
+        </w:rPr>
+        <w:t>的一种技术。对象库是</w:t>
+      </w:r>
+      <w:r>
+        <w:rPr>
+          <w:rFonts w:hint="eastAsia"/>
+        </w:rPr>
         <w:t>Git</w:t>
       </w:r>
+      <w:r>
+        <w:rPr>
+          <w:rFonts w:hint="eastAsia"/>
+        </w:rPr>
+        <w:t>版本库实现的心脏。它包含你的原始数据文件和所有日志消息、作者信息、日期，以及其化用来重建项目任意版本或分支的信息。</w:t>
+      </w:r>
+    </w:p>
+    <w:p>
+      <w:r>
+        <w:rPr>
+          <w:rFonts w:hint="eastAsia"/>
+        </w:rPr>
+        <w:t>索引是暂时的信息，对版本库来说是私有的，并且可以在需要的时候按需求进行创建和修改。</w:t>
+      </w:r>
+    </w:p>
+    <w:p>
+      <w:r>
+        <w:rPr>
+          <w:rFonts w:hint="eastAsia"/>
+        </w:rPr>
+        <w:t>在互联网上，文件或者任意大小的</w:t>
+      </w:r>
+      <w:r>
+        <w:rPr>
+          <w:rFonts w:hint="eastAsia"/>
+        </w:rPr>
+        <w:t>blob</w:t>
+      </w:r>
+      <w:r>
+        <w:rPr>
+          <w:rFonts w:hint="eastAsia"/>
+        </w:rPr>
+        <w:t>都可以通过仅比较它们的</w:t>
+      </w:r>
+      <w:r>
+        <w:rPr>
+          <w:rFonts w:hint="eastAsia"/>
+        </w:rPr>
+        <w:t>SHA1</w:t>
+      </w:r>
+      <w:r>
+        <w:rPr>
+          <w:rFonts w:hint="eastAsia"/>
+        </w:rPr>
+        <w:t>标识符来判断是否相同</w:t>
+      </w:r>
+    </w:p>
+    <w:p>
       <w:r>
         <w:rPr>
           <w:rFonts w:hint="eastAsia"/>
           <w:b/>
           <w:bCs/>
         </w:rPr>
-        <w:t>仅根据文件内容来计算每一个文件的散列码</w:t>
-      </w:r>
-      <w:r>
-        <w:rPr>
-          <w:rFonts w:hint="eastAsia"/>
-        </w:rPr>
-        <w:t>，如果文件有相同的</w:t>
-      </w:r>
-      <w:r>
-        <w:rPr>
-          <w:rFonts w:hint="eastAsia"/>
-        </w:rPr>
-        <w:t>SHA1</w:t>
-      </w:r>
-      <w:r>
-        <w:rPr>
-          <w:rFonts w:hint="eastAsia"/>
-        </w:rPr>
-        <w:t>值，它们的内容就是相同的，然后将这个</w:t>
-      </w:r>
-      <w:r>
-        <w:rPr>
-          <w:rFonts w:hint="eastAsia"/>
-        </w:rPr>
-        <w:t>blob</w:t>
-      </w:r>
-      <w:r>
-        <w:rPr>
-          <w:rFonts w:hint="eastAsia"/>
-        </w:rPr>
-        <w:t>对象放到对象库里，并以</w:t>
-      </w:r>
-      <w:r>
-        <w:rPr>
-          <w:rFonts w:hint="eastAsia"/>
-        </w:rPr>
-        <w:t>SHA1</w:t>
-      </w:r>
-      <w:r>
-        <w:rPr>
-          <w:rFonts w:hint="eastAsia"/>
-        </w:rPr>
-        <w:t>值作为索引。如果这些文件中的一个发生了变化，</w:t>
-      </w:r>
-      <w:r>
-        <w:rPr>
-          <w:rFonts w:hint="eastAsia"/>
-        </w:rPr>
         <w:t>Git</w:t>
-      </w:r>
-      <w:r>
-        <w:rPr>
-          <w:rFonts w:hint="eastAsia"/>
-        </w:rPr>
-        <w:t>会为它计算一个新</w:t>
-      </w:r>
-      <w:r>
-        <w:rPr>
-          <w:rFonts w:hint="eastAsia"/>
-        </w:rPr>
-        <w:t>SHA1</w:t>
-      </w:r>
-      <w:r>
-        <w:rPr>
-          <w:rFonts w:hint="eastAsia"/>
-        </w:rPr>
-        <w:t>值，识别出它现在是一个不同的</w:t>
-      </w:r>
-      <w:r>
-        <w:rPr>
-          <w:rFonts w:hint="eastAsia"/>
-        </w:rPr>
-        <w:t>blob</w:t>
-      </w:r>
-      <w:r>
-        <w:rPr>
-          <w:rFonts w:hint="eastAsia"/>
-        </w:rPr>
-        <w:t>对象，然后把这个新的</w:t>
-      </w:r>
-      <w:r>
-        <w:rPr>
-          <w:rFonts w:hint="eastAsia"/>
-        </w:rPr>
-        <w:t>blob</w:t>
-      </w:r>
-      <w:r>
-        <w:rPr>
-          <w:rFonts w:hint="eastAsia"/>
-        </w:rPr>
-        <w:t>加到对象库里。原来的</w:t>
-      </w:r>
-      <w:r>
-        <w:rPr>
-          <w:rFonts w:hint="eastAsia"/>
-        </w:rPr>
-        <w:t>blob</w:t>
-      </w:r>
-      <w:r>
-        <w:rPr>
-          <w:rFonts w:hint="eastAsia"/>
-        </w:rPr>
-        <w:t>在对象库里保持不变，为没有变化的文件所使用。</w:t>
-      </w:r>
-    </w:p>
-    <w:p>
-      <w:r>
-        <w:rPr>
-          <w:rFonts w:hint="eastAsia"/>
-        </w:rPr>
-        <w:t>Git</w:t>
-      </w:r>
-      <w:r>
-        <w:rPr>
-          <w:rFonts w:hint="eastAsia"/>
-        </w:rPr>
-        <w:t>把文件名视为一段区别于文件内容的数据。</w:t>
-      </w:r>
-      <w:r>
-        <w:rPr>
-          <w:rFonts w:hint="eastAsia"/>
-        </w:rPr>
-        <w:t>Git</w:t>
-      </w:r>
-      <w:r>
-        <w:rPr>
-          <w:rFonts w:hint="eastAsia"/>
-        </w:rPr>
-        <w:t>仅仅记录每个路径名，并且确保能通过它的内容精确地重建文件和目录，这些是由散列值来索引的</w:t>
-      </w:r>
-    </w:p>
-    <w:p>
-      <w:r>
-        <w:rPr>
-          <w:rFonts w:hint="eastAsia"/>
-        </w:rPr>
-        <w:t>Git</w:t>
-      </w:r>
-      <w:r>
-        <w:rPr>
-          <w:rFonts w:hint="eastAsia"/>
-        </w:rPr>
-        <w:t>使用打包文件</w:t>
-      </w:r>
-      <w:r>
-        <w:rPr>
-          <w:rFonts w:hint="eastAsia"/>
-        </w:rPr>
-        <w:t>(pack file)</w:t>
-      </w:r>
-      <w:r>
-        <w:rPr>
-          <w:rFonts w:hint="eastAsia"/>
-        </w:rPr>
-        <w:t>的更有效的存储机制。要创建一个打包文件，</w:t>
-      </w:r>
-      <w:r>
-        <w:rPr>
-          <w:rFonts w:hint="eastAsia"/>
-        </w:rPr>
-        <w:t>Git</w:t>
-      </w:r>
-      <w:r>
-        <w:rPr>
-          <w:rFonts w:hint="eastAsia"/>
-        </w:rPr>
-        <w:t>首先定位内容非常相似的全部文件，然后为它们之一存储整个内容。之后计算相似文件之间的差异并且</w:t>
       </w:r>
       <w:r>
         <w:rPr>
@@ -3468,6 +4003,188 @@
           <w:b/>
           <w:bCs/>
         </w:rPr>
+        <w:t>仅根据文件内容来计算每一个文件的散列码</w:t>
+      </w:r>
+      <w:r>
+        <w:rPr>
+          <w:rFonts w:hint="eastAsia"/>
+        </w:rPr>
+        <w:t>，如果文件有相同的</w:t>
+      </w:r>
+      <w:r>
+        <w:rPr>
+          <w:rFonts w:hint="eastAsia"/>
+        </w:rPr>
+        <w:t>SHA1</w:t>
+      </w:r>
+      <w:r>
+        <w:rPr>
+          <w:rFonts w:hint="eastAsia"/>
+        </w:rPr>
+        <w:t>值，它们的内容就是相同的，然后将这个</w:t>
+      </w:r>
+      <w:r>
+        <w:rPr>
+          <w:rFonts w:hint="eastAsia"/>
+        </w:rPr>
+        <w:t>blob</w:t>
+      </w:r>
+      <w:r>
+        <w:rPr>
+          <w:rFonts w:hint="eastAsia"/>
+        </w:rPr>
+        <w:t>对象放到对象库里，并以</w:t>
+      </w:r>
+      <w:r>
+        <w:rPr>
+          <w:rFonts w:hint="eastAsia"/>
+        </w:rPr>
+        <w:t>SHA1</w:t>
+      </w:r>
+      <w:r>
+        <w:rPr>
+          <w:rFonts w:hint="eastAsia"/>
+        </w:rPr>
+        <w:t>值作为索引。如果这些文件中的一个发生了变化，</w:t>
+      </w:r>
+      <w:r>
+        <w:rPr>
+          <w:rFonts w:hint="eastAsia"/>
+        </w:rPr>
+        <w:t>Git</w:t>
+      </w:r>
+      <w:r>
+        <w:rPr>
+          <w:rFonts w:hint="eastAsia"/>
+        </w:rPr>
+        <w:t>会为它计算一个新</w:t>
+      </w:r>
+      <w:r>
+        <w:rPr>
+          <w:rFonts w:hint="eastAsia"/>
+        </w:rPr>
+        <w:t>SHA1</w:t>
+      </w:r>
+      <w:r>
+        <w:rPr>
+          <w:rFonts w:hint="eastAsia"/>
+        </w:rPr>
+        <w:t>值，识别出它现在是一个不同的</w:t>
+      </w:r>
+      <w:r>
+        <w:rPr>
+          <w:rFonts w:hint="eastAsia"/>
+        </w:rPr>
+        <w:t>blob</w:t>
+      </w:r>
+      <w:r>
+        <w:rPr>
+          <w:rFonts w:hint="eastAsia"/>
+        </w:rPr>
+        <w:t>对象，然后把这个新的</w:t>
+      </w:r>
+      <w:r>
+        <w:rPr>
+          <w:rFonts w:hint="eastAsia"/>
+        </w:rPr>
+        <w:t>blob</w:t>
+      </w:r>
+      <w:r>
+        <w:rPr>
+          <w:rFonts w:hint="eastAsia"/>
+        </w:rPr>
+        <w:t>加到对象库里。原来的</w:t>
+      </w:r>
+      <w:r>
+        <w:rPr>
+          <w:rFonts w:hint="eastAsia"/>
+        </w:rPr>
+        <w:t>blob</w:t>
+      </w:r>
+      <w:r>
+        <w:rPr>
+          <w:rFonts w:hint="eastAsia"/>
+        </w:rPr>
+        <w:t>在对象库里保持不变，为没有变化的文件所使用。</w:t>
+      </w:r>
+    </w:p>
+    <w:p>
+      <w:r>
+        <w:rPr>
+          <w:rFonts w:hint="eastAsia"/>
+        </w:rPr>
+        <w:t>Git</w:t>
+      </w:r>
+      <w:r>
+        <w:rPr>
+          <w:rFonts w:hint="eastAsia"/>
+        </w:rPr>
+        <w:t>把文件名视为一段区别于文件内容的数据。</w:t>
+      </w:r>
+      <w:r>
+        <w:rPr>
+          <w:rFonts w:hint="eastAsia"/>
+        </w:rPr>
+        <w:t>Git</w:t>
+      </w:r>
+      <w:r>
+        <w:rPr>
+          <w:rFonts w:hint="eastAsia"/>
+        </w:rPr>
+        <w:t>仅仅记录每个路径名，并且确保能通过它的内容精确地重建文件和目录，这些是由散列值来索引的</w:t>
+      </w:r>
+    </w:p>
+    <w:p>
+      <w:r>
+        <w:rPr>
+          <w:rFonts w:hint="eastAsia"/>
+        </w:rPr>
+        <w:t>Git</w:t>
+      </w:r>
+      <w:proofErr w:type="gramStart"/>
+      <w:r>
+        <w:rPr>
+          <w:rFonts w:hint="eastAsia"/>
+        </w:rPr>
+        <w:t>使用打包文件</w:t>
+      </w:r>
+      <w:r>
+        <w:rPr>
+          <w:rFonts w:hint="eastAsia"/>
+        </w:rPr>
+        <w:t>(</w:t>
+      </w:r>
+      <w:proofErr w:type="gramEnd"/>
+      <w:r>
+        <w:rPr>
+          <w:rFonts w:hint="eastAsia"/>
+        </w:rPr>
+        <w:t>pack file)</w:t>
+      </w:r>
+      <w:r>
+        <w:rPr>
+          <w:rFonts w:hint="eastAsia"/>
+        </w:rPr>
+        <w:t>的更有效的存储机制。要创建一个打包文件，</w:t>
+      </w:r>
+      <w:r>
+        <w:rPr>
+          <w:rFonts w:hint="eastAsia"/>
+        </w:rPr>
+        <w:t>Git</w:t>
+      </w:r>
+      <w:r>
+        <w:rPr>
+          <w:rFonts w:hint="eastAsia"/>
+        </w:rPr>
+        <w:t>首先定位内容非常相似的全部文件，然后为它们之一存储整个内容。之后计算相似文件之间的差异并且</w:t>
+      </w:r>
+      <w:r>
+        <w:rPr>
+          <w:rFonts w:hint="eastAsia"/>
+          <w:b/>
+          <w:bCs/>
+        </w:rPr>
         <w:t>只存储差异</w:t>
       </w:r>
       <w:r>
@@ -3553,13 +4270,13 @@
     <w:p/>
     <w:p>
       <w:pPr>
-        <w:pStyle w:val="1"/>
-      </w:pPr>
-      <w:bookmarkStart w:id="0" w:name="_Toc99444525"/>
+        <w:pStyle w:val="Heading1"/>
+      </w:pPr>
+      <w:bookmarkStart w:id="4" w:name="_Toc137581505"/>
       <w:r>
         <w:t>WebStorm</w:t>
       </w:r>
-      <w:bookmarkEnd w:id="0"/>
+      <w:bookmarkEnd w:id="4"/>
     </w:p>
     <w:p>
       <w:r>
@@ -3684,6 +4401,7 @@
         <w:rPr>
           <w:noProof/>
         </w:rPr>
+        <w:lastRenderedPageBreak/>
         <w:drawing>
           <wp:inline distT="0" distB="0" distL="0" distR="0" wp14:anchorId="0588B19E" wp14:editId="6812B5D1">
             <wp:extent cx="5274310" cy="1697990"/>
@@ -3740,14 +4458,24 @@
       </w:r>
       <w:r>
         <w:tab/>
-        <w:t>ctrl + tab</w:t>
-      </w:r>
+        <w:t xml:space="preserve">ctrl + </w:t>
+      </w:r>
+      <w:proofErr w:type="gramStart"/>
+      <w:r>
+        <w:t>tab</w:t>
+      </w:r>
+      <w:proofErr w:type="gramEnd"/>
     </w:p>
     <w:p/>
     <w:p>
       <w:r>
-        <w:t>Edit and write code</w:t>
-      </w:r>
+        <w:t xml:space="preserve">Edit and write </w:t>
+      </w:r>
+      <w:proofErr w:type="gramStart"/>
+      <w:r>
+        <w:t>code</w:t>
+      </w:r>
+      <w:proofErr w:type="gramEnd"/>
     </w:p>
     <w:p>
       <w:r>
@@ -3817,8 +4545,13 @@
       </w:r>
       <w:r>
         <w:tab/>
-        <w:t>Auto-create a new method that you have not yet declared</w:t>
-      </w:r>
+        <w:t xml:space="preserve">Auto-create a new method that you have not yet </w:t>
+      </w:r>
+      <w:proofErr w:type="gramStart"/>
+      <w:r>
+        <w:t>declared</w:t>
+      </w:r>
+      <w:proofErr w:type="gramEnd"/>
     </w:p>
     <w:p>
       <w:pPr>
@@ -3854,7 +4587,7 @@
       <w:hyperlink r:id="rId16" w:history="1">
         <w:r>
           <w:rPr>
-            <w:rStyle w:val="a3"/>
+            <w:rStyle w:val="Hyperlink"/>
           </w:rPr>
           <w:t>https://www.jetbrains.com/help/idea/2016.2/creating-tests.html</w:t>
         </w:r>
@@ -3931,13 +4664,13 @@
     </w:p>
     <w:p>
       <w:pPr>
-        <w:pStyle w:val="1"/>
-      </w:pPr>
-      <w:bookmarkStart w:id="1" w:name="_Toc99444526"/>
+        <w:pStyle w:val="Heading1"/>
+      </w:pPr>
+      <w:bookmarkStart w:id="5" w:name="_Toc137581506"/>
       <w:r>
         <w:t>PyCharm</w:t>
       </w:r>
-      <w:bookmarkEnd w:id="1"/>
+      <w:bookmarkEnd w:id="5"/>
     </w:p>
     <w:p>
       <w:pPr>
@@ -4130,13 +4863,13 @@
     </w:p>
     <w:p>
       <w:pPr>
-        <w:pStyle w:val="1"/>
-      </w:pPr>
-      <w:bookmarkStart w:id="2" w:name="_Toc99444527"/>
+        <w:pStyle w:val="Heading1"/>
+      </w:pPr>
+      <w:bookmarkStart w:id="6" w:name="_Toc137581507"/>
       <w:r>
         <w:t>Eclipse IDE</w:t>
       </w:r>
-      <w:bookmarkEnd w:id="2"/>
+      <w:bookmarkEnd w:id="6"/>
     </w:p>
     <w:p>
       <w:r>
@@ -4145,6 +4878,7 @@
         </w:rPr>
         <w:t>1. eclipse</w:t>
       </w:r>
+      <w:proofErr w:type="gramStart"/>
       <w:r>
         <w:rPr>
           <w:rFonts w:hint="eastAsia"/>
@@ -4163,6 +4897,7 @@
         </w:rPr>
         <w:t>把</w:t>
       </w:r>
+      <w:proofErr w:type="gramEnd"/>
       <w:r>
         <w:rPr>
           <w:rFonts w:hint="eastAsia"/>
@@ -4234,8 +4969,14 @@
       </w:r>
     </w:p>
     <w:p>
-      <w:r>
-        <w:t>b.windows-&gt;perferences-&gt;Java-&gt;Editors-&gt;Folding</w:t>
+      <w:proofErr w:type="gramStart"/>
+      <w:r>
+        <w:lastRenderedPageBreak/>
+        <w:t>b.windows</w:t>
+      </w:r>
+      <w:proofErr w:type="gramEnd"/>
+      <w:r>
+        <w:t>-&gt;perferences-&gt;Java-&gt;Editors-&gt;Folding</w:t>
       </w:r>
     </w:p>
     <w:p>
@@ -4528,7 +5269,7 @@
 </file>
 
 <file path=word/endnotes.xml><?xml version="1.0" encoding="utf-8"?>
-<w:endnotes xmlns:wpc="http://schemas.microsoft.com/office/word/2010/wordprocessingCanvas" xmlns:cx="http://schemas.microsoft.com/office/drawing/2014/chartex" xmlns:cx1="http://schemas.microsoft.com/office/drawing/2015/9/8/chartex" xmlns:cx2="http://schemas.microsoft.com/office/drawing/2015/10/21/chartex" xmlns:cx3="http://schemas.microsoft.com/office/drawing/2016/5/9/chartex" xmlns:cx4="http://schemas.microsoft.com/office/drawing/2016/5/10/chartex" xmlns:cx5="http://schemas.microsoft.com/office/drawing/2016/5/11/chartex" xmlns:cx6="http://schemas.microsoft.com/office/drawing/2016/5/12/chartex" xmlns:cx7="http://schemas.microsoft.com/office/drawing/2016/5/13/chartex" xmlns:cx8="http://schemas.microsoft.com/office/drawing/2016/5/14/chartex" xmlns:mc="http://schemas.openxmlformats.org/markup-compatibility/2006" xmlns:aink="http://schemas.microsoft.com/office/drawing/2016/ink" xmlns:am3d="http://schemas.microsoft.com/office/drawing/2017/model3d" xmlns:o="urn:schemas-microsoft-com:office:office" xmlns:r="http://schemas.openxmlformats.org/officeDocument/2006/relationships" xmlns:m="http://schemas.openxmlformats.org/officeDocument/2006/math" xmlns:v="urn:schemas-microsoft-com:vml" xmlns:wp14="http://schemas.microsoft.com/office/word/2010/wordprocessingDrawing" xmlns:wp="http://schemas.openxmlformats.org/drawingml/2006/wordprocessingDrawing" xmlns:w10="urn:schemas-microsoft-com:office:word" xmlns:w="http://schemas.openxmlformats.org/wordprocessingml/2006/main" xmlns:w14="http://schemas.microsoft.com/office/word/2010/wordml" xmlns:w15="http://schemas.microsoft.com/office/word/2012/wordml" xmlns:w16cex="http://schemas.microsoft.com/office/word/2018/wordml/cex" xmlns:w16cid="http://schemas.microsoft.com/office/word/2016/wordml/cid" xmlns:w16="http://schemas.microsoft.com/office/word/2018/wordml" xmlns:w16sdtdh="http://schemas.microsoft.com/office/word/2020/wordml/sdtdatahash" xmlns:w16se="http://schemas.microsoft.com/office/word/2015/wordml/symex" xmlns:wpg="http://schemas.microsoft.com/office/word/2010/wordprocessingGroup" xmlns:wpi="http://schemas.microsoft.com/office/word/2010/wordprocessingInk" xmlns:wne="http://schemas.microsoft.com/office/word/2006/wordml" xmlns:wps="http://schemas.microsoft.com/office/word/2010/wordprocessingShape" mc:Ignorable="w14 w15 w16se w16cid w16 w16cex w16sdtdh wp14">
+<w:endnotes xmlns:wpc="http://schemas.microsoft.com/office/word/2010/wordprocessingCanvas" xmlns:cx="http://schemas.microsoft.com/office/drawing/2014/chartex" xmlns:cx1="http://schemas.microsoft.com/office/drawing/2015/9/8/chartex" xmlns:cx2="http://schemas.microsoft.com/office/drawing/2015/10/21/chartex" xmlns:cx3="http://schemas.microsoft.com/office/drawing/2016/5/9/chartex" xmlns:cx4="http://schemas.microsoft.com/office/drawing/2016/5/10/chartex" xmlns:cx5="http://schemas.microsoft.com/office/drawing/2016/5/11/chartex" xmlns:cx6="http://schemas.microsoft.com/office/drawing/2016/5/12/chartex" xmlns:cx7="http://schemas.microsoft.com/office/drawing/2016/5/13/chartex" xmlns:cx8="http://schemas.microsoft.com/office/drawing/2016/5/14/chartex" xmlns:mc="http://schemas.openxmlformats.org/markup-compatibility/2006" xmlns:aink="http://schemas.microsoft.com/office/drawing/2016/ink" xmlns:am3d="http://schemas.microsoft.com/office/drawing/2017/model3d" xmlns:o="urn:schemas-microsoft-com:office:office" xmlns:oel="http://schemas.microsoft.com/office/2019/extlst" xmlns:r="http://schemas.openxmlformats.org/officeDocument/2006/relationships" xmlns:m="http://schemas.openxmlformats.org/officeDocument/2006/math" xmlns:v="urn:schemas-microsoft-com:vml" xmlns:wp14="http://schemas.microsoft.com/office/word/2010/wordprocessingDrawing" xmlns:wp="http://schemas.openxmlformats.org/drawingml/2006/wordprocessingDrawing" xmlns:w10="urn:schemas-microsoft-com:office:word" xmlns:w="http://schemas.openxmlformats.org/wordprocessingml/2006/main" xmlns:w14="http://schemas.microsoft.com/office/word/2010/wordml" xmlns:w15="http://schemas.microsoft.com/office/word/2012/wordml" xmlns:w16cex="http://schemas.microsoft.com/office/word/2018/wordml/cex" xmlns:w16cid="http://schemas.microsoft.com/office/word/2016/wordml/cid" xmlns:w16="http://schemas.microsoft.com/office/word/2018/wordml" xmlns:w16du="http://schemas.microsoft.com/office/word/2023/wordml/word16du" xmlns:w16sdtdh="http://schemas.microsoft.com/office/word/2020/wordml/sdtdatahash" xmlns:w16se="http://schemas.microsoft.com/office/word/2015/wordml/symex" xmlns:wpg="http://schemas.microsoft.com/office/word/2010/wordprocessingGroup" xmlns:wpi="http://schemas.microsoft.com/office/word/2010/wordprocessingInk" xmlns:wne="http://schemas.microsoft.com/office/word/2006/wordml" xmlns:wps="http://schemas.microsoft.com/office/word/2010/wordprocessingShape" mc:Ignorable="w14 w15 w16se w16cid w16 w16cex w16sdtdh wp14">
   <w:endnote w:type="separator" w:id="-1">
     <w:p>
       <w:r>
@@ -4547,7 +5288,7 @@
 </file>
 
 <file path=word/footnotes.xml><?xml version="1.0" encoding="utf-8"?>
-<w:footnotes xmlns:wpc="http://schemas.microsoft.com/office/word/2010/wordprocessingCanvas" xmlns:cx="http://schemas.microsoft.com/office/drawing/2014/chartex" xmlns:cx1="http://schemas.microsoft.com/office/drawing/2015/9/8/chartex" xmlns:cx2="http://schemas.microsoft.com/office/drawing/2015/10/21/chartex" xmlns:cx3="http://schemas.microsoft.com/office/drawing/2016/5/9/chartex" xmlns:cx4="http://schemas.microsoft.com/office/drawing/2016/5/10/chartex" xmlns:cx5="http://schemas.microsoft.com/office/drawing/2016/5/11/chartex" xmlns:cx6="http://schemas.microsoft.com/office/drawing/2016/5/12/chartex" xmlns:cx7="http://schemas.microsoft.com/office/drawing/2016/5/13/chartex" xmlns:cx8="http://schemas.microsoft.com/office/drawing/2016/5/14/chartex" xmlns:mc="http://schemas.openxmlformats.org/markup-compatibility/2006" xmlns:aink="http://schemas.microsoft.com/office/drawing/2016/ink" xmlns:am3d="http://schemas.microsoft.com/office/drawing/2017/model3d" xmlns:o="urn:schemas-microsoft-com:office:office" xmlns:r="http://schemas.openxmlformats.org/officeDocument/2006/relationships" xmlns:m="http://schemas.openxmlformats.org/officeDocument/2006/math" xmlns:v="urn:schemas-microsoft-com:vml" xmlns:wp14="http://schemas.microsoft.com/office/word/2010/wordprocessingDrawing" xmlns:wp="http://schemas.openxmlformats.org/drawingml/2006/wordprocessingDrawing" xmlns:w10="urn:schemas-microsoft-com:office:word" xmlns:w="http://schemas.openxmlformats.org/wordprocessingml/2006/main" xmlns:w14="http://schemas.microsoft.com/office/word/2010/wordml" xmlns:w15="http://schemas.microsoft.com/office/word/2012/wordml" xmlns:w16cex="http://schemas.microsoft.com/office/word/2018/wordml/cex" xmlns:w16cid="http://schemas.microsoft.com/office/word/2016/wordml/cid" xmlns:w16="http://schemas.microsoft.com/office/word/2018/wordml" xmlns:w16sdtdh="http://schemas.microsoft.com/office/word/2020/wordml/sdtdatahash" xmlns:w16se="http://schemas.microsoft.com/office/word/2015/wordml/symex" xmlns:wpg="http://schemas.microsoft.com/office/word/2010/wordprocessingGroup" xmlns:wpi="http://schemas.microsoft.com/office/word/2010/wordprocessingInk" xmlns:wne="http://schemas.microsoft.com/office/word/2006/wordml" xmlns:wps="http://schemas.microsoft.com/office/word/2010/wordprocessingShape" mc:Ignorable="w14 w15 w16se w16cid w16 w16cex w16sdtdh wp14">
+<w:footnotes xmlns:wpc="http://schemas.microsoft.com/office/word/2010/wordprocessingCanvas" xmlns:cx="http://schemas.microsoft.com/office/drawing/2014/chartex" xmlns:cx1="http://schemas.microsoft.com/office/drawing/2015/9/8/chartex" xmlns:cx2="http://schemas.microsoft.com/office/drawing/2015/10/21/chartex" xmlns:cx3="http://schemas.microsoft.com/office/drawing/2016/5/9/chartex" xmlns:cx4="http://schemas.microsoft.com/office/drawing/2016/5/10/chartex" xmlns:cx5="http://schemas.microsoft.com/office/drawing/2016/5/11/chartex" xmlns:cx6="http://schemas.microsoft.com/office/drawing/2016/5/12/chartex" xmlns:cx7="http://schemas.microsoft.com/office/drawing/2016/5/13/chartex" xmlns:cx8="http://schemas.microsoft.com/office/drawing/2016/5/14/chartex" xmlns:mc="http://schemas.openxmlformats.org/markup-compatibility/2006" xmlns:aink="http://schemas.microsoft.com/office/drawing/2016/ink" xmlns:am3d="http://schemas.microsoft.com/office/drawing/2017/model3d" xmlns:o="urn:schemas-microsoft-com:office:office" xmlns:oel="http://schemas.microsoft.com/office/2019/extlst" xmlns:r="http://schemas.openxmlformats.org/officeDocument/2006/relationships" xmlns:m="http://schemas.openxmlformats.org/officeDocument/2006/math" xmlns:v="urn:schemas-microsoft-com:vml" xmlns:wp14="http://schemas.microsoft.com/office/word/2010/wordprocessingDrawing" xmlns:wp="http://schemas.openxmlformats.org/drawingml/2006/wordprocessingDrawing" xmlns:w10="urn:schemas-microsoft-com:office:word" xmlns:w="http://schemas.openxmlformats.org/wordprocessingml/2006/main" xmlns:w14="http://schemas.microsoft.com/office/word/2010/wordml" xmlns:w15="http://schemas.microsoft.com/office/word/2012/wordml" xmlns:w16cex="http://schemas.microsoft.com/office/word/2018/wordml/cex" xmlns:w16cid="http://schemas.microsoft.com/office/word/2016/wordml/cid" xmlns:w16="http://schemas.microsoft.com/office/word/2018/wordml" xmlns:w16du="http://schemas.microsoft.com/office/word/2023/wordml/word16du" xmlns:w16sdtdh="http://schemas.microsoft.com/office/word/2020/wordml/sdtdatahash" xmlns:w16se="http://schemas.microsoft.com/office/word/2015/wordml/symex" xmlns:wpg="http://schemas.microsoft.com/office/word/2010/wordprocessingGroup" xmlns:wpi="http://schemas.microsoft.com/office/word/2010/wordprocessingInk" xmlns:wne="http://schemas.microsoft.com/office/word/2006/wordml" xmlns:wps="http://schemas.microsoft.com/office/word/2010/wordprocessingShape" mc:Ignorable="w14 w15 w16se w16cid w16 w16cex w16sdtdh wp14">
   <w:footnote w:type="separator" w:id="-1">
     <w:p>
       <w:r>
@@ -4566,7 +5307,7 @@
 </file>
 
 <file path=word/numbering.xml><?xml version="1.0" encoding="utf-8"?>
-<w:numbering xmlns:wpc="http://schemas.microsoft.com/office/word/2010/wordprocessingCanvas" xmlns:cx="http://schemas.microsoft.com/office/drawing/2014/chartex" xmlns:cx1="http://schemas.microsoft.com/office/drawing/2015/9/8/chartex" xmlns:cx2="http://schemas.microsoft.com/office/drawing/2015/10/21/chartex" xmlns:cx3="http://schemas.microsoft.com/office/drawing/2016/5/9/chartex" xmlns:cx4="http://schemas.microsoft.com/office/drawing/2016/5/10/chartex" xmlns:cx5="http://schemas.microsoft.com/office/drawing/2016/5/11/chartex" xmlns:cx6="http://schemas.microsoft.com/office/drawing/2016/5/12/chartex" xmlns:cx7="http://schemas.microsoft.com/office/drawing/2016/5/13/chartex" xmlns:cx8="http://schemas.microsoft.com/office/drawing/2016/5/14/chartex" xmlns:mc="http://schemas.openxmlformats.org/markup-compatibility/2006" xmlns:aink="http://schemas.microsoft.com/office/drawing/2016/ink" xmlns:am3d="http://schemas.microsoft.com/office/drawing/2017/model3d" xmlns:o="urn:schemas-microsoft-com:office:office" xmlns:r="http://schemas.openxmlformats.org/officeDocument/2006/relationships" xmlns:m="http://schemas.openxmlformats.org/officeDocument/2006/math" xmlns:v="urn:schemas-microsoft-com:vml" xmlns:wp14="http://schemas.microsoft.com/office/word/2010/wordprocessingDrawing" xmlns:wp="http://schemas.openxmlformats.org/drawingml/2006/wordprocessingDrawing" xmlns:w10="urn:schemas-microsoft-com:office:word" xmlns:w="http://schemas.openxmlformats.org/wordprocessingml/2006/main" xmlns:w14="http://schemas.microsoft.com/office/word/2010/wordml" xmlns:w15="http://schemas.microsoft.com/office/word/2012/wordml" xmlns:w16cex="http://schemas.microsoft.com/office/word/2018/wordml/cex" xmlns:w16cid="http://schemas.microsoft.com/office/word/2016/wordml/cid" xmlns:w16="http://schemas.microsoft.com/office/word/2018/wordml" xmlns:w16sdtdh="http://schemas.microsoft.com/office/word/2020/wordml/sdtdatahash" xmlns:w16se="http://schemas.microsoft.com/office/word/2015/wordml/symex" xmlns:wpg="http://schemas.microsoft.com/office/word/2010/wordprocessingGroup" xmlns:wpi="http://schemas.microsoft.com/office/word/2010/wordprocessingInk" xmlns:wne="http://schemas.microsoft.com/office/word/2006/wordml" xmlns:wps="http://schemas.microsoft.com/office/word/2010/wordprocessingShape" mc:Ignorable="w14 w15 w16se w16cid w16 w16cex w16sdtdh wp14">
+<w:numbering xmlns:wpc="http://schemas.microsoft.com/office/word/2010/wordprocessingCanvas" xmlns:cx="http://schemas.microsoft.com/office/drawing/2014/chartex" xmlns:cx1="http://schemas.microsoft.com/office/drawing/2015/9/8/chartex" xmlns:cx2="http://schemas.microsoft.com/office/drawing/2015/10/21/chartex" xmlns:cx3="http://schemas.microsoft.com/office/drawing/2016/5/9/chartex" xmlns:cx4="http://schemas.microsoft.com/office/drawing/2016/5/10/chartex" xmlns:cx5="http://schemas.microsoft.com/office/drawing/2016/5/11/chartex" xmlns:cx6="http://schemas.microsoft.com/office/drawing/2016/5/12/chartex" xmlns:cx7="http://schemas.microsoft.com/office/drawing/2016/5/13/chartex" xmlns:cx8="http://schemas.microsoft.com/office/drawing/2016/5/14/chartex" xmlns:mc="http://schemas.openxmlformats.org/markup-compatibility/2006" xmlns:aink="http://schemas.microsoft.com/office/drawing/2016/ink" xmlns:am3d="http://schemas.microsoft.com/office/drawing/2017/model3d" xmlns:o="urn:schemas-microsoft-com:office:office" xmlns:oel="http://schemas.microsoft.com/office/2019/extlst" xmlns:r="http://schemas.openxmlformats.org/officeDocument/2006/relationships" xmlns:m="http://schemas.openxmlformats.org/officeDocument/2006/math" xmlns:v="urn:schemas-microsoft-com:vml" xmlns:wp14="http://schemas.microsoft.com/office/word/2010/wordprocessingDrawing" xmlns:wp="http://schemas.openxmlformats.org/drawingml/2006/wordprocessingDrawing" xmlns:w10="urn:schemas-microsoft-com:office:word" xmlns:w="http://schemas.openxmlformats.org/wordprocessingml/2006/main" xmlns:w14="http://schemas.microsoft.com/office/word/2010/wordml" xmlns:w15="http://schemas.microsoft.com/office/word/2012/wordml" xmlns:w16cex="http://schemas.microsoft.com/office/word/2018/wordml/cex" xmlns:w16cid="http://schemas.microsoft.com/office/word/2016/wordml/cid" xmlns:w16="http://schemas.microsoft.com/office/word/2018/wordml" xmlns:w16du="http://schemas.microsoft.com/office/word/2023/wordml/word16du" xmlns:w16sdtdh="http://schemas.microsoft.com/office/word/2020/wordml/sdtdatahash" xmlns:w16se="http://schemas.microsoft.com/office/word/2015/wordml/symex" xmlns:wpg="http://schemas.microsoft.com/office/word/2010/wordprocessingGroup" xmlns:wpi="http://schemas.microsoft.com/office/word/2010/wordprocessingInk" xmlns:wne="http://schemas.microsoft.com/office/word/2006/wordml" xmlns:wps="http://schemas.microsoft.com/office/word/2010/wordprocessingShape" mc:Ignorable="w14 w15 w16se w16cid w16 w16cex w16sdtdh wp14">
   <w:abstractNum w:abstractNumId="0" w15:restartNumberingAfterBreak="0">
     <w:nsid w:val="04C76FBE"/>
     <w:multiLevelType w:val="hybridMultilevel"/>
@@ -4654,6 +5395,95 @@
     </w:lvl>
   </w:abstractNum>
   <w:abstractNum w:abstractNumId="1" w15:restartNumberingAfterBreak="0">
+    <w:nsid w:val="07FC7B49"/>
+    <w:multiLevelType w:val="hybridMultilevel"/>
+    <w:tmpl w:val="57D62DD6"/>
+    <w:lvl w:ilvl="0" w:tplc="04090011">
+      <w:start w:val="1"/>
+      <w:numFmt w:val="decimal"/>
+      <w:lvlText w:val="%1)"/>
+      <w:lvlJc w:val="left"/>
+      <w:pPr>
+        <w:ind w:left="720" w:hanging="360"/>
+      </w:pPr>
+      <w:rPr>
+        <w:rFonts w:hint="default"/>
+      </w:rPr>
+    </w:lvl>
+    <w:lvl w:ilvl="1" w:tplc="04090019" w:tentative="1">
+      <w:start w:val="1"/>
+      <w:numFmt w:val="lowerLetter"/>
+      <w:lvlText w:val="%2."/>
+      <w:lvlJc w:val="left"/>
+      <w:pPr>
+        <w:ind w:left="1440" w:hanging="360"/>
+      </w:pPr>
+    </w:lvl>
+    <w:lvl w:ilvl="2" w:tplc="0409001B" w:tentative="1">
+      <w:start w:val="1"/>
+      <w:numFmt w:val="lowerRoman"/>
+      <w:lvlText w:val="%3."/>
+      <w:lvlJc w:val="right"/>
+      <w:pPr>
+        <w:ind w:left="2160" w:hanging="180"/>
+      </w:pPr>
+    </w:lvl>
+    <w:lvl w:ilvl="3" w:tplc="0409000F" w:tentative="1">
+      <w:start w:val="1"/>
+      <w:numFmt w:val="decimal"/>
+      <w:lvlText w:val="%4."/>
+      <w:lvlJc w:val="left"/>
+      <w:pPr>
+        <w:ind w:left="2880" w:hanging="360"/>
+      </w:pPr>
+    </w:lvl>
+    <w:lvl w:ilvl="4" w:tplc="04090019" w:tentative="1">
+      <w:start w:val="1"/>
+      <w:numFmt w:val="lowerLetter"/>
+      <w:lvlText w:val="%5."/>
+      <w:lvlJc w:val="left"/>
+      <w:pPr>
+        <w:ind w:left="3600" w:hanging="360"/>
+      </w:pPr>
+    </w:lvl>
+    <w:lvl w:ilvl="5" w:tplc="0409001B" w:tentative="1">
+      <w:start w:val="1"/>
+      <w:numFmt w:val="lowerRoman"/>
+      <w:lvlText w:val="%6."/>
+      <w:lvlJc w:val="right"/>
+      <w:pPr>
+        <w:ind w:left="4320" w:hanging="180"/>
+      </w:pPr>
+    </w:lvl>
+    <w:lvl w:ilvl="6" w:tplc="0409000F" w:tentative="1">
+      <w:start w:val="1"/>
+      <w:numFmt w:val="decimal"/>
+      <w:lvlText w:val="%7."/>
+      <w:lvlJc w:val="left"/>
+      <w:pPr>
+        <w:ind w:left="5040" w:hanging="360"/>
+      </w:pPr>
+    </w:lvl>
+    <w:lvl w:ilvl="7" w:tplc="04090019" w:tentative="1">
+      <w:start w:val="1"/>
+      <w:numFmt w:val="lowerLetter"/>
+      <w:lvlText w:val="%8."/>
+      <w:lvlJc w:val="left"/>
+      <w:pPr>
+        <w:ind w:left="5760" w:hanging="360"/>
+      </w:pPr>
+    </w:lvl>
+    <w:lvl w:ilvl="8" w:tplc="0409001B" w:tentative="1">
+      <w:start w:val="1"/>
+      <w:numFmt w:val="lowerRoman"/>
+      <w:lvlText w:val="%9."/>
+      <w:lvlJc w:val="right"/>
+      <w:pPr>
+        <w:ind w:left="6480" w:hanging="180"/>
+      </w:pPr>
+    </w:lvl>
+  </w:abstractNum>
+  <w:abstractNum w:abstractNumId="2" w15:restartNumberingAfterBreak="0">
     <w:nsid w:val="48AE0FC8"/>
     <w:multiLevelType w:val="hybridMultilevel"/>
     <w:tmpl w:val="5D226B66"/>
@@ -4739,7 +5569,7 @@
       </w:pPr>
     </w:lvl>
   </w:abstractNum>
-  <w:abstractNum w:abstractNumId="2" w15:restartNumberingAfterBreak="0">
+  <w:abstractNum w:abstractNumId="3" w15:restartNumberingAfterBreak="0">
     <w:nsid w:val="693F615A"/>
     <w:multiLevelType w:val="hybridMultilevel"/>
     <w:tmpl w:val="FF88CF6E"/>
@@ -4825,14 +5655,17 @@
       </w:pPr>
     </w:lvl>
   </w:abstractNum>
-  <w:num w:numId="1">
-    <w:abstractNumId w:val="1"/>
+  <w:num w:numId="1" w16cid:durableId="1857650412">
+    <w:abstractNumId w:val="2"/>
   </w:num>
-  <w:num w:numId="2">
+  <w:num w:numId="2" w16cid:durableId="567883978">
     <w:abstractNumId w:val="0"/>
   </w:num>
-  <w:num w:numId="3">
-    <w:abstractNumId w:val="2"/>
+  <w:num w:numId="3" w16cid:durableId="1159077484">
+    <w:abstractNumId w:val="3"/>
+  </w:num>
+  <w:num w:numId="4" w16cid:durableId="1997799626">
+    <w:abstractNumId w:val="1"/>
   </w:num>
 </w:numbering>
 </file>
@@ -5229,7 +6062,7 @@
     <w:lsdException w:name="Unresolved Mention" w:semiHidden="1" w:unhideWhenUsed="1"/>
     <w:lsdException w:name="Smart Link" w:semiHidden="1" w:unhideWhenUsed="1"/>
   </w:latentStyles>
-  <w:style w:type="paragraph" w:default="1" w:styleId="a">
+  <w:style w:type="paragraph" w:default="1" w:styleId="Normal">
     <w:name w:val="Normal"/>
     <w:qFormat/>
     <w:pPr>
@@ -5237,11 +6070,11 @@
       <w:jc w:val="both"/>
     </w:pPr>
   </w:style>
-  <w:style w:type="paragraph" w:styleId="1">
+  <w:style w:type="paragraph" w:styleId="Heading1">
     <w:name w:val="heading 1"/>
-    <w:basedOn w:val="a"/>
-    <w:next w:val="a"/>
-    <w:link w:val="10"/>
+    <w:basedOn w:val="Normal"/>
+    <w:next w:val="Normal"/>
+    <w:link w:val="Heading1Char"/>
     <w:uiPriority w:val="9"/>
     <w:qFormat/>
     <w:rsid w:val="006B2625"/>
@@ -5259,11 +6092,11 @@
       <w:szCs w:val="44"/>
     </w:rPr>
   </w:style>
-  <w:style w:type="paragraph" w:styleId="2">
+  <w:style w:type="paragraph" w:styleId="Heading2">
     <w:name w:val="heading 2"/>
-    <w:basedOn w:val="a"/>
-    <w:next w:val="a"/>
-    <w:link w:val="20"/>
+    <w:basedOn w:val="Normal"/>
+    <w:next w:val="Normal"/>
+    <w:link w:val="Heading2Char"/>
     <w:uiPriority w:val="9"/>
     <w:unhideWhenUsed/>
     <w:qFormat/>
@@ -5282,13 +6115,13 @@
       <w:szCs w:val="32"/>
     </w:rPr>
   </w:style>
-  <w:style w:type="character" w:default="1" w:styleId="a0">
+  <w:style w:type="character" w:default="1" w:styleId="DefaultParagraphFont">
     <w:name w:val="Default Paragraph Font"/>
     <w:uiPriority w:val="1"/>
     <w:semiHidden/>
     <w:unhideWhenUsed/>
   </w:style>
-  <w:style w:type="table" w:default="1" w:styleId="a1">
+  <w:style w:type="table" w:default="1" w:styleId="TableNormal">
     <w:name w:val="Normal Table"/>
     <w:uiPriority w:val="99"/>
     <w:semiHidden/>
@@ -5303,15 +6136,15 @@
       </w:tblCellMar>
     </w:tblPr>
   </w:style>
-  <w:style w:type="numbering" w:default="1" w:styleId="a2">
+  <w:style w:type="numbering" w:default="1" w:styleId="NoList">
     <w:name w:val="No List"/>
     <w:uiPriority w:val="99"/>
     <w:semiHidden/>
     <w:unhideWhenUsed/>
   </w:style>
-  <w:style w:type="character" w:styleId="a3">
+  <w:style w:type="character" w:styleId="Hyperlink">
     <w:name w:val="Hyperlink"/>
-    <w:basedOn w:val="a0"/>
+    <w:basedOn w:val="DefaultParagraphFont"/>
     <w:uiPriority w:val="99"/>
     <w:unhideWhenUsed/>
     <w:rsid w:val="00C42E47"/>
@@ -5320,10 +6153,10 @@
       <w:u w:val="single"/>
     </w:rPr>
   </w:style>
-  <w:style w:type="paragraph" w:styleId="a4">
+  <w:style w:type="paragraph" w:styleId="Header">
     <w:name w:val="header"/>
-    <w:basedOn w:val="a"/>
-    <w:link w:val="a5"/>
+    <w:basedOn w:val="Normal"/>
+    <w:link w:val="HeaderChar"/>
     <w:uiPriority w:val="99"/>
     <w:unhideWhenUsed/>
     <w:rsid w:val="006B2625"/>
@@ -5343,10 +6176,10 @@
       <w:szCs w:val="18"/>
     </w:rPr>
   </w:style>
-  <w:style w:type="character" w:customStyle="1" w:styleId="a5">
-    <w:name w:val="页眉 字符"/>
-    <w:basedOn w:val="a0"/>
-    <w:link w:val="a4"/>
+  <w:style w:type="character" w:customStyle="1" w:styleId="HeaderChar">
+    <w:name w:val="Header Char"/>
+    <w:basedOn w:val="DefaultParagraphFont"/>
+    <w:link w:val="Header"/>
     <w:uiPriority w:val="99"/>
     <w:rsid w:val="006B2625"/>
     <w:rPr>
@@ -5354,10 +6187,10 @@
       <w:szCs w:val="18"/>
     </w:rPr>
   </w:style>
-  <w:style w:type="paragraph" w:styleId="a6">
+  <w:style w:type="paragraph" w:styleId="Footer">
     <w:name w:val="footer"/>
-    <w:basedOn w:val="a"/>
-    <w:link w:val="a7"/>
+    <w:basedOn w:val="Normal"/>
+    <w:link w:val="FooterChar"/>
     <w:uiPriority w:val="99"/>
     <w:unhideWhenUsed/>
     <w:rsid w:val="006B2625"/>
@@ -5374,10 +6207,10 @@
       <w:szCs w:val="18"/>
     </w:rPr>
   </w:style>
-  <w:style w:type="character" w:customStyle="1" w:styleId="a7">
-    <w:name w:val="页脚 字符"/>
-    <w:basedOn w:val="a0"/>
-    <w:link w:val="a6"/>
+  <w:style w:type="character" w:customStyle="1" w:styleId="FooterChar">
+    <w:name w:val="Footer Char"/>
+    <w:basedOn w:val="DefaultParagraphFont"/>
+    <w:link w:val="Footer"/>
     <w:uiPriority w:val="99"/>
     <w:rsid w:val="006B2625"/>
     <w:rPr>
@@ -5385,10 +6218,10 @@
       <w:szCs w:val="18"/>
     </w:rPr>
   </w:style>
-  <w:style w:type="character" w:customStyle="1" w:styleId="10">
-    <w:name w:val="标题 1 字符"/>
-    <w:basedOn w:val="a0"/>
-    <w:link w:val="1"/>
+  <w:style w:type="character" w:customStyle="1" w:styleId="Heading1Char">
+    <w:name w:val="Heading 1 Char"/>
+    <w:basedOn w:val="DefaultParagraphFont"/>
+    <w:link w:val="Heading1"/>
     <w:uiPriority w:val="9"/>
     <w:rsid w:val="006B2625"/>
     <w:rPr>
@@ -5399,10 +6232,10 @@
       <w:szCs w:val="44"/>
     </w:rPr>
   </w:style>
-  <w:style w:type="paragraph" w:styleId="TOC">
+  <w:style w:type="paragraph" w:styleId="TOCHeading">
     <w:name w:val="TOC Heading"/>
-    <w:basedOn w:val="1"/>
-    <w:next w:val="a"/>
+    <w:basedOn w:val="Heading1"/>
+    <w:next w:val="Normal"/>
     <w:uiPriority w:val="39"/>
     <w:unhideWhenUsed/>
     <w:qFormat/>
@@ -5425,17 +6258,17 @@
   </w:style>
   <w:style w:type="paragraph" w:styleId="TOC1">
     <w:name w:val="toc 1"/>
-    <w:basedOn w:val="a"/>
-    <w:next w:val="a"/>
+    <w:basedOn w:val="Normal"/>
+    <w:next w:val="Normal"/>
     <w:autoRedefine/>
     <w:uiPriority w:val="39"/>
     <w:unhideWhenUsed/>
     <w:rsid w:val="006B2625"/>
   </w:style>
-  <w:style w:type="character" w:customStyle="1" w:styleId="20">
-    <w:name w:val="标题 2 字符"/>
-    <w:basedOn w:val="a0"/>
-    <w:link w:val="2"/>
+  <w:style w:type="character" w:customStyle="1" w:styleId="Heading2Char">
+    <w:name w:val="Heading 2 Char"/>
+    <w:basedOn w:val="DefaultParagraphFont"/>
+    <w:link w:val="Heading2"/>
     <w:uiPriority w:val="9"/>
     <w:rsid w:val="006B2625"/>
     <w:rPr>
@@ -5446,9 +6279,9 @@
       <w:szCs w:val="32"/>
     </w:rPr>
   </w:style>
-  <w:style w:type="paragraph" w:styleId="a8">
+  <w:style w:type="paragraph" w:styleId="ListParagraph">
     <w:name w:val="List Paragraph"/>
-    <w:basedOn w:val="a"/>
+    <w:basedOn w:val="Normal"/>
     <w:uiPriority w:val="34"/>
     <w:qFormat/>
     <w:rsid w:val="00C82263"/>
@@ -5456,9 +6289,9 @@
       <w:ind w:firstLineChars="200" w:firstLine="420"/>
     </w:pPr>
   </w:style>
-  <w:style w:type="character" w:styleId="a9">
+  <w:style w:type="character" w:styleId="UnresolvedMention">
     <w:name w:val="Unresolved Mention"/>
-    <w:basedOn w:val="a0"/>
+    <w:basedOn w:val="DefaultParagraphFont"/>
     <w:uiPriority w:val="99"/>
     <w:semiHidden/>
     <w:unhideWhenUsed/>
@@ -5467,6 +6300,19 @@
       <w:color w:val="605E5C"/>
       <w:shd w:val="clear" w:color="auto" w:fill="E1DFDD"/>
     </w:rPr>
+  </w:style>
+  <w:style w:type="paragraph" w:styleId="TOC2">
+    <w:name w:val="toc 2"/>
+    <w:basedOn w:val="Normal"/>
+    <w:next w:val="Normal"/>
+    <w:autoRedefine/>
+    <w:uiPriority w:val="39"/>
+    <w:unhideWhenUsed/>
+    <w:rsid w:val="005D4F2F"/>
+    <w:pPr>
+      <w:spacing w:after="100"/>
+      <w:ind w:left="210"/>
+    </w:pPr>
   </w:style>
 </w:styles>
 </file>

</xml_diff>